<commit_message>
update document on meeting.
</commit_message>
<xml_diff>
--- a/cominfo/匡信科技日常开发支持环境.docx
+++ b/cominfo/匡信科技日常开发支持环境.docx
@@ -1,6 +1,6 @@
 
 <file path=word/document.xml><?xml version="1.0" encoding="utf-8"?>
-<w:document xmlns:wpc="http://schemas.microsoft.com/office/word/2010/wordprocessingCanvas" xmlns:mc="http://schemas.openxmlformats.org/markup-compatibility/2006" xmlns:o="urn:schemas-microsoft-com:office:office" xmlns:r="http://schemas.openxmlformats.org/officeDocument/2006/relationships" xmlns:m="http://schemas.openxmlformats.org/officeDocument/2006/math" xmlns:v="urn:schemas-microsoft-com:vml" xmlns:wp14="http://schemas.microsoft.com/office/word/2010/wordprocessingDrawing" xmlns:wp="http://schemas.openxmlformats.org/drawingml/2006/wordprocessingDrawing" xmlns:w10="urn:schemas-microsoft-com:office:word" xmlns:w="http://schemas.openxmlformats.org/wordprocessingml/2006/main" xmlns:w14="http://schemas.microsoft.com/office/word/2010/wordml" xmlns:w15="http://schemas.microsoft.com/office/word/2012/wordml" xmlns:wpg="http://schemas.microsoft.com/office/word/2010/wordprocessingGroup" xmlns:wpi="http://schemas.microsoft.com/office/word/2010/wordprocessingInk" xmlns:wne="http://schemas.microsoft.com/office/word/2006/wordml" xmlns:wps="http://schemas.microsoft.com/office/word/2010/wordprocessingShape" mc:Ignorable="w14 w15 wp14">
+<w:document xmlns:wpc="http://schemas.microsoft.com/office/word/2010/wordprocessingCanvas" xmlns:mo="http://schemas.microsoft.com/office/mac/office/2008/main" xmlns:mc="http://schemas.openxmlformats.org/markup-compatibility/2006" xmlns:mv="urn:schemas-microsoft-com:mac:vml" xmlns:o="urn:schemas-microsoft-com:office:office" xmlns:r="http://schemas.openxmlformats.org/officeDocument/2006/relationships" xmlns:m="http://schemas.openxmlformats.org/officeDocument/2006/math" xmlns:v="urn:schemas-microsoft-com:vml" xmlns:wp14="http://schemas.microsoft.com/office/word/2010/wordprocessingDrawing" xmlns:wp="http://schemas.openxmlformats.org/drawingml/2006/wordprocessingDrawing" xmlns:w10="urn:schemas-microsoft-com:office:word" xmlns:w="http://schemas.openxmlformats.org/wordprocessingml/2006/main" xmlns:w14="http://schemas.microsoft.com/office/word/2010/wordml" xmlns:wpg="http://schemas.microsoft.com/office/word/2010/wordprocessingGroup" xmlns:wpi="http://schemas.microsoft.com/office/word/2010/wordprocessingInk" xmlns:wne="http://schemas.microsoft.com/office/word/2006/wordml" xmlns:wps="http://schemas.microsoft.com/office/word/2010/wordprocessingShape" mc:Ignorable="w14 wp14">
   <w:body>
     <w:p>
       <w:pPr>
@@ -18,6 +18,11 @@
     <w:sdt>
       <w:sdtPr>
         <w:rPr>
+          <w:b w:val="0"/>
+          <w:bCs w:val="0"/>
+          <w:kern w:val="2"/>
+          <w:sz w:val="21"/>
+          <w:szCs w:val="22"/>
           <w:lang w:val="zh-CN"/>
         </w:rPr>
         <w:id w:val="1620026737"/>
@@ -26,13 +31,7 @@
           <w:docPartUnique/>
         </w:docPartObj>
       </w:sdtPr>
-      <w:sdtEndPr>
-        <w:rPr>
-          <w:kern w:val="2"/>
-          <w:sz w:val="21"/>
-          <w:szCs w:val="22"/>
-        </w:rPr>
-      </w:sdtEndPr>
+      <w:sdtEndPr/>
       <w:sdtContent>
         <w:p>
           <w:pPr>
@@ -47,7 +46,7 @@
         </w:p>
         <w:p>
           <w:pPr>
-            <w:pStyle w:val="10"/>
+            <w:pStyle w:val="11"/>
             <w:tabs>
               <w:tab w:val="right" w:leader="dot" w:pos="8296"/>
             </w:tabs>
@@ -67,7 +66,7 @@
           <w:hyperlink w:anchor="_Toc398652914" w:history="1">
             <w:r>
               <w:rPr>
-                <w:rStyle w:val="a4"/>
+                <w:rStyle w:val="a5"/>
                 <w:rFonts w:hint="eastAsia"/>
                 <w:noProof/>
               </w:rPr>
@@ -125,7 +124,7 @@
         </w:p>
         <w:p>
           <w:pPr>
-            <w:pStyle w:val="10"/>
+            <w:pStyle w:val="11"/>
             <w:tabs>
               <w:tab w:val="right" w:leader="dot" w:pos="8296"/>
             </w:tabs>
@@ -136,7 +135,7 @@
           <w:hyperlink w:anchor="_Toc398652915" w:history="1">
             <w:r>
               <w:rPr>
-                <w:rStyle w:val="a4"/>
+                <w:rStyle w:val="a5"/>
                 <w:rFonts w:hint="eastAsia"/>
                 <w:noProof/>
               </w:rPr>
@@ -194,7 +193,7 @@
         </w:p>
         <w:p>
           <w:pPr>
-            <w:pStyle w:val="20"/>
+            <w:pStyle w:val="21"/>
             <w:tabs>
               <w:tab w:val="right" w:leader="dot" w:pos="8296"/>
             </w:tabs>
@@ -205,7 +204,7 @@
           <w:hyperlink w:anchor="_Toc398652916" w:history="1">
             <w:r>
               <w:rPr>
-                <w:rStyle w:val="a4"/>
+                <w:rStyle w:val="a5"/>
                 <w:rFonts w:hint="eastAsia"/>
                 <w:noProof/>
               </w:rPr>
@@ -263,7 +262,7 @@
         </w:p>
         <w:p>
           <w:pPr>
-            <w:pStyle w:val="20"/>
+            <w:pStyle w:val="21"/>
             <w:tabs>
               <w:tab w:val="right" w:leader="dot" w:pos="8296"/>
             </w:tabs>
@@ -274,7 +273,7 @@
           <w:hyperlink w:anchor="_Toc398652917" w:history="1">
             <w:r>
               <w:rPr>
-                <w:rStyle w:val="a4"/>
+                <w:rStyle w:val="a5"/>
                 <w:rFonts w:hint="eastAsia"/>
                 <w:noProof/>
               </w:rPr>
@@ -332,7 +331,7 @@
         </w:p>
         <w:p>
           <w:pPr>
-            <w:pStyle w:val="20"/>
+            <w:pStyle w:val="21"/>
             <w:tabs>
               <w:tab w:val="right" w:leader="dot" w:pos="8296"/>
             </w:tabs>
@@ -343,7 +342,7 @@
           <w:hyperlink w:anchor="_Toc398652918" w:history="1">
             <w:r>
               <w:rPr>
-                <w:rStyle w:val="a4"/>
+                <w:rStyle w:val="a5"/>
                 <w:rFonts w:hint="eastAsia"/>
                 <w:noProof/>
               </w:rPr>
@@ -477,48 +476,67 @@
       <w:r>
         <w:t>开发流程的协同和交互详见</w:t>
       </w:r>
-      <w:hyperlink r:id="rId6" w:history="1">
-        <w:r>
-          <w:rPr>
-            <w:rStyle w:val="a4"/>
-          </w:rPr>
-          <w:t>《</w:t>
-        </w:r>
-        <w:bookmarkStart w:id="2" w:name="_Toc398651066"/>
-        <w:r>
-          <w:rPr>
-            <w:rStyle w:val="a4"/>
-            <w:rFonts w:hint="eastAsia"/>
-          </w:rPr>
-          <w:t>匡信</w:t>
-        </w:r>
-        <w:r>
-          <w:rPr>
-            <w:rStyle w:val="a4"/>
-          </w:rPr>
-          <w:t>科技开发</w:t>
-        </w:r>
-        <w:r>
-          <w:rPr>
-            <w:rStyle w:val="a4"/>
-            <w:rFonts w:hint="eastAsia"/>
-          </w:rPr>
-          <w:t>流程</w:t>
-        </w:r>
-        <w:r>
-          <w:rPr>
-            <w:rStyle w:val="a4"/>
-          </w:rPr>
-          <w:t>规范</w:t>
-        </w:r>
-        <w:bookmarkEnd w:id="2"/>
-        <w:r>
-          <w:rPr>
-            <w:rStyle w:val="a4"/>
-          </w:rPr>
-          <w:t>》</w:t>
-        </w:r>
-      </w:hyperlink>
+      <w:r>
+        <w:fldChar w:fldCharType="begin"/>
+      </w:r>
+      <w:r>
+        <w:instrText xml:space="preserve"> HYPERLINK "</w:instrText>
+      </w:r>
+      <w:r>
+        <w:instrText>匡信科技日常开发流程规范</w:instrText>
+      </w:r>
+      <w:r>
+        <w:instrText xml:space="preserve">.docx" </w:instrText>
+      </w:r>
+      <w:r>
+        <w:fldChar w:fldCharType="separate"/>
+      </w:r>
+      <w:r>
+        <w:rPr>
+          <w:rStyle w:val="a5"/>
+        </w:rPr>
+        <w:t>《</w:t>
+      </w:r>
+      <w:bookmarkStart w:id="2" w:name="_Toc398651066"/>
+      <w:r>
+        <w:rPr>
+          <w:rStyle w:val="a5"/>
+          <w:rFonts w:hint="eastAsia"/>
+        </w:rPr>
+        <w:t>匡信</w:t>
+      </w:r>
+      <w:r>
+        <w:rPr>
+          <w:rStyle w:val="a5"/>
+        </w:rPr>
+        <w:t>科技开发</w:t>
+      </w:r>
+      <w:r>
+        <w:rPr>
+          <w:rStyle w:val="a5"/>
+          <w:rFonts w:hint="eastAsia"/>
+        </w:rPr>
+        <w:t>流程</w:t>
+      </w:r>
+      <w:r>
+        <w:rPr>
+          <w:rStyle w:val="a5"/>
+        </w:rPr>
+        <w:t>规范</w:t>
+      </w:r>
+      <w:bookmarkEnd w:id="2"/>
+      <w:r>
+        <w:rPr>
+          <w:rStyle w:val="a5"/>
+        </w:rPr>
+        <w:t>》</w:t>
+      </w:r>
+      <w:r>
+        <w:rPr>
+          <w:rStyle w:val="a5"/>
+        </w:rPr>
+        <w:fldChar w:fldCharType="end"/>
+      </w:r>
       <w:r>
         <w:rPr>
           <w:rFonts w:hint="eastAsia"/>
@@ -664,11 +682,19 @@
       <w:r>
         <w:t>基于</w:t>
       </w:r>
-      <w:r>
-        <w:rPr>
-          <w:rFonts w:hint="eastAsia"/>
-        </w:rPr>
-        <w:t xml:space="preserve">Sonatype </w:t>
+      <w:proofErr w:type="spellStart"/>
+      <w:r>
+        <w:rPr>
+          <w:rFonts w:hint="eastAsia"/>
+        </w:rPr>
+        <w:t>Sonatype</w:t>
+      </w:r>
+      <w:proofErr w:type="spellEnd"/>
+      <w:r>
+        <w:rPr>
+          <w:rFonts w:hint="eastAsia"/>
+        </w:rPr>
+        <w:t xml:space="preserve"> </w:t>
       </w:r>
       <w:r>
         <w:t>Nexus</w:t>
@@ -759,11 +785,6 @@
       <w:bookmarkEnd w:id="8"/>
     </w:p>
     <w:p>
-      <w:pPr>
-        <w:rPr>
-          <w:rFonts w:hint="eastAsia"/>
-        </w:rPr>
-      </w:pPr>
       <w:r>
         <w:rPr>
           <w:rFonts w:hint="eastAsia"/>
@@ -810,9 +831,6 @@
     <w:p>
       <w:pPr>
         <w:pStyle w:val="1"/>
-        <w:rPr>
-          <w:rFonts w:hint="eastAsia"/>
-        </w:rPr>
       </w:pPr>
       <w:r>
         <w:rPr>
@@ -900,11 +918,6 @@
       </w:r>
     </w:p>
     <w:p>
-      <w:pPr>
-        <w:rPr>
-          <w:rFonts w:hint="eastAsia"/>
-        </w:rPr>
-      </w:pPr>
       <w:r>
         <w:rPr>
           <w:rFonts w:hint="eastAsia"/>
@@ -1192,12 +1205,14 @@
         </w:rPr>
         <w:t>服务</w:t>
       </w:r>
+      <w:proofErr w:type="spellStart"/>
       <w:r>
         <w:rPr>
           <w:rFonts w:hint="eastAsia"/>
         </w:rPr>
         <w:t>url</w:t>
       </w:r>
+      <w:proofErr w:type="spellEnd"/>
       <w:r>
         <w:rPr>
           <w:rFonts w:hint="eastAsia"/>
@@ -1236,17 +1251,14 @@
       </w:r>
     </w:p>
     <w:p>
-      <w:pPr>
-        <w:rPr>
-          <w:rFonts w:hint="eastAsia"/>
-        </w:rPr>
-      </w:pPr>
+      <w:proofErr w:type="spellStart"/>
       <w:r>
         <w:t>x</w:t>
       </w:r>
       <w:r>
         <w:t>xxx</w:t>
       </w:r>
+      <w:proofErr w:type="spellEnd"/>
       <w:r>
         <w:rPr>
           <w:rFonts w:hint="eastAsia"/>
@@ -1296,480 +1308,453 @@
     </w:p>
     <w:p>
       <w:pPr>
-        <w:pStyle w:val="a5"/>
-        <w:numPr>
-          <w:ilvl w:val="0"/>
-          <w:numId w:val="1"/>
-        </w:numPr>
-        <w:ind w:firstLineChars="0"/>
-        <w:rPr>
-          <w:rFonts w:hint="eastAsia"/>
-        </w:rPr>
-      </w:pPr>
-      <w:r>
-        <w:rPr>
-          <w:rFonts w:hint="eastAsia"/>
-        </w:rPr>
-        <w:t>trunk</w:t>
-      </w:r>
-    </w:p>
-    <w:p>
-      <w:pPr>
-        <w:pStyle w:val="a5"/>
-        <w:ind w:left="420" w:firstLineChars="0" w:firstLine="0"/>
-        <w:rPr>
-          <w:rFonts w:hint="eastAsia"/>
-        </w:rPr>
-      </w:pPr>
-      <w:r>
-        <w:rPr>
-          <w:rFonts w:hint="eastAsia"/>
-        </w:rPr>
-        <w:t>主</w:t>
-      </w:r>
-      <w:r>
-        <w:t>开发分支</w:t>
-      </w:r>
-      <w:r>
-        <w:rPr>
-          <w:rFonts w:hint="eastAsia"/>
-        </w:rPr>
-        <w:t>，容纳当前</w:t>
-      </w:r>
-      <w:r>
-        <w:t>开发的版本所有组件</w:t>
-      </w:r>
-      <w:r>
-        <w:rPr>
-          <w:rFonts w:hint="eastAsia"/>
-        </w:rPr>
-        <w:t>（</w:t>
-      </w:r>
-      <w:r>
-        <w:rPr>
-          <w:rFonts w:hint="eastAsia"/>
-        </w:rPr>
-        <w:t>component</w:t>
-      </w:r>
-      <w:r>
-        <w:t>）代码。</w:t>
-      </w:r>
-      <w:r>
-        <w:rPr>
-          <w:rFonts w:hint="eastAsia"/>
-        </w:rPr>
-        <w:t>其</w:t>
-      </w:r>
-      <w:r>
-        <w:t>子目录为</w:t>
-      </w:r>
-      <w:r>
-        <w:rPr>
-          <w:rFonts w:hint="eastAsia"/>
-        </w:rPr>
-        <w:t>组成</w:t>
-      </w:r>
-      <w:r>
-        <w:t>产品的各个组件</w:t>
-      </w:r>
-      <w:r>
-        <w:rPr>
-          <w:rFonts w:hint="eastAsia"/>
-        </w:rPr>
-        <w:t>名称</w:t>
-      </w:r>
-      <w:r>
-        <w:t>或简称。</w:t>
-      </w:r>
-    </w:p>
-    <w:p>
-      <w:pPr>
-        <w:pStyle w:val="a5"/>
-        <w:numPr>
-          <w:ilvl w:val="0"/>
-          <w:numId w:val="1"/>
-        </w:numPr>
-        <w:ind w:firstLineChars="0"/>
-        <w:rPr>
-          <w:rFonts w:hint="eastAsia"/>
-        </w:rPr>
-      </w:pPr>
-      <w:r>
-        <w:rPr>
-          <w:rFonts w:hint="eastAsia"/>
-        </w:rPr>
-        <w:t>branches</w:t>
-      </w:r>
-    </w:p>
-    <w:p>
-      <w:pPr>
-        <w:pStyle w:val="a5"/>
-        <w:ind w:left="420" w:firstLineChars="0" w:firstLine="0"/>
-      </w:pPr>
-      <w:r>
-        <w:t>并行开发分支</w:t>
-      </w:r>
-      <w:r>
-        <w:rPr>
-          <w:rFonts w:hint="eastAsia"/>
-        </w:rPr>
-        <w:t>，</w:t>
-      </w:r>
-      <w:r>
-        <w:t>例如，</w:t>
-      </w:r>
-      <w:r>
-        <w:rPr>
-          <w:rFonts w:hint="eastAsia"/>
-        </w:rPr>
-        <w:t>产品</w:t>
-      </w:r>
-      <w:r>
-        <w:t>某个版本的</w:t>
-      </w:r>
-      <w:r>
-        <w:rPr>
-          <w:rFonts w:hint="eastAsia"/>
-        </w:rPr>
-        <w:t>演示</w:t>
-      </w:r>
-      <w:r>
-        <w:t>版本与开发版本将会并行开发、发布、运行。</w:t>
-      </w:r>
-    </w:p>
-    <w:p>
-      <w:pPr>
-        <w:pStyle w:val="a5"/>
-        <w:ind w:left="420" w:firstLineChars="0" w:firstLine="0"/>
-        <w:rPr>
-          <w:rFonts w:hint="eastAsia"/>
-        </w:rPr>
-      </w:pPr>
-      <w:r>
-        <w:rPr>
-          <w:rFonts w:hint="eastAsia"/>
-        </w:rPr>
-        <w:t>并行</w:t>
-      </w:r>
-      <w:r>
-        <w:t>开发分支可能被合并回到主开发分支</w:t>
-      </w:r>
-      <w:r>
-        <w:rPr>
-          <w:rFonts w:hint="eastAsia"/>
-        </w:rPr>
-        <w:t>或</w:t>
-      </w:r>
-      <w:r>
-        <w:t>其源开发分支</w:t>
-      </w:r>
-      <w:r>
-        <w:rPr>
-          <w:rFonts w:hint="eastAsia"/>
-        </w:rPr>
-        <w:t>，从而</w:t>
-      </w:r>
-      <w:r>
-        <w:t>结束其生命周期。</w:t>
-      </w:r>
-      <w:r>
-        <w:rPr>
-          <w:rFonts w:hint="eastAsia"/>
-        </w:rPr>
-        <w:t>此后</w:t>
-      </w:r>
-      <w:r>
-        <w:t>该分支可能被删除或存档。</w:t>
-      </w:r>
-    </w:p>
-    <w:p>
-      <w:pPr>
-        <w:pStyle w:val="a5"/>
-        <w:ind w:left="420" w:firstLineChars="0" w:firstLine="0"/>
-        <w:rPr>
-          <w:rFonts w:hint="eastAsia"/>
-        </w:rPr>
-      </w:pPr>
-      <w:r>
-        <w:rPr>
-          <w:rFonts w:hint="eastAsia"/>
-        </w:rPr>
-        <w:t>branches</w:t>
-      </w:r>
-      <w:r>
-        <w:rPr>
-          <w:rFonts w:hint="eastAsia"/>
-        </w:rPr>
-        <w:t>目录内</w:t>
-      </w:r>
-      <w:r>
-        <w:t>应平坦的定义各组件</w:t>
-      </w:r>
-      <w:r>
-        <w:rPr>
-          <w:rFonts w:hint="eastAsia"/>
-        </w:rPr>
-        <w:t>并行开发</w:t>
-      </w:r>
-      <w:r>
-        <w:t>分支，以</w:t>
-      </w:r>
-      <w:r>
-        <w:rPr>
-          <w:rFonts w:hint="eastAsia"/>
-        </w:rPr>
-        <w:t>“组件</w:t>
-      </w:r>
-      <w:r>
-        <w:t>名称</w:t>
-      </w:r>
-      <w:r>
-        <w:rPr>
-          <w:rFonts w:hint="eastAsia"/>
-        </w:rPr>
-        <w:t>+</w:t>
-      </w:r>
-      <w:r>
-        <w:rPr>
-          <w:rFonts w:hint="eastAsia"/>
-        </w:rPr>
-        <w:t>版本号</w:t>
-      </w:r>
-      <w:r>
-        <w:rPr>
-          <w:rFonts w:hint="eastAsia"/>
-        </w:rPr>
-        <w:t>+</w:t>
-      </w:r>
-      <w:r>
-        <w:rPr>
-          <w:rFonts w:hint="eastAsia"/>
-        </w:rPr>
-        <w:t>并行任务</w:t>
-      </w:r>
-      <w:r>
-        <w:t>描述后缀</w:t>
-      </w:r>
-      <w:r>
-        <w:rPr>
-          <w:rFonts w:hint="eastAsia"/>
-        </w:rPr>
-        <w:t>”形式</w:t>
-      </w:r>
-      <w:r>
-        <w:t>命名。</w:t>
-      </w:r>
-    </w:p>
-    <w:p>
-      <w:pPr>
-        <w:pStyle w:val="a5"/>
+        <w:pStyle w:val="a6"/>
         <w:numPr>
           <w:ilvl w:val="0"/>
           <w:numId w:val="1"/>
         </w:numPr>
         <w:ind w:firstLineChars="0"/>
       </w:pPr>
-      <w:r>
-        <w:t>tags</w:t>
-      </w:r>
+      <w:proofErr w:type="gramStart"/>
+      <w:r>
+        <w:rPr>
+          <w:rFonts w:hint="eastAsia"/>
+        </w:rPr>
+        <w:t>trunk</w:t>
+      </w:r>
+      <w:proofErr w:type="gramEnd"/>
     </w:p>
     <w:p>
       <w:pPr>
-        <w:pStyle w:val="a5"/>
+        <w:pStyle w:val="a6"/>
         <w:ind w:left="420" w:firstLineChars="0" w:firstLine="0"/>
       </w:pPr>
       <w:r>
-        <w:t>版本</w:t>
-      </w:r>
-      <w:r>
-        <w:rPr>
-          <w:rFonts w:hint="eastAsia"/>
-        </w:rPr>
-        <w:t>发布</w:t>
-      </w:r>
-      <w:r>
-        <w:rPr>
-          <w:rFonts w:hint="eastAsia"/>
-        </w:rPr>
-        <w:t>/</w:t>
-      </w:r>
-      <w:r>
-        <w:rPr>
-          <w:rFonts w:hint="eastAsia"/>
-        </w:rPr>
-        <w:t>备份</w:t>
-      </w:r>
-      <w:r>
-        <w:t>标签</w:t>
-      </w:r>
-      <w:r>
-        <w:rPr>
-          <w:rFonts w:hint="eastAsia"/>
-        </w:rPr>
-        <w:t>分支</w:t>
-      </w:r>
-      <w:r>
-        <w:t>，供产品开发过程中备份使用</w:t>
-      </w:r>
-      <w:r>
-        <w:rPr>
-          <w:rFonts w:hint="eastAsia"/>
-        </w:rPr>
-        <w:t>，</w:t>
-      </w:r>
-      <w:r>
-        <w:t>如版本发布后的备份。</w:t>
+        <w:rPr>
+          <w:rFonts w:hint="eastAsia"/>
+        </w:rPr>
+        <w:t>主</w:t>
+      </w:r>
+      <w:r>
+        <w:t>开发分支</w:t>
+      </w:r>
+      <w:r>
+        <w:rPr>
+          <w:rFonts w:hint="eastAsia"/>
+        </w:rPr>
+        <w:t>，容纳当前</w:t>
+      </w:r>
+      <w:r>
+        <w:t>开发的版本所有组件</w:t>
+      </w:r>
+      <w:r>
+        <w:rPr>
+          <w:rFonts w:hint="eastAsia"/>
+        </w:rPr>
+        <w:t>（</w:t>
+      </w:r>
+      <w:r>
+        <w:rPr>
+          <w:rFonts w:hint="eastAsia"/>
+        </w:rPr>
+        <w:t>component</w:t>
+      </w:r>
+      <w:r>
+        <w:t>）代码。</w:t>
+      </w:r>
+      <w:r>
+        <w:rPr>
+          <w:rFonts w:hint="eastAsia"/>
+        </w:rPr>
+        <w:t>其</w:t>
+      </w:r>
+      <w:r>
+        <w:t>子目录为</w:t>
+      </w:r>
+      <w:r>
+        <w:rPr>
+          <w:rFonts w:hint="eastAsia"/>
+        </w:rPr>
+        <w:t>组成</w:t>
+      </w:r>
+      <w:r>
+        <w:t>产品的各个组件</w:t>
+      </w:r>
+      <w:r>
+        <w:rPr>
+          <w:rFonts w:hint="eastAsia"/>
+        </w:rPr>
+        <w:t>名称</w:t>
+      </w:r>
+      <w:r>
+        <w:t>或简称。</w:t>
       </w:r>
     </w:p>
     <w:p>
       <w:pPr>
-        <w:pStyle w:val="a5"/>
-        <w:ind w:left="420" w:firstLineChars="0" w:firstLine="0"/>
-        <w:rPr>
-          <w:rFonts w:hint="eastAsia"/>
-        </w:rPr>
-      </w:pPr>
-      <w:r>
-        <w:rPr>
-          <w:rFonts w:hint="eastAsia"/>
-        </w:rPr>
-        <w:t>tags</w:t>
-      </w:r>
-      <w:r>
-        <w:rPr>
-          <w:rFonts w:hint="eastAsia"/>
-        </w:rPr>
-        <w:t>目录内</w:t>
-      </w:r>
-      <w:r>
-        <w:rPr>
-          <w:rFonts w:hint="eastAsia"/>
-        </w:rPr>
-        <w:t>所有</w:t>
-      </w:r>
-      <w:r>
-        <w:t>代码均应只读，不应有任何变更和提交。如需要</w:t>
-      </w:r>
-      <w:r>
-        <w:rPr>
-          <w:rFonts w:hint="eastAsia"/>
-        </w:rPr>
-        <w:t>对</w:t>
-      </w:r>
-      <w:r>
-        <w:t>被备份的代码做变更，应从标签中</w:t>
-      </w:r>
-      <w:r>
-        <w:rPr>
-          <w:rFonts w:hint="eastAsia"/>
-        </w:rPr>
-        <w:t>建立</w:t>
-      </w:r>
-      <w:r>
-        <w:t>并行开发分支，在其中进行开发。开发</w:t>
-      </w:r>
-      <w:r>
-        <w:rPr>
-          <w:rFonts w:hint="eastAsia"/>
-        </w:rPr>
-        <w:t>完成后</w:t>
-      </w:r>
-      <w:r>
-        <w:t>建立新的标签。</w:t>
-      </w:r>
-    </w:p>
-    <w:p>
-      <w:pPr>
-        <w:pStyle w:val="a5"/>
-        <w:ind w:left="420" w:firstLineChars="0" w:firstLine="0"/>
-        <w:rPr>
-          <w:rFonts w:hint="eastAsia"/>
-        </w:rPr>
-      </w:pPr>
-      <w:r>
-        <w:rPr>
-          <w:rFonts w:hint="eastAsia"/>
-        </w:rPr>
-        <w:t>tags</w:t>
-      </w:r>
-      <w:r>
-        <w:rPr>
-          <w:rFonts w:hint="eastAsia"/>
-        </w:rPr>
-        <w:t>目录内</w:t>
-      </w:r>
-      <w:r>
-        <w:t>应平坦的定义各组件</w:t>
-      </w:r>
-      <w:r>
-        <w:rPr>
-          <w:rFonts w:hint="eastAsia"/>
-        </w:rPr>
-        <w:t>备份</w:t>
-      </w:r>
-      <w:r>
-        <w:t>标签</w:t>
-      </w:r>
-      <w:r>
-        <w:t>，以</w:t>
-      </w:r>
-      <w:r>
-        <w:rPr>
-          <w:rFonts w:hint="eastAsia"/>
-        </w:rPr>
-        <w:t>“组件</w:t>
-      </w:r>
-      <w:r>
-        <w:t>名称</w:t>
-      </w:r>
-      <w:r>
-        <w:rPr>
-          <w:rFonts w:hint="eastAsia"/>
-        </w:rPr>
-        <w:t>+</w:t>
-      </w:r>
-      <w:r>
-        <w:rPr>
-          <w:rFonts w:hint="eastAsia"/>
-        </w:rPr>
-        <w:t>版本号</w:t>
-      </w:r>
-      <w:r>
-        <w:rPr>
-          <w:rFonts w:hint="eastAsia"/>
-        </w:rPr>
-        <w:t>+</w:t>
-      </w:r>
-      <w:r>
-        <w:rPr>
-          <w:rFonts w:hint="eastAsia"/>
-        </w:rPr>
-        <w:t>标签</w:t>
-      </w:r>
-      <w:r>
-        <w:t>描述后缀</w:t>
-      </w:r>
-      <w:r>
-        <w:rPr>
-          <w:rFonts w:hint="eastAsia"/>
-        </w:rPr>
-        <w:t>”形式</w:t>
-      </w:r>
-      <w:r>
-        <w:t>命名。</w:t>
-      </w:r>
-    </w:p>
-    <w:p>
-      <w:pPr>
-        <w:pStyle w:val="a5"/>
+        <w:pStyle w:val="a6"/>
         <w:numPr>
           <w:ilvl w:val="0"/>
           <w:numId w:val="1"/>
         </w:numPr>
         <w:ind w:firstLineChars="0"/>
-        <w:rPr>
-          <w:rFonts w:hint="eastAsia"/>
-        </w:rPr>
+      </w:pPr>
+      <w:proofErr w:type="gramStart"/>
+      <w:r>
+        <w:rPr>
+          <w:rFonts w:hint="eastAsia"/>
+        </w:rPr>
+        <w:t>branches</w:t>
+      </w:r>
+      <w:proofErr w:type="gramEnd"/>
+    </w:p>
+    <w:p>
+      <w:pPr>
+        <w:pStyle w:val="a6"/>
+        <w:ind w:left="420" w:firstLineChars="0" w:firstLine="0"/>
+      </w:pPr>
+      <w:r>
+        <w:t>并行开发分支</w:t>
+      </w:r>
+      <w:r>
+        <w:rPr>
+          <w:rFonts w:hint="eastAsia"/>
+        </w:rPr>
+        <w:t>，</w:t>
+      </w:r>
+      <w:r>
+        <w:t>例如，</w:t>
+      </w:r>
+      <w:r>
+        <w:rPr>
+          <w:rFonts w:hint="eastAsia"/>
+        </w:rPr>
+        <w:t>产品</w:t>
+      </w:r>
+      <w:r>
+        <w:t>某个版本的</w:t>
+      </w:r>
+      <w:r>
+        <w:rPr>
+          <w:rFonts w:hint="eastAsia"/>
+        </w:rPr>
+        <w:t>演示</w:t>
+      </w:r>
+      <w:r>
+        <w:t>版本与开发版本将会并行开发、发布、运行。</w:t>
+      </w:r>
+    </w:p>
+    <w:p>
+      <w:pPr>
+        <w:pStyle w:val="a6"/>
+        <w:ind w:left="420" w:firstLineChars="0" w:firstLine="0"/>
+      </w:pPr>
+      <w:r>
+        <w:rPr>
+          <w:rFonts w:hint="eastAsia"/>
+        </w:rPr>
+        <w:t>并行</w:t>
+      </w:r>
+      <w:r>
+        <w:t>开发分支可能被合并回到主开发分支</w:t>
+      </w:r>
+      <w:r>
+        <w:rPr>
+          <w:rFonts w:hint="eastAsia"/>
+        </w:rPr>
+        <w:t>或</w:t>
+      </w:r>
+      <w:r>
+        <w:t>其源开发分支</w:t>
+      </w:r>
+      <w:r>
+        <w:rPr>
+          <w:rFonts w:hint="eastAsia"/>
+        </w:rPr>
+        <w:t>，从而</w:t>
+      </w:r>
+      <w:r>
+        <w:t>结束其生命周期。</w:t>
+      </w:r>
+      <w:r>
+        <w:rPr>
+          <w:rFonts w:hint="eastAsia"/>
+        </w:rPr>
+        <w:t>此后</w:t>
+      </w:r>
+      <w:r>
+        <w:t>该分支可能被删除或存档。</w:t>
+      </w:r>
+    </w:p>
+    <w:p>
+      <w:pPr>
+        <w:pStyle w:val="a6"/>
+        <w:ind w:left="420" w:firstLineChars="0" w:firstLine="0"/>
+      </w:pPr>
+      <w:r>
+        <w:rPr>
+          <w:rFonts w:hint="eastAsia"/>
+        </w:rPr>
+        <w:t>branches</w:t>
+      </w:r>
+      <w:r>
+        <w:rPr>
+          <w:rFonts w:hint="eastAsia"/>
+        </w:rPr>
+        <w:t>目录内</w:t>
+      </w:r>
+      <w:r>
+        <w:t>应平坦的定义各组件</w:t>
+      </w:r>
+      <w:r>
+        <w:rPr>
+          <w:rFonts w:hint="eastAsia"/>
+        </w:rPr>
+        <w:t>并行开发</w:t>
+      </w:r>
+      <w:r>
+        <w:t>分支，以</w:t>
+      </w:r>
+      <w:r>
+        <w:rPr>
+          <w:rFonts w:hint="eastAsia"/>
+        </w:rPr>
+        <w:t>“组件</w:t>
+      </w:r>
+      <w:r>
+        <w:t>名称</w:t>
+      </w:r>
+      <w:r>
+        <w:rPr>
+          <w:rFonts w:hint="eastAsia"/>
+        </w:rPr>
+        <w:t>+</w:t>
+      </w:r>
+      <w:r>
+        <w:rPr>
+          <w:rFonts w:hint="eastAsia"/>
+        </w:rPr>
+        <w:t>版本号</w:t>
+      </w:r>
+      <w:r>
+        <w:rPr>
+          <w:rFonts w:hint="eastAsia"/>
+        </w:rPr>
+        <w:t>+</w:t>
+      </w:r>
+      <w:r>
+        <w:rPr>
+          <w:rFonts w:hint="eastAsia"/>
+        </w:rPr>
+        <w:t>并行任务</w:t>
+      </w:r>
+      <w:r>
+        <w:t>描述后缀</w:t>
+      </w:r>
+      <w:r>
+        <w:rPr>
+          <w:rFonts w:hint="eastAsia"/>
+        </w:rPr>
+        <w:t>”形式</w:t>
+      </w:r>
+      <w:r>
+        <w:t>命名。</w:t>
+      </w:r>
+    </w:p>
+    <w:p>
+      <w:pPr>
+        <w:pStyle w:val="a6"/>
+        <w:numPr>
+          <w:ilvl w:val="0"/>
+          <w:numId w:val="1"/>
+        </w:numPr>
+        <w:ind w:firstLineChars="0"/>
+      </w:pPr>
+      <w:proofErr w:type="gramStart"/>
+      <w:r>
+        <w:t>tags</w:t>
+      </w:r>
+      <w:proofErr w:type="gramEnd"/>
+    </w:p>
+    <w:p>
+      <w:pPr>
+        <w:pStyle w:val="a6"/>
+        <w:ind w:left="420" w:firstLineChars="0" w:firstLine="0"/>
+      </w:pPr>
+      <w:r>
+        <w:t>版本</w:t>
+      </w:r>
+      <w:r>
+        <w:rPr>
+          <w:rFonts w:hint="eastAsia"/>
+        </w:rPr>
+        <w:t>发布</w:t>
+      </w:r>
+      <w:r>
+        <w:rPr>
+          <w:rFonts w:hint="eastAsia"/>
+        </w:rPr>
+        <w:t>/</w:t>
+      </w:r>
+      <w:r>
+        <w:rPr>
+          <w:rFonts w:hint="eastAsia"/>
+        </w:rPr>
+        <w:t>备份</w:t>
+      </w:r>
+      <w:r>
+        <w:t>标签</w:t>
+      </w:r>
+      <w:r>
+        <w:rPr>
+          <w:rFonts w:hint="eastAsia"/>
+        </w:rPr>
+        <w:t>分支</w:t>
+      </w:r>
+      <w:r>
+        <w:t>，供产品开发过程中备份使用</w:t>
+      </w:r>
+      <w:r>
+        <w:rPr>
+          <w:rFonts w:hint="eastAsia"/>
+        </w:rPr>
+        <w:t>，</w:t>
+      </w:r>
+      <w:r>
+        <w:t>如版本发布后的备份。</w:t>
+      </w:r>
+    </w:p>
+    <w:p>
+      <w:pPr>
+        <w:pStyle w:val="a6"/>
+        <w:ind w:left="420" w:firstLineChars="0" w:firstLine="0"/>
+      </w:pPr>
+      <w:r>
+        <w:rPr>
+          <w:rFonts w:hint="eastAsia"/>
+        </w:rPr>
+        <w:t>tags</w:t>
+      </w:r>
+      <w:r>
+        <w:rPr>
+          <w:rFonts w:hint="eastAsia"/>
+        </w:rPr>
+        <w:t>目录内所有</w:t>
+      </w:r>
+      <w:r>
+        <w:t>代码均应只读，不应有任何变更和提交。如需要</w:t>
+      </w:r>
+      <w:r>
+        <w:rPr>
+          <w:rFonts w:hint="eastAsia"/>
+        </w:rPr>
+        <w:t>对</w:t>
+      </w:r>
+      <w:r>
+        <w:t>被备份的代码做变更，应从标签中</w:t>
+      </w:r>
+      <w:r>
+        <w:rPr>
+          <w:rFonts w:hint="eastAsia"/>
+        </w:rPr>
+        <w:t>建立</w:t>
+      </w:r>
+      <w:r>
+        <w:t>并行开发分支，在其中进行开发。开发</w:t>
+      </w:r>
+      <w:r>
+        <w:rPr>
+          <w:rFonts w:hint="eastAsia"/>
+        </w:rPr>
+        <w:t>完成后</w:t>
+      </w:r>
+      <w:r>
+        <w:t>建立新的标签。</w:t>
+      </w:r>
+    </w:p>
+    <w:p>
+      <w:pPr>
+        <w:pStyle w:val="a6"/>
+        <w:ind w:left="420" w:firstLineChars="0" w:firstLine="0"/>
+      </w:pPr>
+      <w:r>
+        <w:rPr>
+          <w:rFonts w:hint="eastAsia"/>
+        </w:rPr>
+        <w:t>tags</w:t>
+      </w:r>
+      <w:r>
+        <w:rPr>
+          <w:rFonts w:hint="eastAsia"/>
+        </w:rPr>
+        <w:t>目录内</w:t>
+      </w:r>
+      <w:r>
+        <w:t>应平坦的定义各组件</w:t>
+      </w:r>
+      <w:r>
+        <w:rPr>
+          <w:rFonts w:hint="eastAsia"/>
+        </w:rPr>
+        <w:t>备份</w:t>
+      </w:r>
+      <w:r>
+        <w:t>标签，以</w:t>
+      </w:r>
+      <w:r>
+        <w:rPr>
+          <w:rFonts w:hint="eastAsia"/>
+        </w:rPr>
+        <w:t>“组件</w:t>
+      </w:r>
+      <w:r>
+        <w:t>名称</w:t>
+      </w:r>
+      <w:r>
+        <w:rPr>
+          <w:rFonts w:hint="eastAsia"/>
+        </w:rPr>
+        <w:t>+</w:t>
+      </w:r>
+      <w:r>
+        <w:rPr>
+          <w:rFonts w:hint="eastAsia"/>
+        </w:rPr>
+        <w:t>版本号</w:t>
+      </w:r>
+      <w:r>
+        <w:rPr>
+          <w:rFonts w:hint="eastAsia"/>
+        </w:rPr>
+        <w:t>+</w:t>
+      </w:r>
+      <w:r>
+        <w:rPr>
+          <w:rFonts w:hint="eastAsia"/>
+        </w:rPr>
+        <w:t>标签</w:t>
+      </w:r>
+      <w:r>
+        <w:t>描述后缀</w:t>
+      </w:r>
+      <w:r>
+        <w:rPr>
+          <w:rFonts w:hint="eastAsia"/>
+        </w:rPr>
+        <w:t>”形式</w:t>
+      </w:r>
+      <w:r>
+        <w:t>命名。</w:t>
+      </w:r>
+    </w:p>
+    <w:p>
+      <w:pPr>
+        <w:pStyle w:val="a6"/>
+        <w:numPr>
+          <w:ilvl w:val="0"/>
+          <w:numId w:val="1"/>
+        </w:numPr>
+        <w:ind w:firstLineChars="0"/>
       </w:pPr>
       <w:r>
         <w:t>doc</w:t>
@@ -1882,11 +1867,6 @@
       </w:r>
     </w:p>
     <w:p>
-      <w:pPr>
-        <w:rPr>
-          <w:rFonts w:hint="eastAsia"/>
-        </w:rPr>
-      </w:pPr>
       <w:r>
         <w:rPr>
           <w:rFonts w:hint="eastAsia"/>
@@ -1896,12 +1876,14 @@
       <w:r>
         <w:t>用例分支名称为</w:t>
       </w:r>
+      <w:proofErr w:type="spellStart"/>
       <w:r>
         <w:rPr>
           <w:rFonts w:hint="eastAsia"/>
         </w:rPr>
         <w:t>testcase</w:t>
       </w:r>
+      <w:proofErr w:type="spellEnd"/>
       <w:r>
         <w:rPr>
           <w:rFonts w:hint="eastAsia"/>
@@ -1912,8 +1894,16 @@
         <w:rPr>
           <w:rFonts w:hint="eastAsia"/>
         </w:rPr>
-        <w:t>/trunk/testcase</w:t>
-      </w:r>
+        <w:t>/trunk/</w:t>
+      </w:r>
+      <w:proofErr w:type="spellStart"/>
+      <w:r>
+        <w:rPr>
+          <w:rFonts w:hint="eastAsia"/>
+        </w:rPr>
+        <w:t>testcase</w:t>
+      </w:r>
+      <w:proofErr w:type="spellEnd"/>
       <w:r>
         <w:t>）</w:t>
       </w:r>
@@ -1939,11 +1929,6 @@
       </w:r>
     </w:p>
     <w:p>
-      <w:pPr>
-        <w:rPr>
-          <w:rFonts w:hint="eastAsia"/>
-        </w:rPr>
-      </w:pPr>
       <w:r>
         <w:rPr>
           <w:rFonts w:hint="eastAsia"/>
@@ -1977,29 +1962,45 @@
         </w:rPr>
         <w:t>（</w:t>
       </w:r>
-      <w:r>
-        <w:rPr>
-          <w:rFonts w:hint="eastAsia"/>
-        </w:rPr>
-        <w:t>svn/xxxx</w:t>
-      </w:r>
+      <w:proofErr w:type="spellStart"/>
+      <w:r>
+        <w:rPr>
+          <w:rFonts w:hint="eastAsia"/>
+        </w:rPr>
+        <w:t>svn</w:t>
+      </w:r>
+      <w:proofErr w:type="spellEnd"/>
+      <w:r>
+        <w:rPr>
+          <w:rFonts w:hint="eastAsia"/>
+        </w:rPr>
+        <w:t>/</w:t>
+      </w:r>
+      <w:proofErr w:type="spellStart"/>
+      <w:r>
+        <w:rPr>
+          <w:rFonts w:hint="eastAsia"/>
+        </w:rPr>
+        <w:t>xxxx</w:t>
+      </w:r>
+      <w:proofErr w:type="spellEnd"/>
       <w:r>
         <w:t>）</w:t>
       </w:r>
     </w:p>
     <w:tbl>
       <w:tblPr>
-        <w:tblStyle w:val="a6"/>
+        <w:tblStyle w:val="a7"/>
         <w:tblW w:w="9825" w:type="dxa"/>
         <w:tblLook w:val="04A0" w:firstRow="1" w:lastRow="0" w:firstColumn="1" w:lastColumn="0" w:noHBand="0" w:noVBand="1"/>
       </w:tblPr>
       <w:tblGrid>
-        <w:gridCol w:w="2689"/>
-        <w:gridCol w:w="1236"/>
-        <w:gridCol w:w="1236"/>
-        <w:gridCol w:w="2192"/>
-        <w:gridCol w:w="1236"/>
-        <w:gridCol w:w="1236"/>
+        <w:gridCol w:w="3450"/>
+        <w:gridCol w:w="1122"/>
+        <w:gridCol w:w="1122"/>
+        <w:gridCol w:w="1929"/>
+        <w:gridCol w:w="1103"/>
+        <w:gridCol w:w="1099"/>
       </w:tblGrid>
       <w:tr>
         <w:tc>
@@ -2012,7 +2013,6 @@
             <w:pPr>
               <w:jc w:val="center"/>
               <w:rPr>
-                <w:rFonts w:hint="eastAsia"/>
                 <w:szCs w:val="18"/>
               </w:rPr>
             </w:pPr>
@@ -2035,7 +2035,6 @@
             <w:pPr>
               <w:jc w:val="center"/>
               <w:rPr>
-                <w:rFonts w:hint="eastAsia"/>
                 <w:szCs w:val="18"/>
               </w:rPr>
             </w:pPr>
@@ -2064,7 +2063,6 @@
             <w:pPr>
               <w:jc w:val="center"/>
               <w:rPr>
-                <w:rFonts w:hint="eastAsia"/>
                 <w:szCs w:val="18"/>
               </w:rPr>
             </w:pPr>
@@ -2093,7 +2091,6 @@
             <w:pPr>
               <w:jc w:val="center"/>
               <w:rPr>
-                <w:rFonts w:hint="eastAsia"/>
                 <w:szCs w:val="18"/>
               </w:rPr>
             </w:pPr>
@@ -2122,7 +2119,6 @@
             <w:pPr>
               <w:jc w:val="center"/>
               <w:rPr>
-                <w:rFonts w:hint="eastAsia"/>
                 <w:szCs w:val="18"/>
               </w:rPr>
             </w:pPr>
@@ -2151,7 +2147,6 @@
             <w:pPr>
               <w:jc w:val="center"/>
               <w:rPr>
-                <w:rFonts w:hint="eastAsia"/>
                 <w:szCs w:val="18"/>
               </w:rPr>
             </w:pPr>
@@ -2180,7 +2175,6 @@
           <w:p>
             <w:pPr>
               <w:rPr>
-                <w:rFonts w:hint="eastAsia"/>
                 <w:szCs w:val="18"/>
               </w:rPr>
             </w:pPr>
@@ -2203,7 +2197,6 @@
             <w:pPr>
               <w:jc w:val="center"/>
               <w:rPr>
-                <w:rFonts w:hint="eastAsia"/>
                 <w:szCs w:val="18"/>
               </w:rPr>
             </w:pPr>
@@ -2239,50 +2232,48 @@
             <w:pPr>
               <w:jc w:val="center"/>
               <w:rPr>
+                <w:szCs w:val="18"/>
+              </w:rPr>
+            </w:pPr>
+            <w:r>
+              <w:rPr>
                 <w:rFonts w:hint="eastAsia"/>
                 <w:szCs w:val="18"/>
               </w:rPr>
-            </w:pPr>
+              <w:t>R</w:t>
+            </w:r>
+            <w:r>
+              <w:rPr>
+                <w:szCs w:val="18"/>
+              </w:rPr>
+              <w:t>/</w:t>
+            </w:r>
             <w:r>
               <w:rPr>
                 <w:rFonts w:hint="eastAsia"/>
                 <w:szCs w:val="18"/>
               </w:rPr>
-              <w:t>R</w:t>
-            </w:r>
-            <w:r>
-              <w:rPr>
-                <w:szCs w:val="18"/>
-              </w:rPr>
-              <w:t>/</w:t>
-            </w:r>
+              <w:t>W</w:t>
+            </w:r>
+          </w:p>
+        </w:tc>
+        <w:tc>
+          <w:tcPr>
+            <w:tcW w:w="2192" w:type="dxa"/>
+            <w:vAlign w:val="center"/>
+          </w:tcPr>
+          <w:p>
+            <w:pPr>
+              <w:jc w:val="center"/>
+              <w:rPr>
+                <w:szCs w:val="18"/>
+              </w:rPr>
+            </w:pPr>
             <w:r>
               <w:rPr>
                 <w:rFonts w:hint="eastAsia"/>
                 <w:szCs w:val="18"/>
               </w:rPr>
-              <w:t>W</w:t>
-            </w:r>
-          </w:p>
-        </w:tc>
-        <w:tc>
-          <w:tcPr>
-            <w:tcW w:w="2192" w:type="dxa"/>
-            <w:vAlign w:val="center"/>
-          </w:tcPr>
-          <w:p>
-            <w:pPr>
-              <w:jc w:val="center"/>
-              <w:rPr>
-                <w:rFonts w:hint="eastAsia"/>
-                <w:szCs w:val="18"/>
-              </w:rPr>
-            </w:pPr>
-            <w:r>
-              <w:rPr>
-                <w:rFonts w:hint="eastAsia"/>
-                <w:szCs w:val="18"/>
-              </w:rPr>
               <w:t>N</w:t>
             </w:r>
           </w:p>
@@ -2296,7 +2287,6 @@
             <w:pPr>
               <w:jc w:val="center"/>
               <w:rPr>
-                <w:rFonts w:hint="eastAsia"/>
                 <w:szCs w:val="18"/>
               </w:rPr>
             </w:pPr>
@@ -2319,7 +2309,6 @@
             <w:pPr>
               <w:jc w:val="center"/>
               <w:rPr>
-                <w:rFonts w:hint="eastAsia"/>
                 <w:szCs w:val="18"/>
               </w:rPr>
             </w:pPr>
@@ -2341,7 +2330,6 @@
           <w:p>
             <w:pPr>
               <w:rPr>
-                <w:rFonts w:hint="eastAsia"/>
                 <w:szCs w:val="18"/>
               </w:rPr>
             </w:pPr>
@@ -2364,7 +2352,6 @@
             <w:pPr>
               <w:jc w:val="center"/>
               <w:rPr>
-                <w:rFonts w:hint="eastAsia"/>
                 <w:szCs w:val="18"/>
               </w:rPr>
             </w:pPr>
@@ -2380,30 +2367,28 @@
             <w:pPr>
               <w:jc w:val="center"/>
               <w:rPr>
+                <w:szCs w:val="18"/>
+              </w:rPr>
+            </w:pPr>
+          </w:p>
+        </w:tc>
+        <w:tc>
+          <w:tcPr>
+            <w:tcW w:w="2192" w:type="dxa"/>
+            <w:vAlign w:val="center"/>
+          </w:tcPr>
+          <w:p>
+            <w:pPr>
+              <w:jc w:val="center"/>
+              <w:rPr>
+                <w:szCs w:val="18"/>
+              </w:rPr>
+            </w:pPr>
+            <w:r>
+              <w:rPr>
                 <w:rFonts w:hint="eastAsia"/>
                 <w:szCs w:val="18"/>
               </w:rPr>
-            </w:pPr>
-          </w:p>
-        </w:tc>
-        <w:tc>
-          <w:tcPr>
-            <w:tcW w:w="2192" w:type="dxa"/>
-            <w:vAlign w:val="center"/>
-          </w:tcPr>
-          <w:p>
-            <w:pPr>
-              <w:jc w:val="center"/>
-              <w:rPr>
-                <w:rFonts w:hint="eastAsia"/>
-                <w:szCs w:val="18"/>
-              </w:rPr>
-            </w:pPr>
-            <w:r>
-              <w:rPr>
-                <w:rFonts w:hint="eastAsia"/>
-                <w:szCs w:val="18"/>
-              </w:rPr>
               <w:t>N</w:t>
             </w:r>
           </w:p>
@@ -2417,7 +2402,6 @@
             <w:pPr>
               <w:jc w:val="center"/>
               <w:rPr>
-                <w:rFonts w:hint="eastAsia"/>
                 <w:szCs w:val="18"/>
               </w:rPr>
             </w:pPr>
@@ -2440,7 +2424,6 @@
             <w:pPr>
               <w:jc w:val="center"/>
               <w:rPr>
-                <w:rFonts w:hint="eastAsia"/>
                 <w:szCs w:val="18"/>
               </w:rPr>
             </w:pPr>
@@ -2456,17 +2439,25 @@
           <w:p>
             <w:pPr>
               <w:rPr>
+                <w:szCs w:val="18"/>
+              </w:rPr>
+            </w:pPr>
+            <w:r>
+              <w:rPr>
                 <w:rFonts w:hint="eastAsia"/>
                 <w:szCs w:val="18"/>
               </w:rPr>
-            </w:pPr>
+              <w:t>/trunk/</w:t>
+            </w:r>
+            <w:proofErr w:type="spellStart"/>
             <w:r>
               <w:rPr>
                 <w:rFonts w:hint="eastAsia"/>
                 <w:szCs w:val="18"/>
               </w:rPr>
-              <w:t>/trunk/testcase</w:t>
-            </w:r>
+              <w:t>testcase</w:t>
+            </w:r>
+            <w:proofErr w:type="spellEnd"/>
           </w:p>
         </w:tc>
         <w:tc>
@@ -2479,7 +2470,6 @@
             <w:pPr>
               <w:jc w:val="center"/>
               <w:rPr>
-                <w:rFonts w:hint="eastAsia"/>
                 <w:szCs w:val="18"/>
               </w:rPr>
             </w:pPr>
@@ -2495,30 +2485,28 @@
             <w:pPr>
               <w:jc w:val="center"/>
               <w:rPr>
+                <w:szCs w:val="18"/>
+              </w:rPr>
+            </w:pPr>
+          </w:p>
+        </w:tc>
+        <w:tc>
+          <w:tcPr>
+            <w:tcW w:w="2192" w:type="dxa"/>
+            <w:vAlign w:val="center"/>
+          </w:tcPr>
+          <w:p>
+            <w:pPr>
+              <w:jc w:val="center"/>
+              <w:rPr>
+                <w:szCs w:val="18"/>
+              </w:rPr>
+            </w:pPr>
+            <w:r>
+              <w:rPr>
                 <w:rFonts w:hint="eastAsia"/>
                 <w:szCs w:val="18"/>
               </w:rPr>
-            </w:pPr>
-          </w:p>
-        </w:tc>
-        <w:tc>
-          <w:tcPr>
-            <w:tcW w:w="2192" w:type="dxa"/>
-            <w:vAlign w:val="center"/>
-          </w:tcPr>
-          <w:p>
-            <w:pPr>
-              <w:jc w:val="center"/>
-              <w:rPr>
-                <w:rFonts w:hint="eastAsia"/>
-                <w:szCs w:val="18"/>
-              </w:rPr>
-            </w:pPr>
-            <w:r>
-              <w:rPr>
-                <w:rFonts w:hint="eastAsia"/>
-                <w:szCs w:val="18"/>
-              </w:rPr>
               <w:t>R</w:t>
             </w:r>
           </w:p>
@@ -2532,7 +2520,6 @@
             <w:pPr>
               <w:jc w:val="center"/>
               <w:rPr>
-                <w:rFonts w:hint="eastAsia"/>
                 <w:szCs w:val="18"/>
               </w:rPr>
             </w:pPr>
@@ -2555,7 +2542,6 @@
             <w:pPr>
               <w:jc w:val="center"/>
               <w:rPr>
-                <w:rFonts w:hint="eastAsia"/>
                 <w:szCs w:val="18"/>
               </w:rPr>
             </w:pPr>
@@ -2571,7 +2557,6 @@
           <w:p>
             <w:pPr>
               <w:rPr>
-                <w:rFonts w:hint="eastAsia"/>
                 <w:szCs w:val="18"/>
               </w:rPr>
             </w:pPr>
@@ -2600,7 +2585,6 @@
             <w:pPr>
               <w:jc w:val="center"/>
               <w:rPr>
-                <w:rFonts w:hint="eastAsia"/>
                 <w:szCs w:val="18"/>
               </w:rPr>
             </w:pPr>
@@ -2616,7 +2600,6 @@
             <w:pPr>
               <w:jc w:val="center"/>
               <w:rPr>
-                <w:rFonts w:hint="eastAsia"/>
                 <w:szCs w:val="18"/>
               </w:rPr>
             </w:pPr>
@@ -2632,7 +2615,6 @@
             <w:pPr>
               <w:jc w:val="center"/>
               <w:rPr>
-                <w:rFonts w:hint="eastAsia"/>
                 <w:szCs w:val="18"/>
               </w:rPr>
             </w:pPr>
@@ -2681,7 +2663,6 @@
             <w:pPr>
               <w:jc w:val="center"/>
               <w:rPr>
-                <w:rFonts w:hint="eastAsia"/>
                 <w:szCs w:val="18"/>
               </w:rPr>
             </w:pPr>
@@ -2703,7 +2684,6 @@
             <w:pPr>
               <w:jc w:val="center"/>
               <w:rPr>
-                <w:rFonts w:hint="eastAsia"/>
                 <w:szCs w:val="18"/>
               </w:rPr>
             </w:pPr>
@@ -2719,7 +2699,6 @@
           <w:p>
             <w:pPr>
               <w:rPr>
-                <w:rFonts w:hint="eastAsia"/>
                 <w:szCs w:val="18"/>
               </w:rPr>
             </w:pPr>
@@ -2748,7 +2727,6 @@
             <w:pPr>
               <w:jc w:val="center"/>
               <w:rPr>
-                <w:rFonts w:hint="eastAsia"/>
                 <w:szCs w:val="18"/>
               </w:rPr>
             </w:pPr>
@@ -2764,7 +2742,6 @@
             <w:pPr>
               <w:jc w:val="center"/>
               <w:rPr>
-                <w:rFonts w:hint="eastAsia"/>
                 <w:szCs w:val="18"/>
               </w:rPr>
             </w:pPr>
@@ -2780,7 +2757,6 @@
             <w:pPr>
               <w:jc w:val="center"/>
               <w:rPr>
-                <w:rFonts w:hint="eastAsia"/>
                 <w:szCs w:val="18"/>
               </w:rPr>
             </w:pPr>
@@ -2796,7 +2772,6 @@
             <w:pPr>
               <w:jc w:val="center"/>
               <w:rPr>
-                <w:rFonts w:hint="eastAsia"/>
                 <w:szCs w:val="18"/>
               </w:rPr>
             </w:pPr>
@@ -2812,7 +2787,6 @@
             <w:pPr>
               <w:jc w:val="center"/>
               <w:rPr>
-                <w:rFonts w:hint="eastAsia"/>
                 <w:szCs w:val="18"/>
               </w:rPr>
             </w:pPr>
@@ -2828,7 +2802,6 @@
           <w:p>
             <w:pPr>
               <w:rPr>
-                <w:rFonts w:hint="eastAsia"/>
                 <w:szCs w:val="18"/>
               </w:rPr>
             </w:pPr>
@@ -2851,7 +2824,6 @@
             <w:pPr>
               <w:jc w:val="center"/>
               <w:rPr>
-                <w:rFonts w:hint="eastAsia"/>
                 <w:szCs w:val="18"/>
               </w:rPr>
             </w:pPr>
@@ -2867,7 +2839,6 @@
             <w:pPr>
               <w:jc w:val="center"/>
               <w:rPr>
-                <w:rFonts w:hint="eastAsia"/>
                 <w:szCs w:val="18"/>
               </w:rPr>
             </w:pPr>
@@ -2882,7 +2853,6 @@
             <w:pPr>
               <w:jc w:val="center"/>
               <w:rPr>
-                <w:rFonts w:hint="eastAsia"/>
                 <w:szCs w:val="18"/>
               </w:rPr>
             </w:pPr>
@@ -2905,7 +2875,6 @@
             <w:pPr>
               <w:jc w:val="center"/>
               <w:rPr>
-                <w:rFonts w:hint="eastAsia"/>
                 <w:szCs w:val="18"/>
               </w:rPr>
             </w:pPr>
@@ -2921,7 +2890,6 @@
             <w:pPr>
               <w:jc w:val="center"/>
               <w:rPr>
-                <w:rFonts w:hint="eastAsia"/>
                 <w:szCs w:val="18"/>
               </w:rPr>
             </w:pPr>
@@ -2937,7 +2905,6 @@
           <w:p>
             <w:pPr>
               <w:rPr>
-                <w:rFonts w:hint="eastAsia"/>
                 <w:szCs w:val="18"/>
               </w:rPr>
             </w:pPr>
@@ -2966,7 +2933,6 @@
             <w:pPr>
               <w:jc w:val="center"/>
               <w:rPr>
-                <w:rFonts w:hint="eastAsia"/>
                 <w:szCs w:val="18"/>
               </w:rPr>
             </w:pPr>
@@ -2982,7 +2948,6 @@
             <w:pPr>
               <w:jc w:val="center"/>
               <w:rPr>
-                <w:rFonts w:hint="eastAsia"/>
                 <w:szCs w:val="18"/>
               </w:rPr>
             </w:pPr>
@@ -2998,7 +2963,6 @@
             <w:pPr>
               <w:jc w:val="center"/>
               <w:rPr>
-                <w:rFonts w:hint="eastAsia"/>
                 <w:szCs w:val="18"/>
               </w:rPr>
             </w:pPr>
@@ -3047,7 +3011,6 @@
             <w:pPr>
               <w:jc w:val="center"/>
               <w:rPr>
-                <w:rFonts w:hint="eastAsia"/>
                 <w:szCs w:val="18"/>
               </w:rPr>
             </w:pPr>
@@ -3063,7 +3026,6 @@
             <w:pPr>
               <w:jc w:val="center"/>
               <w:rPr>
-                <w:rFonts w:hint="eastAsia"/>
                 <w:szCs w:val="18"/>
               </w:rPr>
             </w:pPr>
@@ -3079,7 +3041,6 @@
           <w:p>
             <w:pPr>
               <w:rPr>
-                <w:rFonts w:hint="eastAsia"/>
                 <w:szCs w:val="18"/>
               </w:rPr>
             </w:pPr>
@@ -3108,7 +3069,6 @@
             <w:pPr>
               <w:jc w:val="center"/>
               <w:rPr>
-                <w:rFonts w:hint="eastAsia"/>
                 <w:szCs w:val="18"/>
               </w:rPr>
             </w:pPr>
@@ -3124,7 +3084,6 @@
             <w:pPr>
               <w:jc w:val="center"/>
               <w:rPr>
-                <w:rFonts w:hint="eastAsia"/>
                 <w:szCs w:val="18"/>
               </w:rPr>
             </w:pPr>
@@ -3140,7 +3099,6 @@
             <w:pPr>
               <w:jc w:val="center"/>
               <w:rPr>
-                <w:rFonts w:hint="eastAsia"/>
                 <w:szCs w:val="18"/>
               </w:rPr>
             </w:pPr>
@@ -3156,7 +3114,6 @@
             <w:pPr>
               <w:jc w:val="center"/>
               <w:rPr>
-                <w:rFonts w:hint="eastAsia"/>
                 <w:szCs w:val="18"/>
               </w:rPr>
             </w:pPr>
@@ -3172,7 +3129,6 @@
             <w:pPr>
               <w:jc w:val="center"/>
               <w:rPr>
-                <w:rFonts w:hint="eastAsia"/>
                 <w:szCs w:val="18"/>
               </w:rPr>
             </w:pPr>
@@ -3188,7 +3144,6 @@
           <w:p>
             <w:pPr>
               <w:rPr>
-                <w:rFonts w:hint="eastAsia"/>
                 <w:szCs w:val="18"/>
               </w:rPr>
             </w:pPr>
@@ -3211,7 +3166,6 @@
             <w:pPr>
               <w:jc w:val="center"/>
               <w:rPr>
-                <w:rFonts w:hint="eastAsia"/>
                 <w:szCs w:val="18"/>
               </w:rPr>
             </w:pPr>
@@ -3227,7 +3181,6 @@
             <w:pPr>
               <w:jc w:val="center"/>
               <w:rPr>
-                <w:rFonts w:hint="eastAsia"/>
                 <w:szCs w:val="18"/>
               </w:rPr>
             </w:pPr>
@@ -3243,7 +3196,6 @@
             <w:pPr>
               <w:jc w:val="center"/>
               <w:rPr>
-                <w:rFonts w:hint="eastAsia"/>
                 <w:szCs w:val="18"/>
               </w:rPr>
             </w:pPr>
@@ -3266,7 +3218,6 @@
             <w:pPr>
               <w:jc w:val="center"/>
               <w:rPr>
-                <w:rFonts w:hint="eastAsia"/>
                 <w:szCs w:val="18"/>
               </w:rPr>
             </w:pPr>
@@ -3282,7 +3233,6 @@
             <w:pPr>
               <w:jc w:val="center"/>
               <w:rPr>
-                <w:rFonts w:hint="eastAsia"/>
                 <w:szCs w:val="18"/>
               </w:rPr>
             </w:pPr>
@@ -3298,7 +3248,6 @@
           <w:p>
             <w:pPr>
               <w:rPr>
-                <w:rFonts w:hint="eastAsia"/>
                 <w:szCs w:val="18"/>
               </w:rPr>
             </w:pPr>
@@ -3327,7 +3276,6 @@
             <w:pPr>
               <w:jc w:val="center"/>
               <w:rPr>
-                <w:rFonts w:hint="eastAsia"/>
                 <w:szCs w:val="18"/>
               </w:rPr>
             </w:pPr>
@@ -3343,7 +3291,6 @@
             <w:pPr>
               <w:jc w:val="center"/>
               <w:rPr>
-                <w:rFonts w:hint="eastAsia"/>
                 <w:szCs w:val="18"/>
               </w:rPr>
             </w:pPr>
@@ -3359,7 +3306,6 @@
             <w:pPr>
               <w:jc w:val="center"/>
               <w:rPr>
-                <w:rFonts w:hint="eastAsia"/>
                 <w:szCs w:val="18"/>
               </w:rPr>
             </w:pPr>
@@ -3375,7 +3321,6 @@
             <w:pPr>
               <w:jc w:val="center"/>
               <w:rPr>
-                <w:rFonts w:hint="eastAsia"/>
                 <w:szCs w:val="18"/>
               </w:rPr>
             </w:pPr>
@@ -3391,7 +3336,6 @@
             <w:pPr>
               <w:jc w:val="center"/>
               <w:rPr>
-                <w:rFonts w:hint="eastAsia"/>
                 <w:szCs w:val="18"/>
               </w:rPr>
             </w:pPr>
@@ -3407,7 +3351,6 @@
           <w:p>
             <w:pPr>
               <w:rPr>
-                <w:rFonts w:hint="eastAsia"/>
                 <w:szCs w:val="18"/>
               </w:rPr>
             </w:pPr>
@@ -3436,7 +3379,6 @@
             <w:pPr>
               <w:jc w:val="center"/>
               <w:rPr>
-                <w:rFonts w:hint="eastAsia"/>
                 <w:szCs w:val="18"/>
               </w:rPr>
             </w:pPr>
@@ -3452,7 +3394,6 @@
             <w:pPr>
               <w:jc w:val="center"/>
               <w:rPr>
-                <w:rFonts w:hint="eastAsia"/>
                 <w:szCs w:val="18"/>
               </w:rPr>
             </w:pPr>
@@ -3468,7 +3409,6 @@
             <w:pPr>
               <w:jc w:val="center"/>
               <w:rPr>
-                <w:rFonts w:hint="eastAsia"/>
                 <w:szCs w:val="18"/>
               </w:rPr>
             </w:pPr>
@@ -3484,7 +3424,6 @@
             <w:pPr>
               <w:jc w:val="center"/>
               <w:rPr>
-                <w:rFonts w:hint="eastAsia"/>
                 <w:szCs w:val="18"/>
               </w:rPr>
             </w:pPr>
@@ -3500,7 +3439,6 @@
             <w:pPr>
               <w:jc w:val="center"/>
               <w:rPr>
-                <w:rFonts w:hint="eastAsia"/>
                 <w:szCs w:val="18"/>
               </w:rPr>
             </w:pPr>
@@ -3516,7 +3454,6 @@
           <w:p>
             <w:pPr>
               <w:rPr>
-                <w:rFonts w:hint="eastAsia"/>
                 <w:szCs w:val="18"/>
               </w:rPr>
             </w:pPr>
@@ -3539,7 +3476,6 @@
             <w:pPr>
               <w:jc w:val="center"/>
               <w:rPr>
-                <w:rFonts w:hint="eastAsia"/>
                 <w:szCs w:val="18"/>
               </w:rPr>
             </w:pPr>
@@ -3555,30 +3491,28 @@
             <w:pPr>
               <w:jc w:val="center"/>
               <w:rPr>
+                <w:szCs w:val="18"/>
+              </w:rPr>
+            </w:pPr>
+          </w:p>
+        </w:tc>
+        <w:tc>
+          <w:tcPr>
+            <w:tcW w:w="2192" w:type="dxa"/>
+            <w:vAlign w:val="center"/>
+          </w:tcPr>
+          <w:p>
+            <w:pPr>
+              <w:jc w:val="center"/>
+              <w:rPr>
+                <w:szCs w:val="18"/>
+              </w:rPr>
+            </w:pPr>
+            <w:r>
+              <w:rPr>
                 <w:rFonts w:hint="eastAsia"/>
                 <w:szCs w:val="18"/>
               </w:rPr>
-            </w:pPr>
-          </w:p>
-        </w:tc>
-        <w:tc>
-          <w:tcPr>
-            <w:tcW w:w="2192" w:type="dxa"/>
-            <w:vAlign w:val="center"/>
-          </w:tcPr>
-          <w:p>
-            <w:pPr>
-              <w:jc w:val="center"/>
-              <w:rPr>
-                <w:rFonts w:hint="eastAsia"/>
-                <w:szCs w:val="18"/>
-              </w:rPr>
-            </w:pPr>
-            <w:r>
-              <w:rPr>
-                <w:rFonts w:hint="eastAsia"/>
-                <w:szCs w:val="18"/>
-              </w:rPr>
               <w:t>RW</w:t>
             </w:r>
           </w:p>
@@ -3592,7 +3526,6 @@
             <w:pPr>
               <w:jc w:val="center"/>
               <w:rPr>
-                <w:rFonts w:hint="eastAsia"/>
                 <w:szCs w:val="18"/>
               </w:rPr>
             </w:pPr>
@@ -3615,7 +3548,6 @@
             <w:pPr>
               <w:jc w:val="center"/>
               <w:rPr>
-                <w:rFonts w:hint="eastAsia"/>
                 <w:szCs w:val="18"/>
               </w:rPr>
             </w:pPr>
@@ -3623,13 +3555,7 @@
         </w:tc>
       </w:tr>
     </w:tbl>
-    <w:p>
-      <w:pPr>
-        <w:rPr>
-          <w:rFonts w:hint="eastAsia"/>
-        </w:rPr>
-      </w:pPr>
-    </w:p>
+    <w:p/>
     <w:p>
       <w:pPr>
         <w:pStyle w:val="2"/>
@@ -3661,9 +3587,6 @@
     <w:p>
       <w:pPr>
         <w:pStyle w:val="4"/>
-        <w:rPr>
-          <w:rFonts w:hint="eastAsia"/>
-        </w:rPr>
       </w:pPr>
       <w:r>
         <w:rPr>
@@ -3738,11 +3661,6 @@
       </w:r>
     </w:p>
     <w:p>
-      <w:pPr>
-        <w:rPr>
-          <w:rFonts w:hint="eastAsia"/>
-        </w:rPr>
-      </w:pPr>
       <w:r>
         <w:rPr>
           <w:rFonts w:hint="eastAsia"/>
@@ -3811,12 +3729,14 @@
       <w:r>
         <w:t>，以符合</w:t>
       </w:r>
+      <w:proofErr w:type="spellStart"/>
       <w:r>
         <w:rPr>
           <w:rFonts w:hint="eastAsia"/>
         </w:rPr>
         <w:t>url</w:t>
       </w:r>
+      <w:proofErr w:type="spellEnd"/>
       <w:r>
         <w:rPr>
           <w:rFonts w:hint="eastAsia"/>
@@ -3930,95 +3850,93 @@
       </w:r>
     </w:p>
     <w:p>
-      <w:pPr>
-        <w:rPr>
-          <w:rFonts w:hint="eastAsia"/>
-        </w:rPr>
-      </w:pPr>
+      <w:r>
+        <w:rPr>
+          <w:rFonts w:hint="eastAsia"/>
+        </w:rPr>
+        <w:t>主版本号</w:t>
+      </w:r>
+      <w:r>
+        <w:t>（</w:t>
+      </w:r>
+      <w:r>
+        <w:rPr>
+          <w:rFonts w:hint="eastAsia"/>
+        </w:rPr>
+        <w:t>Major</w:t>
+      </w:r>
+      <w:r>
+        <w:t xml:space="preserve"> #</w:t>
+      </w:r>
+      <w:r>
+        <w:t>）</w:t>
+      </w:r>
+      <w:r>
+        <w:rPr>
+          <w:rFonts w:hint="eastAsia"/>
+        </w:rPr>
+        <w:t>：标识</w:t>
+      </w:r>
+      <w:r>
+        <w:t>产品功能定义。</w:t>
+      </w:r>
+    </w:p>
+    <w:p>
+      <w:r>
+        <w:rPr>
+          <w:rFonts w:hint="eastAsia"/>
+        </w:rPr>
+        <w:t>次版本</w:t>
+      </w:r>
+      <w:r>
+        <w:t>号（</w:t>
+      </w:r>
+      <w:r>
+        <w:rPr>
+          <w:rFonts w:hint="eastAsia"/>
+        </w:rPr>
+        <w:t>Minor</w:t>
+      </w:r>
+      <w:r>
+        <w:t xml:space="preserve"> #</w:t>
+      </w:r>
+      <w:r>
+        <w:t>）</w:t>
+      </w:r>
+      <w:r>
+        <w:rPr>
+          <w:rFonts w:hint="eastAsia"/>
+        </w:rPr>
+        <w:t>：标识</w:t>
+      </w:r>
+      <w:r>
+        <w:t>产品功能升级和扩展。</w:t>
+      </w:r>
+    </w:p>
+    <w:p>
       <w:r>
         <w:rPr>
           <w:rFonts w:hint="eastAsia"/>
         </w:rPr>
         <w:lastRenderedPageBreak/>
-        <w:t>主版本号</w:t>
-      </w:r>
-      <w:r>
-        <w:t>（</w:t>
-      </w:r>
-      <w:r>
-        <w:rPr>
-          <w:rFonts w:hint="eastAsia"/>
-        </w:rPr>
-        <w:t>Major</w:t>
-      </w:r>
-      <w:r>
+        <w:t>开发</w:t>
+      </w:r>
+      <w:r>
+        <w:t>版本号（</w:t>
+      </w:r>
+      <w:proofErr w:type="spellStart"/>
+      <w:r>
+        <w:rPr>
+          <w:rFonts w:hint="eastAsia"/>
+        </w:rPr>
+        <w:t>Dev</w:t>
+      </w:r>
+      <w:proofErr w:type="spellEnd"/>
+      <w:r>
+        <w:rPr>
+          <w:rFonts w:hint="eastAsia"/>
+        </w:rPr>
         <w:t xml:space="preserve"> #</w:t>
-      </w:r>
-      <w:r>
-        <w:t>）</w:t>
-      </w:r>
-      <w:r>
-        <w:rPr>
-          <w:rFonts w:hint="eastAsia"/>
-        </w:rPr>
-        <w:t>：标识</w:t>
-      </w:r>
-      <w:r>
-        <w:t>产品功能定义。</w:t>
-      </w:r>
-    </w:p>
-    <w:p>
-      <w:pPr>
-        <w:rPr>
-          <w:rFonts w:hint="eastAsia"/>
-        </w:rPr>
-      </w:pPr>
-      <w:r>
-        <w:rPr>
-          <w:rFonts w:hint="eastAsia"/>
-        </w:rPr>
-        <w:t>次版本</w:t>
-      </w:r>
-      <w:r>
-        <w:t>号（</w:t>
-      </w:r>
-      <w:r>
-        <w:rPr>
-          <w:rFonts w:hint="eastAsia"/>
-        </w:rPr>
-        <w:t>Minor</w:t>
-      </w:r>
-      <w:r>
-        <w:t xml:space="preserve"> #</w:t>
-      </w:r>
-      <w:r>
-        <w:t>）</w:t>
-      </w:r>
-      <w:r>
-        <w:rPr>
-          <w:rFonts w:hint="eastAsia"/>
-        </w:rPr>
-        <w:t>：标识</w:t>
-      </w:r>
-      <w:r>
-        <w:t>产品功能升级和扩展。</w:t>
-      </w:r>
-    </w:p>
-    <w:p>
-      <w:r>
-        <w:rPr>
-          <w:rFonts w:hint="eastAsia"/>
-        </w:rPr>
-        <w:t>开发</w:t>
-      </w:r>
-      <w:r>
-        <w:t>版本号（</w:t>
-      </w:r>
-      <w:r>
-        <w:rPr>
-          <w:rFonts w:hint="eastAsia"/>
-        </w:rPr>
-        <w:t>Dev #</w:t>
       </w:r>
       <w:r>
         <w:t>）</w:t>
@@ -4072,11 +3990,6 @@
       </w:r>
     </w:p>
     <w:p>
-      <w:pPr>
-        <w:rPr>
-          <w:rFonts w:hint="eastAsia"/>
-        </w:rPr>
-      </w:pPr>
       <w:r>
         <w:rPr>
           <w:rFonts w:hint="eastAsia"/>
@@ -4135,13 +4048,7 @@
         <w:rPr>
           <w:rFonts w:hint="eastAsia"/>
         </w:rPr>
-        <w:t>组成</w:t>
-      </w:r>
-      <w:r>
-        <w:rPr>
-          <w:rFonts w:hint="eastAsia"/>
-        </w:rPr>
-        <w:t>且</w:t>
+        <w:t>组成且</w:t>
       </w:r>
       <w:r>
         <w:t>尽量</w:t>
@@ -4209,83 +4116,7 @@
     </w:p>
     <w:p>
       <w:pPr>
-        <w:pStyle w:val="a5"/>
-        <w:numPr>
-          <w:ilvl w:val="0"/>
-          <w:numId w:val="2"/>
-        </w:numPr>
-        <w:ind w:firstLineChars="0"/>
-        <w:rPr>
-          <w:rFonts w:hint="eastAsia"/>
-        </w:rPr>
-      </w:pPr>
-      <w:r>
-        <w:rPr>
-          <w:rFonts w:hint="eastAsia"/>
-        </w:rPr>
-        <w:t>每次</w:t>
-      </w:r>
-      <w:r>
-        <w:t>提交</w:t>
-      </w:r>
-      <w:r>
-        <w:rPr>
-          <w:rFonts w:hint="eastAsia"/>
-        </w:rPr>
-        <w:t>均应</w:t>
-      </w:r>
-      <w:r>
-        <w:t>包含提交注释（</w:t>
-      </w:r>
-      <w:r>
-        <w:rPr>
-          <w:rFonts w:hint="eastAsia"/>
-        </w:rPr>
-        <w:t>comment</w:t>
-      </w:r>
-      <w:r>
-        <w:t>）</w:t>
-      </w:r>
-      <w:r>
-        <w:rPr>
-          <w:rFonts w:hint="eastAsia"/>
-        </w:rPr>
-        <w:t>。</w:t>
-      </w:r>
-      <w:r>
-        <w:t>建议以简短的英语描述（</w:t>
-      </w:r>
-      <w:r>
-        <w:rPr>
-          <w:rFonts w:hint="eastAsia"/>
-        </w:rPr>
-        <w:t>因为</w:t>
-      </w:r>
-      <w:r>
-        <w:rPr>
-          <w:rFonts w:hint="eastAsia"/>
-        </w:rPr>
-        <w:t>svn</w:t>
-      </w:r>
-      <w:r>
-        <w:rPr>
-          <w:rFonts w:hint="eastAsia"/>
-        </w:rPr>
-        <w:t>对</w:t>
-      </w:r>
-      <w:r>
-        <w:t>多字节码注释可能产生乱码问题）</w:t>
-      </w:r>
-      <w:r>
-        <w:rPr>
-          <w:rFonts w:hint="eastAsia"/>
-        </w:rPr>
-        <w:t>。</w:t>
-      </w:r>
-    </w:p>
-    <w:p>
-      <w:pPr>
-        <w:pStyle w:val="a5"/>
+        <w:pStyle w:val="a6"/>
         <w:numPr>
           <w:ilvl w:val="0"/>
           <w:numId w:val="2"/>
@@ -4299,43 +4130,25 @@
         <w:t>每次</w:t>
       </w:r>
       <w:r>
-        <w:rPr>
-          <w:rFonts w:hint="eastAsia"/>
-        </w:rPr>
-        <w:t>提交所</w:t>
-      </w:r>
-      <w:r>
-        <w:t>包含的代码</w:t>
-      </w:r>
-      <w:r>
-        <w:rPr>
-          <w:rFonts w:hint="eastAsia"/>
-        </w:rPr>
-        <w:t>变更</w:t>
-      </w:r>
-      <w:r>
-        <w:rPr>
-          <w:rFonts w:hint="eastAsia"/>
-        </w:rPr>
-        <w:t>应保证不影响</w:t>
-      </w:r>
-      <w:r>
-        <w:rPr>
-          <w:rFonts w:hint="eastAsia"/>
-        </w:rPr>
-        <w:t>整个产品</w:t>
-      </w:r>
-      <w:r>
-        <w:t>中</w:t>
-      </w:r>
-      <w:r>
-        <w:rPr>
-          <w:rFonts w:hint="eastAsia"/>
-        </w:rPr>
-        <w:t>所有项目的成功编译、构建和当前</w:t>
-      </w:r>
-      <w:r>
-        <w:t>运行正常的业务</w:t>
+        <w:t>提交</w:t>
+      </w:r>
+      <w:r>
+        <w:rPr>
+          <w:rFonts w:hint="eastAsia"/>
+        </w:rPr>
+        <w:t>均应</w:t>
+      </w:r>
+      <w:r>
+        <w:t>包含提交注释（</w:t>
+      </w:r>
+      <w:r>
+        <w:rPr>
+          <w:rFonts w:hint="eastAsia"/>
+        </w:rPr>
+        <w:t>comment</w:t>
+      </w:r>
+      <w:r>
+        <w:t>）</w:t>
       </w:r>
       <w:r>
         <w:rPr>
@@ -4344,7 +4157,30 @@
         <w:t>。</w:t>
       </w:r>
       <w:r>
-        <w:t>亦即，不影响当前运行正常的测试用例</w:t>
+        <w:t>建议以简短的英语描述（</w:t>
+      </w:r>
+      <w:r>
+        <w:rPr>
+          <w:rFonts w:hint="eastAsia"/>
+        </w:rPr>
+        <w:t>因为</w:t>
+      </w:r>
+      <w:proofErr w:type="spellStart"/>
+      <w:r>
+        <w:rPr>
+          <w:rFonts w:hint="eastAsia"/>
+        </w:rPr>
+        <w:t>svn</w:t>
+      </w:r>
+      <w:proofErr w:type="spellEnd"/>
+      <w:r>
+        <w:rPr>
+          <w:rFonts w:hint="eastAsia"/>
+        </w:rPr>
+        <w:t>对</w:t>
+      </w:r>
+      <w:r>
+        <w:t>多字节码注释可能产生乱码问题）</w:t>
       </w:r>
       <w:r>
         <w:rPr>
@@ -4355,7 +4191,7 @@
     </w:p>
     <w:p>
       <w:pPr>
-        <w:pStyle w:val="a5"/>
+        <w:pStyle w:val="a6"/>
         <w:numPr>
           <w:ilvl w:val="0"/>
           <w:numId w:val="2"/>
@@ -4369,22 +4205,43 @@
         <w:t>每次</w:t>
       </w:r>
       <w:r>
-        <w:t>提交所包含的所有变更应该是</w:t>
-      </w:r>
-      <w:r>
-        <w:t>“</w:t>
-      </w:r>
-      <w:r>
-        <w:rPr>
-          <w:rFonts w:hint="eastAsia"/>
-        </w:rPr>
-        <w:t>完整</w:t>
-      </w:r>
-      <w:r>
-        <w:t>的</w:t>
-      </w:r>
-      <w:r>
-        <w:t>”</w:t>
+        <w:rPr>
+          <w:rFonts w:hint="eastAsia"/>
+        </w:rPr>
+        <w:t>提交所</w:t>
+      </w:r>
+      <w:r>
+        <w:t>包含的代码</w:t>
+      </w:r>
+      <w:r>
+        <w:rPr>
+          <w:rFonts w:hint="eastAsia"/>
+        </w:rPr>
+        <w:t>变更</w:t>
+      </w:r>
+      <w:r>
+        <w:rPr>
+          <w:rFonts w:hint="eastAsia"/>
+        </w:rPr>
+        <w:t>应保证不影响</w:t>
+      </w:r>
+      <w:r>
+        <w:rPr>
+          <w:rFonts w:hint="eastAsia"/>
+        </w:rPr>
+        <w:t>整个产品</w:t>
+      </w:r>
+      <w:r>
+        <w:t>中</w:t>
+      </w:r>
+      <w:r>
+        <w:rPr>
+          <w:rFonts w:hint="eastAsia"/>
+        </w:rPr>
+        <w:t>所有项目的成功编译、构建和当前</w:t>
+      </w:r>
+      <w:r>
+        <w:t>运行正常的业务</w:t>
       </w:r>
       <w:r>
         <w:rPr>
@@ -4393,34 +4250,7 @@
         <w:t>。</w:t>
       </w:r>
       <w:r>
-        <w:t>亦即，能</w:t>
-      </w:r>
-      <w:r>
-        <w:rPr>
-          <w:rFonts w:hint="eastAsia"/>
-        </w:rPr>
-        <w:t>完整</w:t>
-      </w:r>
-      <w:r>
-        <w:t>实现提交</w:t>
-      </w:r>
-      <w:r>
-        <w:rPr>
-          <w:rFonts w:hint="eastAsia"/>
-        </w:rPr>
-        <w:t>注释</w:t>
-      </w:r>
-      <w:r>
-        <w:t>中描述的</w:t>
-      </w:r>
-      <w:r>
-        <w:rPr>
-          <w:rFonts w:hint="eastAsia"/>
-        </w:rPr>
-        <w:t>提交</w:t>
-      </w:r>
-      <w:r>
-        <w:t>目的</w:t>
+        <w:t>亦即，不影响当前运行正常的测试用例</w:t>
       </w:r>
       <w:r>
         <w:rPr>
@@ -4431,7 +4261,7 @@
     </w:p>
     <w:p>
       <w:pPr>
-        <w:pStyle w:val="a5"/>
+        <w:pStyle w:val="a6"/>
         <w:numPr>
           <w:ilvl w:val="0"/>
           <w:numId w:val="2"/>
@@ -4442,78 +4272,72 @@
         <w:rPr>
           <w:rFonts w:hint="eastAsia"/>
         </w:rPr>
+        <w:t>每次</w:t>
+      </w:r>
+      <w:r>
+        <w:t>提交所包含的所有变更应该是</w:t>
+      </w:r>
+      <w:r>
+        <w:t>“</w:t>
+      </w:r>
+      <w:r>
+        <w:rPr>
+          <w:rFonts w:hint="eastAsia"/>
+        </w:rPr>
+        <w:t>完整</w:t>
+      </w:r>
+      <w:r>
+        <w:t>的</w:t>
+      </w:r>
+      <w:r>
+        <w:t>”</w:t>
+      </w:r>
+      <w:r>
+        <w:rPr>
+          <w:rFonts w:hint="eastAsia"/>
+        </w:rPr>
+        <w:t>。</w:t>
+      </w:r>
+      <w:r>
+        <w:t>亦即，能</w:t>
+      </w:r>
+      <w:r>
+        <w:rPr>
+          <w:rFonts w:hint="eastAsia"/>
+        </w:rPr>
+        <w:t>完整</w:t>
+      </w:r>
+      <w:r>
+        <w:t>实现提交</w:t>
+      </w:r>
+      <w:r>
+        <w:rPr>
+          <w:rFonts w:hint="eastAsia"/>
+        </w:rPr>
+        <w:t>注释</w:t>
+      </w:r>
+      <w:r>
+        <w:t>中描述的</w:t>
+      </w:r>
+      <w:r>
+        <w:rPr>
+          <w:rFonts w:hint="eastAsia"/>
+        </w:rPr>
         <w:t>提交</w:t>
       </w:r>
       <w:r>
-        <w:t>粒度应符合</w:t>
-      </w:r>
-      <w:r>
-        <w:rPr>
-          <w:rFonts w:hint="eastAsia"/>
-        </w:rPr>
-        <w:t>任务</w:t>
-      </w:r>
-      <w:r>
-        <w:t>粒度。亦即</w:t>
-      </w:r>
-      <w:r>
-        <w:rPr>
-          <w:rFonts w:hint="eastAsia"/>
-        </w:rPr>
-        <w:t>，理想</w:t>
-      </w:r>
-      <w:r>
-        <w:t>状态下一次提交应对应一个任务（</w:t>
-      </w:r>
-      <w:r>
-        <w:rPr>
-          <w:rFonts w:hint="eastAsia"/>
-        </w:rPr>
-        <w:t>如</w:t>
-      </w:r>
-      <w:r>
-        <w:t>功能点实现、缺陷修复</w:t>
-      </w:r>
-      <w:r>
-        <w:rPr>
-          <w:rFonts w:hint="eastAsia"/>
-        </w:rPr>
-        <w:t>等），</w:t>
-      </w:r>
-      <w:r>
-        <w:t>或</w:t>
-      </w:r>
-      <w:r>
-        <w:rPr>
-          <w:rFonts w:hint="eastAsia"/>
-        </w:rPr>
-        <w:t>该</w:t>
-      </w:r>
-      <w:r>
-        <w:t>任务可以恰当</w:t>
-      </w:r>
-      <w:r>
-        <w:rPr>
-          <w:rFonts w:hint="eastAsia"/>
-        </w:rPr>
-        <w:t>切分</w:t>
-      </w:r>
-      <w:r>
-        <w:t>和描述的</w:t>
-      </w:r>
-      <w:r>
-        <w:rPr>
-          <w:rFonts w:hint="eastAsia"/>
-        </w:rPr>
-        <w:t>一个</w:t>
-      </w:r>
-      <w:r>
-        <w:t>子任务。</w:t>
+        <w:t>目的</w:t>
+      </w:r>
+      <w:r>
+        <w:rPr>
+          <w:rFonts w:hint="eastAsia"/>
+        </w:rPr>
+        <w:t>。</w:t>
       </w:r>
     </w:p>
     <w:p>
       <w:pPr>
-        <w:pStyle w:val="a5"/>
+        <w:pStyle w:val="a6"/>
         <w:numPr>
           <w:ilvl w:val="0"/>
           <w:numId w:val="2"/>
@@ -4524,6 +4348,88 @@
         <w:rPr>
           <w:rFonts w:hint="eastAsia"/>
         </w:rPr>
+        <w:t>提交</w:t>
+      </w:r>
+      <w:r>
+        <w:t>粒度应符合</w:t>
+      </w:r>
+      <w:r>
+        <w:rPr>
+          <w:rFonts w:hint="eastAsia"/>
+        </w:rPr>
+        <w:t>任务</w:t>
+      </w:r>
+      <w:r>
+        <w:t>粒度。亦即</w:t>
+      </w:r>
+      <w:r>
+        <w:rPr>
+          <w:rFonts w:hint="eastAsia"/>
+        </w:rPr>
+        <w:t>，理想</w:t>
+      </w:r>
+      <w:r>
+        <w:t>状态下一次提交应对应一个任务（</w:t>
+      </w:r>
+      <w:r>
+        <w:rPr>
+          <w:rFonts w:hint="eastAsia"/>
+        </w:rPr>
+        <w:t>如</w:t>
+      </w:r>
+      <w:r>
+        <w:t>功能点实现、缺陷修复</w:t>
+      </w:r>
+      <w:r>
+        <w:rPr>
+          <w:rFonts w:hint="eastAsia"/>
+        </w:rPr>
+        <w:t>等），</w:t>
+      </w:r>
+      <w:r>
+        <w:t>或</w:t>
+      </w:r>
+      <w:r>
+        <w:rPr>
+          <w:rFonts w:hint="eastAsia"/>
+        </w:rPr>
+        <w:t>该</w:t>
+      </w:r>
+      <w:r>
+        <w:t>任务可以恰当</w:t>
+      </w:r>
+      <w:r>
+        <w:rPr>
+          <w:rFonts w:hint="eastAsia"/>
+        </w:rPr>
+        <w:t>切分</w:t>
+      </w:r>
+      <w:r>
+        <w:t>和描述的</w:t>
+      </w:r>
+      <w:r>
+        <w:rPr>
+          <w:rFonts w:hint="eastAsia"/>
+        </w:rPr>
+        <w:t>一个</w:t>
+      </w:r>
+      <w:r>
+        <w:t>子任务。</w:t>
+      </w:r>
+    </w:p>
+    <w:p>
+      <w:pPr>
+        <w:pStyle w:val="a6"/>
+        <w:numPr>
+          <w:ilvl w:val="0"/>
+          <w:numId w:val="2"/>
+        </w:numPr>
+        <w:ind w:firstLineChars="0"/>
+      </w:pPr>
+      <w:r>
+        <w:rPr>
+          <w:rFonts w:hint="eastAsia"/>
+        </w:rPr>
         <w:t>在</w:t>
       </w:r>
       <w:r>
@@ -4569,22 +4475,13 @@
     <w:p>
       <w:pPr>
         <w:pStyle w:val="1"/>
-        <w:rPr>
-          <w:rFonts w:hint="eastAsia"/>
-        </w:rPr>
       </w:pPr>
       <w:r>
         <w:rPr>
           <w:rFonts w:hint="eastAsia"/>
         </w:rPr>
         <w:lastRenderedPageBreak/>
-        <w:t>产品</w:t>
-      </w:r>
-      <w:r>
-        <w:rPr>
-          <w:rFonts w:hint="eastAsia"/>
-        </w:rPr>
-        <w:t>仓库</w:t>
+        <w:t>产品仓库</w:t>
       </w:r>
     </w:p>
     <w:p>
@@ -4604,19 +4501,18 @@
         <w:rPr>
           <w:rFonts w:hint="eastAsia"/>
         </w:rPr>
-        <w:t>仓库</w:t>
-      </w:r>
-      <w:r>
-        <w:rPr>
-          <w:rFonts w:hint="eastAsia"/>
-        </w:rPr>
-        <w:t>服务</w:t>
+        <w:t>仓库服务</w:t>
       </w:r>
       <w:r>
         <w:t>形式提供，建立在</w:t>
       </w:r>
-      <w:r>
-        <w:t>sonatype nexus</w:t>
+      <w:proofErr w:type="spellStart"/>
+      <w:r>
+        <w:t>sonatype</w:t>
+      </w:r>
+      <w:proofErr w:type="spellEnd"/>
+      <w:r>
+        <w:t xml:space="preserve"> nexus</w:t>
       </w:r>
       <w:r>
         <w:rPr>
@@ -4656,11 +4552,6 @@
       </w:r>
     </w:p>
     <w:p>
-      <w:pPr>
-        <w:rPr>
-          <w:rFonts w:hint="eastAsia"/>
-        </w:rPr>
-      </w:pPr>
       <w:r>
         <w:rPr>
           <w:rFonts w:hint="eastAsia"/>
@@ -4794,20 +4685,20 @@
       <w:hyperlink r:id="rId7" w:history="1">
         <w:r>
           <w:rPr>
-            <w:rStyle w:val="a4"/>
+            <w:rStyle w:val="a5"/>
           </w:rPr>
           <w:t>《</w:t>
         </w:r>
         <w:r>
           <w:rPr>
-            <w:rStyle w:val="a4"/>
+            <w:rStyle w:val="a5"/>
             <w:rFonts w:hint="eastAsia"/>
           </w:rPr>
           <w:t>匡信科技日常开发流程规范</w:t>
         </w:r>
         <w:r>
           <w:rPr>
-            <w:rStyle w:val="a4"/>
+            <w:rStyle w:val="a5"/>
           </w:rPr>
           <w:t>》</w:t>
         </w:r>
@@ -4817,6 +4708,21 @@
           <w:rFonts w:hint="eastAsia"/>
         </w:rPr>
         <w:t>。</w:t>
+      </w:r>
+    </w:p>
+    <w:p>
+      <w:pPr>
+        <w:pStyle w:val="1"/>
+        <w:rPr>
+          <w:rFonts w:hint="eastAsia"/>
+        </w:rPr>
+      </w:pPr>
+      <w:r>
+        <w:rPr>
+          <w:rFonts w:hint="eastAsia"/>
+        </w:rPr>
+        <w:lastRenderedPageBreak/>
+        <w:t>桌面开发平台</w:t>
       </w:r>
       <w:bookmarkStart w:id="9" w:name="_GoBack"/>
       <w:bookmarkEnd w:id="9"/>
@@ -4832,7 +4738,7 @@
 </file>
 
 <file path=word/numbering.xml><?xml version="1.0" encoding="utf-8"?>
-<w:numbering xmlns:wpc="http://schemas.microsoft.com/office/word/2010/wordprocessingCanvas" xmlns:mc="http://schemas.openxmlformats.org/markup-compatibility/2006" xmlns:o="urn:schemas-microsoft-com:office:office" xmlns:r="http://schemas.openxmlformats.org/officeDocument/2006/relationships" xmlns:m="http://schemas.openxmlformats.org/officeDocument/2006/math" xmlns:v="urn:schemas-microsoft-com:vml" xmlns:wp14="http://schemas.microsoft.com/office/word/2010/wordprocessingDrawing" xmlns:wp="http://schemas.openxmlformats.org/drawingml/2006/wordprocessingDrawing" xmlns:w10="urn:schemas-microsoft-com:office:word" xmlns:w="http://schemas.openxmlformats.org/wordprocessingml/2006/main" xmlns:w14="http://schemas.microsoft.com/office/word/2010/wordml" xmlns:w15="http://schemas.microsoft.com/office/word/2012/wordml" xmlns:wpg="http://schemas.microsoft.com/office/word/2010/wordprocessingGroup" xmlns:wpi="http://schemas.microsoft.com/office/word/2010/wordprocessingInk" xmlns:wne="http://schemas.microsoft.com/office/word/2006/wordml" xmlns:wps="http://schemas.microsoft.com/office/word/2010/wordprocessingShape" mc:Ignorable="w14 w15 wp14">
+<w:numbering xmlns:wpc="http://schemas.microsoft.com/office/word/2010/wordprocessingCanvas" xmlns:mo="http://schemas.microsoft.com/office/mac/office/2008/main" xmlns:mc="http://schemas.openxmlformats.org/markup-compatibility/2006" xmlns:mv="urn:schemas-microsoft-com:mac:vml" xmlns:o="urn:schemas-microsoft-com:office:office" xmlns:r="http://schemas.openxmlformats.org/officeDocument/2006/relationships" xmlns:m="http://schemas.openxmlformats.org/officeDocument/2006/math" xmlns:v="urn:schemas-microsoft-com:vml" xmlns:wp14="http://schemas.microsoft.com/office/word/2010/wordprocessingDrawing" xmlns:wp="http://schemas.openxmlformats.org/drawingml/2006/wordprocessingDrawing" xmlns:w10="urn:schemas-microsoft-com:office:word" xmlns:w="http://schemas.openxmlformats.org/wordprocessingml/2006/main" xmlns:w14="http://schemas.microsoft.com/office/word/2010/wordml" xmlns:wpg="http://schemas.microsoft.com/office/word/2010/wordprocessingGroup" xmlns:wpi="http://schemas.microsoft.com/office/word/2010/wordprocessingInk" xmlns:wne="http://schemas.microsoft.com/office/word/2006/wordml" xmlns:wps="http://schemas.microsoft.com/office/word/2010/wordprocessingShape" mc:Ignorable="w14 wp14">
   <w:abstractNum w:abstractNumId="0">
     <w:nsid w:val="42475165"/>
     <w:multiLevelType w:val="hybridMultilevel"/>
@@ -5045,7 +4951,7 @@
 </file>
 
 <file path=word/styles.xml><?xml version="1.0" encoding="utf-8"?>
-<w:styles xmlns:mc="http://schemas.openxmlformats.org/markup-compatibility/2006" xmlns:r="http://schemas.openxmlformats.org/officeDocument/2006/relationships" xmlns:w="http://schemas.openxmlformats.org/wordprocessingml/2006/main" xmlns:w14="http://schemas.microsoft.com/office/word/2010/wordml" xmlns:w15="http://schemas.microsoft.com/office/word/2012/wordml" mc:Ignorable="w14 w15">
+<w:styles xmlns:mc="http://schemas.openxmlformats.org/markup-compatibility/2006" xmlns:r="http://schemas.openxmlformats.org/officeDocument/2006/relationships" xmlns:w="http://schemas.openxmlformats.org/wordprocessingml/2006/main" xmlns:w14="http://schemas.microsoft.com/office/word/2010/wordml" mc:Ignorable="w14">
   <w:docDefaults>
     <w:rPrDefault>
       <w:rPr>
@@ -5058,378 +4964,153 @@
     </w:rPrDefault>
     <w:pPrDefault/>
   </w:docDefaults>
-  <w:latentStyles w:defLockedState="0" w:defUIPriority="99" w:defSemiHidden="0" w:defUnhideWhenUsed="0" w:defQFormat="0" w:count="371">
-    <w:lsdException w:name="Normal" w:uiPriority="0" w:qFormat="1"/>
-    <w:lsdException w:name="heading 1" w:uiPriority="9" w:qFormat="1"/>
-    <w:lsdException w:name="heading 2" w:semiHidden="1" w:uiPriority="9" w:unhideWhenUsed="1" w:qFormat="1"/>
-    <w:lsdException w:name="heading 3" w:semiHidden="1" w:uiPriority="9" w:unhideWhenUsed="1" w:qFormat="1"/>
-    <w:lsdException w:name="heading 4" w:semiHidden="1" w:uiPriority="9" w:unhideWhenUsed="1" w:qFormat="1"/>
-    <w:lsdException w:name="heading 5" w:semiHidden="1" w:uiPriority="9" w:unhideWhenUsed="1" w:qFormat="1"/>
-    <w:lsdException w:name="heading 6" w:semiHidden="1" w:uiPriority="9" w:unhideWhenUsed="1" w:qFormat="1"/>
-    <w:lsdException w:name="heading 7" w:semiHidden="1" w:uiPriority="9" w:unhideWhenUsed="1" w:qFormat="1"/>
-    <w:lsdException w:name="heading 8" w:semiHidden="1" w:uiPriority="9" w:unhideWhenUsed="1" w:qFormat="1"/>
-    <w:lsdException w:name="heading 9" w:semiHidden="1" w:uiPriority="9" w:unhideWhenUsed="1" w:qFormat="1"/>
-    <w:lsdException w:name="index 1" w:semiHidden="1" w:unhideWhenUsed="1"/>
-    <w:lsdException w:name="index 2" w:semiHidden="1" w:unhideWhenUsed="1"/>
-    <w:lsdException w:name="index 3" w:semiHidden="1" w:unhideWhenUsed="1"/>
-    <w:lsdException w:name="index 4" w:semiHidden="1" w:unhideWhenUsed="1"/>
-    <w:lsdException w:name="index 5" w:semiHidden="1" w:unhideWhenUsed="1"/>
-    <w:lsdException w:name="index 6" w:semiHidden="1" w:unhideWhenUsed="1"/>
-    <w:lsdException w:name="index 7" w:semiHidden="1" w:unhideWhenUsed="1"/>
-    <w:lsdException w:name="index 8" w:semiHidden="1" w:unhideWhenUsed="1"/>
-    <w:lsdException w:name="index 9" w:semiHidden="1" w:unhideWhenUsed="1"/>
-    <w:lsdException w:name="toc 1" w:semiHidden="1" w:uiPriority="39" w:unhideWhenUsed="1"/>
-    <w:lsdException w:name="toc 2" w:semiHidden="1" w:uiPriority="39" w:unhideWhenUsed="1"/>
-    <w:lsdException w:name="toc 3" w:semiHidden="1" w:uiPriority="39" w:unhideWhenUsed="1"/>
-    <w:lsdException w:name="toc 4" w:semiHidden="1" w:uiPriority="39" w:unhideWhenUsed="1"/>
-    <w:lsdException w:name="toc 5" w:semiHidden="1" w:uiPriority="39" w:unhideWhenUsed="1"/>
-    <w:lsdException w:name="toc 6" w:semiHidden="1" w:uiPriority="39" w:unhideWhenUsed="1"/>
-    <w:lsdException w:name="toc 7" w:semiHidden="1" w:uiPriority="39" w:unhideWhenUsed="1"/>
-    <w:lsdException w:name="toc 8" w:semiHidden="1" w:uiPriority="39" w:unhideWhenUsed="1"/>
-    <w:lsdException w:name="toc 9" w:semiHidden="1" w:uiPriority="39" w:unhideWhenUsed="1"/>
-    <w:lsdException w:name="Normal Indent" w:semiHidden="1" w:unhideWhenUsed="1"/>
-    <w:lsdException w:name="footnote text" w:semiHidden="1" w:unhideWhenUsed="1"/>
-    <w:lsdException w:name="annotation text" w:semiHidden="1" w:unhideWhenUsed="1"/>
-    <w:lsdException w:name="header" w:semiHidden="1" w:unhideWhenUsed="1"/>
-    <w:lsdException w:name="footer" w:semiHidden="1" w:unhideWhenUsed="1"/>
-    <w:lsdException w:name="index heading" w:semiHidden="1" w:unhideWhenUsed="1"/>
-    <w:lsdException w:name="caption" w:semiHidden="1" w:uiPriority="35" w:unhideWhenUsed="1" w:qFormat="1"/>
-    <w:lsdException w:name="table of figures" w:semiHidden="1" w:unhideWhenUsed="1"/>
-    <w:lsdException w:name="envelope address" w:semiHidden="1" w:unhideWhenUsed="1"/>
-    <w:lsdException w:name="envelope return" w:semiHidden="1" w:unhideWhenUsed="1"/>
-    <w:lsdException w:name="footnote reference" w:semiHidden="1" w:unhideWhenUsed="1"/>
-    <w:lsdException w:name="annotation reference" w:semiHidden="1" w:unhideWhenUsed="1"/>
-    <w:lsdException w:name="line number" w:semiHidden="1" w:unhideWhenUsed="1"/>
-    <w:lsdException w:name="page number" w:semiHidden="1" w:unhideWhenUsed="1"/>
-    <w:lsdException w:name="endnote reference" w:semiHidden="1" w:unhideWhenUsed="1"/>
-    <w:lsdException w:name="endnote text" w:semiHidden="1" w:unhideWhenUsed="1"/>
-    <w:lsdException w:name="table of authorities" w:semiHidden="1" w:unhideWhenUsed="1"/>
-    <w:lsdException w:name="macro" w:semiHidden="1" w:unhideWhenUsed="1"/>
-    <w:lsdException w:name="toa heading" w:semiHidden="1" w:unhideWhenUsed="1"/>
-    <w:lsdException w:name="List" w:semiHidden="1" w:unhideWhenUsed="1"/>
-    <w:lsdException w:name="List Bullet" w:semiHidden="1" w:unhideWhenUsed="1"/>
-    <w:lsdException w:name="List Number" w:semiHidden="1" w:unhideWhenUsed="1"/>
-    <w:lsdException w:name="List 2" w:semiHidden="1" w:unhideWhenUsed="1"/>
-    <w:lsdException w:name="List 3" w:semiHidden="1" w:unhideWhenUsed="1"/>
-    <w:lsdException w:name="List 4" w:semiHidden="1" w:unhideWhenUsed="1"/>
-    <w:lsdException w:name="List 5" w:semiHidden="1" w:unhideWhenUsed="1"/>
-    <w:lsdException w:name="List Bullet 2" w:semiHidden="1" w:unhideWhenUsed="1"/>
-    <w:lsdException w:name="List Bullet 3" w:semiHidden="1" w:unhideWhenUsed="1"/>
-    <w:lsdException w:name="List Bullet 4" w:semiHidden="1" w:unhideWhenUsed="1"/>
-    <w:lsdException w:name="List Bullet 5" w:semiHidden="1" w:unhideWhenUsed="1"/>
-    <w:lsdException w:name="List Number 2" w:semiHidden="1" w:unhideWhenUsed="1"/>
-    <w:lsdException w:name="List Number 3" w:semiHidden="1" w:unhideWhenUsed="1"/>
-    <w:lsdException w:name="List Number 4" w:semiHidden="1" w:unhideWhenUsed="1"/>
-    <w:lsdException w:name="List Number 5" w:semiHidden="1" w:unhideWhenUsed="1"/>
-    <w:lsdException w:name="Title" w:uiPriority="10" w:qFormat="1"/>
-    <w:lsdException w:name="Closing" w:semiHidden="1" w:unhideWhenUsed="1"/>
-    <w:lsdException w:name="Signature" w:semiHidden="1" w:unhideWhenUsed="1"/>
-    <w:lsdException w:name="Default Paragraph Font" w:semiHidden="1" w:uiPriority="1" w:unhideWhenUsed="1"/>
-    <w:lsdException w:name="Body Text" w:semiHidden="1" w:unhideWhenUsed="1"/>
-    <w:lsdException w:name="Body Text Indent" w:semiHidden="1" w:unhideWhenUsed="1"/>
-    <w:lsdException w:name="List Continue" w:semiHidden="1" w:unhideWhenUsed="1"/>
-    <w:lsdException w:name="List Continue 2" w:semiHidden="1" w:unhideWhenUsed="1"/>
-    <w:lsdException w:name="List Continue 3" w:semiHidden="1" w:unhideWhenUsed="1"/>
-    <w:lsdException w:name="List Continue 4" w:semiHidden="1" w:unhideWhenUsed="1"/>
-    <w:lsdException w:name="List Continue 5" w:semiHidden="1" w:unhideWhenUsed="1"/>
-    <w:lsdException w:name="Message Header" w:semiHidden="1" w:unhideWhenUsed="1"/>
-    <w:lsdException w:name="Subtitle" w:uiPriority="11" w:qFormat="1"/>
-    <w:lsdException w:name="Salutation" w:semiHidden="1" w:unhideWhenUsed="1"/>
-    <w:lsdException w:name="Date" w:semiHidden="1" w:unhideWhenUsed="1"/>
-    <w:lsdException w:name="Body Text First Indent" w:semiHidden="1" w:unhideWhenUsed="1"/>
-    <w:lsdException w:name="Body Text First Indent 2" w:semiHidden="1" w:unhideWhenUsed="1"/>
-    <w:lsdException w:name="Note Heading" w:semiHidden="1" w:unhideWhenUsed="1"/>
-    <w:lsdException w:name="Body Text 2" w:semiHidden="1" w:unhideWhenUsed="1"/>
-    <w:lsdException w:name="Body Text 3" w:semiHidden="1" w:unhideWhenUsed="1"/>
-    <w:lsdException w:name="Body Text Indent 2" w:semiHidden="1" w:unhideWhenUsed="1"/>
-    <w:lsdException w:name="Body Text Indent 3" w:semiHidden="1" w:unhideWhenUsed="1"/>
-    <w:lsdException w:name="Block Text" w:semiHidden="1" w:unhideWhenUsed="1"/>
-    <w:lsdException w:name="Hyperlink" w:semiHidden="1" w:unhideWhenUsed="1"/>
-    <w:lsdException w:name="FollowedHyperlink" w:semiHidden="1" w:unhideWhenUsed="1"/>
-    <w:lsdException w:name="Strong" w:uiPriority="22" w:qFormat="1"/>
-    <w:lsdException w:name="Emphasis" w:uiPriority="20" w:qFormat="1"/>
-    <w:lsdException w:name="Document Map" w:semiHidden="1" w:unhideWhenUsed="1"/>
-    <w:lsdException w:name="Plain Text" w:semiHidden="1" w:unhideWhenUsed="1"/>
-    <w:lsdException w:name="E-mail Signature" w:semiHidden="1" w:unhideWhenUsed="1"/>
-    <w:lsdException w:name="HTML Top of Form" w:semiHidden="1" w:unhideWhenUsed="1"/>
-    <w:lsdException w:name="HTML Bottom of Form" w:semiHidden="1" w:unhideWhenUsed="1"/>
-    <w:lsdException w:name="Normal (Web)" w:semiHidden="1" w:unhideWhenUsed="1"/>
-    <w:lsdException w:name="HTML Acronym" w:semiHidden="1" w:unhideWhenUsed="1"/>
-    <w:lsdException w:name="HTML Address" w:semiHidden="1" w:unhideWhenUsed="1"/>
-    <w:lsdException w:name="HTML Cite" w:semiHidden="1" w:unhideWhenUsed="1"/>
-    <w:lsdException w:name="HTML Code" w:semiHidden="1" w:unhideWhenUsed="1"/>
-    <w:lsdException w:name="HTML Definition" w:semiHidden="1" w:unhideWhenUsed="1"/>
-    <w:lsdException w:name="HTML Keyboard" w:semiHidden="1" w:unhideWhenUsed="1"/>
-    <w:lsdException w:name="HTML Preformatted" w:semiHidden="1" w:unhideWhenUsed="1"/>
-    <w:lsdException w:name="HTML Sample" w:semiHidden="1" w:unhideWhenUsed="1"/>
-    <w:lsdException w:name="HTML Typewriter" w:semiHidden="1" w:unhideWhenUsed="1"/>
-    <w:lsdException w:name="HTML Variable" w:semiHidden="1" w:unhideWhenUsed="1"/>
-    <w:lsdException w:name="Normal Table" w:semiHidden="1" w:unhideWhenUsed="1"/>
-    <w:lsdException w:name="annotation subject" w:semiHidden="1" w:unhideWhenUsed="1"/>
-    <w:lsdException w:name="No List" w:semiHidden="1" w:unhideWhenUsed="1"/>
-    <w:lsdException w:name="Outline List 1" w:semiHidden="1" w:unhideWhenUsed="1"/>
-    <w:lsdException w:name="Outline List 2" w:semiHidden="1" w:unhideWhenUsed="1"/>
-    <w:lsdException w:name="Outline List 3" w:semiHidden="1" w:unhideWhenUsed="1"/>
-    <w:lsdException w:name="Table Simple 1" w:semiHidden="1" w:unhideWhenUsed="1"/>
-    <w:lsdException w:name="Table Simple 2" w:semiHidden="1" w:unhideWhenUsed="1"/>
-    <w:lsdException w:name="Table Simple 3" w:semiHidden="1" w:unhideWhenUsed="1"/>
-    <w:lsdException w:name="Table Classic 1" w:semiHidden="1" w:unhideWhenUsed="1"/>
-    <w:lsdException w:name="Table Classic 2" w:semiHidden="1" w:unhideWhenUsed="1"/>
-    <w:lsdException w:name="Table Classic 3" w:semiHidden="1" w:unhideWhenUsed="1"/>
-    <w:lsdException w:name="Table Classic 4" w:semiHidden="1" w:unhideWhenUsed="1"/>
-    <w:lsdException w:name="Table Colorful 1" w:semiHidden="1" w:unhideWhenUsed="1"/>
-    <w:lsdException w:name="Table Colorful 2" w:semiHidden="1" w:unhideWhenUsed="1"/>
-    <w:lsdException w:name="Table Colorful 3" w:semiHidden="1" w:unhideWhenUsed="1"/>
-    <w:lsdException w:name="Table Columns 1" w:semiHidden="1" w:unhideWhenUsed="1"/>
-    <w:lsdException w:name="Table Columns 2" w:semiHidden="1" w:unhideWhenUsed="1"/>
-    <w:lsdException w:name="Table Columns 3" w:semiHidden="1" w:unhideWhenUsed="1"/>
-    <w:lsdException w:name="Table Columns 4" w:semiHidden="1" w:unhideWhenUsed="1"/>
-    <w:lsdException w:name="Table Columns 5" w:semiHidden="1" w:unhideWhenUsed="1"/>
-    <w:lsdException w:name="Table Grid 1" w:semiHidden="1" w:unhideWhenUsed="1"/>
-    <w:lsdException w:name="Table Grid 2" w:semiHidden="1" w:unhideWhenUsed="1"/>
-    <w:lsdException w:name="Table Grid 3" w:semiHidden="1" w:unhideWhenUsed="1"/>
-    <w:lsdException w:name="Table Grid 4" w:semiHidden="1" w:unhideWhenUsed="1"/>
-    <w:lsdException w:name="Table Grid 5" w:semiHidden="1" w:unhideWhenUsed="1"/>
-    <w:lsdException w:name="Table Grid 6" w:semiHidden="1" w:unhideWhenUsed="1"/>
-    <w:lsdException w:name="Table Grid 7" w:semiHidden="1" w:unhideWhenUsed="1"/>
-    <w:lsdException w:name="Table Grid 8" w:semiHidden="1" w:unhideWhenUsed="1"/>
-    <w:lsdException w:name="Table List 1" w:semiHidden="1" w:unhideWhenUsed="1"/>
-    <w:lsdException w:name="Table List 2" w:semiHidden="1" w:unhideWhenUsed="1"/>
-    <w:lsdException w:name="Table List 3" w:semiHidden="1" w:unhideWhenUsed="1"/>
-    <w:lsdException w:name="Table List 4" w:semiHidden="1" w:unhideWhenUsed="1"/>
-    <w:lsdException w:name="Table List 5" w:semiHidden="1" w:unhideWhenUsed="1"/>
-    <w:lsdException w:name="Table List 6" w:semiHidden="1" w:unhideWhenUsed="1"/>
-    <w:lsdException w:name="Table List 7" w:semiHidden="1" w:unhideWhenUsed="1"/>
-    <w:lsdException w:name="Table List 8" w:semiHidden="1" w:unhideWhenUsed="1"/>
-    <w:lsdException w:name="Table 3D effects 1" w:semiHidden="1" w:unhideWhenUsed="1"/>
-    <w:lsdException w:name="Table 3D effects 2" w:semiHidden="1" w:unhideWhenUsed="1"/>
-    <w:lsdException w:name="Table 3D effects 3" w:semiHidden="1" w:unhideWhenUsed="1"/>
-    <w:lsdException w:name="Table Contemporary" w:semiHidden="1" w:unhideWhenUsed="1"/>
-    <w:lsdException w:name="Table Elegant" w:semiHidden="1" w:unhideWhenUsed="1"/>
-    <w:lsdException w:name="Table Professional" w:semiHidden="1" w:unhideWhenUsed="1"/>
-    <w:lsdException w:name="Table Subtle 1" w:semiHidden="1" w:unhideWhenUsed="1"/>
-    <w:lsdException w:name="Table Subtle 2" w:semiHidden="1" w:unhideWhenUsed="1"/>
-    <w:lsdException w:name="Table Web 1" w:semiHidden="1" w:unhideWhenUsed="1"/>
-    <w:lsdException w:name="Table Web 2" w:semiHidden="1" w:unhideWhenUsed="1"/>
-    <w:lsdException w:name="Table Web 3" w:semiHidden="1" w:unhideWhenUsed="1"/>
-    <w:lsdException w:name="Balloon Text" w:semiHidden="1" w:unhideWhenUsed="1"/>
-    <w:lsdException w:name="Table Grid" w:uiPriority="39"/>
-    <w:lsdException w:name="Table Theme" w:semiHidden="1" w:unhideWhenUsed="1"/>
-    <w:lsdException w:name="Placeholder Text" w:semiHidden="1"/>
-    <w:lsdException w:name="No Spacing" w:uiPriority="1" w:qFormat="1"/>
-    <w:lsdException w:name="Light Shading" w:uiPriority="60"/>
-    <w:lsdException w:name="Light List" w:uiPriority="61"/>
-    <w:lsdException w:name="Light Grid" w:uiPriority="62"/>
-    <w:lsdException w:name="Medium Shading 1" w:uiPriority="63"/>
-    <w:lsdException w:name="Medium Shading 2" w:uiPriority="64"/>
-    <w:lsdException w:name="Medium List 1" w:uiPriority="65"/>
-    <w:lsdException w:name="Medium List 2" w:uiPriority="66"/>
-    <w:lsdException w:name="Medium Grid 1" w:uiPriority="67"/>
-    <w:lsdException w:name="Medium Grid 2" w:uiPriority="68"/>
-    <w:lsdException w:name="Medium Grid 3" w:uiPriority="69"/>
-    <w:lsdException w:name="Dark List" w:uiPriority="70"/>
-    <w:lsdException w:name="Colorful Shading" w:uiPriority="71"/>
-    <w:lsdException w:name="Colorful List" w:uiPriority="72"/>
-    <w:lsdException w:name="Colorful Grid" w:uiPriority="73"/>
-    <w:lsdException w:name="Light Shading Accent 1" w:uiPriority="60"/>
-    <w:lsdException w:name="Light List Accent 1" w:uiPriority="61"/>
-    <w:lsdException w:name="Light Grid Accent 1" w:uiPriority="62"/>
-    <w:lsdException w:name="Medium Shading 1 Accent 1" w:uiPriority="63"/>
-    <w:lsdException w:name="Medium Shading 2 Accent 1" w:uiPriority="64"/>
-    <w:lsdException w:name="Medium List 1 Accent 1" w:uiPriority="65"/>
-    <w:lsdException w:name="Revision" w:semiHidden="1"/>
-    <w:lsdException w:name="List Paragraph" w:uiPriority="34" w:qFormat="1"/>
-    <w:lsdException w:name="Quote" w:uiPriority="29" w:qFormat="1"/>
-    <w:lsdException w:name="Intense Quote" w:uiPriority="30" w:qFormat="1"/>
-    <w:lsdException w:name="Medium List 2 Accent 1" w:uiPriority="66"/>
-    <w:lsdException w:name="Medium Grid 1 Accent 1" w:uiPriority="67"/>
-    <w:lsdException w:name="Medium Grid 2 Accent 1" w:uiPriority="68"/>
-    <w:lsdException w:name="Medium Grid 3 Accent 1" w:uiPriority="69"/>
-    <w:lsdException w:name="Dark List Accent 1" w:uiPriority="70"/>
-    <w:lsdException w:name="Colorful Shading Accent 1" w:uiPriority="71"/>
-    <w:lsdException w:name="Colorful List Accent 1" w:uiPriority="72"/>
-    <w:lsdException w:name="Colorful Grid Accent 1" w:uiPriority="73"/>
-    <w:lsdException w:name="Light Shading Accent 2" w:uiPriority="60"/>
-    <w:lsdException w:name="Light List Accent 2" w:uiPriority="61"/>
-    <w:lsdException w:name="Light Grid Accent 2" w:uiPriority="62"/>
-    <w:lsdException w:name="Medium Shading 1 Accent 2" w:uiPriority="63"/>
-    <w:lsdException w:name="Medium Shading 2 Accent 2" w:uiPriority="64"/>
-    <w:lsdException w:name="Medium List 1 Accent 2" w:uiPriority="65"/>
-    <w:lsdException w:name="Medium List 2 Accent 2" w:uiPriority="66"/>
-    <w:lsdException w:name="Medium Grid 1 Accent 2" w:uiPriority="67"/>
-    <w:lsdException w:name="Medium Grid 2 Accent 2" w:uiPriority="68"/>
-    <w:lsdException w:name="Medium Grid 3 Accent 2" w:uiPriority="69"/>
-    <w:lsdException w:name="Dark List Accent 2" w:uiPriority="70"/>
-    <w:lsdException w:name="Colorful Shading Accent 2" w:uiPriority="71"/>
-    <w:lsdException w:name="Colorful List Accent 2" w:uiPriority="72"/>
-    <w:lsdException w:name="Colorful Grid Accent 2" w:uiPriority="73"/>
-    <w:lsdException w:name="Light Shading Accent 3" w:uiPriority="60"/>
-    <w:lsdException w:name="Light List Accent 3" w:uiPriority="61"/>
-    <w:lsdException w:name="Light Grid Accent 3" w:uiPriority="62"/>
-    <w:lsdException w:name="Medium Shading 1 Accent 3" w:uiPriority="63"/>
-    <w:lsdException w:name="Medium Shading 2 Accent 3" w:uiPriority="64"/>
-    <w:lsdException w:name="Medium List 1 Accent 3" w:uiPriority="65"/>
-    <w:lsdException w:name="Medium List 2 Accent 3" w:uiPriority="66"/>
-    <w:lsdException w:name="Medium Grid 1 Accent 3" w:uiPriority="67"/>
-    <w:lsdException w:name="Medium Grid 2 Accent 3" w:uiPriority="68"/>
-    <w:lsdException w:name="Medium Grid 3 Accent 3" w:uiPriority="69"/>
-    <w:lsdException w:name="Dark List Accent 3" w:uiPriority="70"/>
-    <w:lsdException w:name="Colorful Shading Accent 3" w:uiPriority="71"/>
-    <w:lsdException w:name="Colorful List Accent 3" w:uiPriority="72"/>
-    <w:lsdException w:name="Colorful Grid Accent 3" w:uiPriority="73"/>
-    <w:lsdException w:name="Light Shading Accent 4" w:uiPriority="60"/>
-    <w:lsdException w:name="Light List Accent 4" w:uiPriority="61"/>
-    <w:lsdException w:name="Light Grid Accent 4" w:uiPriority="62"/>
-    <w:lsdException w:name="Medium Shading 1 Accent 4" w:uiPriority="63"/>
-    <w:lsdException w:name="Medium Shading 2 Accent 4" w:uiPriority="64"/>
-    <w:lsdException w:name="Medium List 1 Accent 4" w:uiPriority="65"/>
-    <w:lsdException w:name="Medium List 2 Accent 4" w:uiPriority="66"/>
-    <w:lsdException w:name="Medium Grid 1 Accent 4" w:uiPriority="67"/>
-    <w:lsdException w:name="Medium Grid 2 Accent 4" w:uiPriority="68"/>
-    <w:lsdException w:name="Medium Grid 3 Accent 4" w:uiPriority="69"/>
-    <w:lsdException w:name="Dark List Accent 4" w:uiPriority="70"/>
-    <w:lsdException w:name="Colorful Shading Accent 4" w:uiPriority="71"/>
-    <w:lsdException w:name="Colorful List Accent 4" w:uiPriority="72"/>
-    <w:lsdException w:name="Colorful Grid Accent 4" w:uiPriority="73"/>
-    <w:lsdException w:name="Light Shading Accent 5" w:uiPriority="60"/>
-    <w:lsdException w:name="Light List Accent 5" w:uiPriority="61"/>
-    <w:lsdException w:name="Light Grid Accent 5" w:uiPriority="62"/>
-    <w:lsdException w:name="Medium Shading 1 Accent 5" w:uiPriority="63"/>
-    <w:lsdException w:name="Medium Shading 2 Accent 5" w:uiPriority="64"/>
-    <w:lsdException w:name="Medium List 1 Accent 5" w:uiPriority="65"/>
-    <w:lsdException w:name="Medium List 2 Accent 5" w:uiPriority="66"/>
-    <w:lsdException w:name="Medium Grid 1 Accent 5" w:uiPriority="67"/>
-    <w:lsdException w:name="Medium Grid 2 Accent 5" w:uiPriority="68"/>
-    <w:lsdException w:name="Medium Grid 3 Accent 5" w:uiPriority="69"/>
-    <w:lsdException w:name="Dark List Accent 5" w:uiPriority="70"/>
-    <w:lsdException w:name="Colorful Shading Accent 5" w:uiPriority="71"/>
-    <w:lsdException w:name="Colorful List Accent 5" w:uiPriority="72"/>
-    <w:lsdException w:name="Colorful Grid Accent 5" w:uiPriority="73"/>
-    <w:lsdException w:name="Light Shading Accent 6" w:uiPriority="60"/>
-    <w:lsdException w:name="Light List Accent 6" w:uiPriority="61"/>
-    <w:lsdException w:name="Light Grid Accent 6" w:uiPriority="62"/>
-    <w:lsdException w:name="Medium Shading 1 Accent 6" w:uiPriority="63"/>
-    <w:lsdException w:name="Medium Shading 2 Accent 6" w:uiPriority="64"/>
-    <w:lsdException w:name="Medium List 1 Accent 6" w:uiPriority="65"/>
-    <w:lsdException w:name="Medium List 2 Accent 6" w:uiPriority="66"/>
-    <w:lsdException w:name="Medium Grid 1 Accent 6" w:uiPriority="67"/>
-    <w:lsdException w:name="Medium Grid 2 Accent 6" w:uiPriority="68"/>
-    <w:lsdException w:name="Medium Grid 3 Accent 6" w:uiPriority="69"/>
-    <w:lsdException w:name="Dark List Accent 6" w:uiPriority="70"/>
-    <w:lsdException w:name="Colorful Shading Accent 6" w:uiPriority="71"/>
-    <w:lsdException w:name="Colorful List Accent 6" w:uiPriority="72"/>
-    <w:lsdException w:name="Colorful Grid Accent 6" w:uiPriority="73"/>
-    <w:lsdException w:name="Subtle Emphasis" w:uiPriority="19" w:qFormat="1"/>
-    <w:lsdException w:name="Intense Emphasis" w:uiPriority="21" w:qFormat="1"/>
-    <w:lsdException w:name="Subtle Reference" w:uiPriority="31" w:qFormat="1"/>
-    <w:lsdException w:name="Intense Reference" w:uiPriority="32" w:qFormat="1"/>
-    <w:lsdException w:name="Book Title" w:uiPriority="33" w:qFormat="1"/>
-    <w:lsdException w:name="Bibliography" w:semiHidden="1" w:uiPriority="37" w:unhideWhenUsed="1"/>
-    <w:lsdException w:name="TOC Heading" w:semiHidden="1" w:uiPriority="39" w:unhideWhenUsed="1" w:qFormat="1"/>
-    <w:lsdException w:name="Plain Table 1" w:uiPriority="41"/>
-    <w:lsdException w:name="Plain Table 2" w:uiPriority="42"/>
-    <w:lsdException w:name="Plain Table 3" w:uiPriority="43"/>
-    <w:lsdException w:name="Plain Table 4" w:uiPriority="44"/>
-    <w:lsdException w:name="Plain Table 5" w:uiPriority="45"/>
-    <w:lsdException w:name="Grid Table Light" w:uiPriority="40"/>
-    <w:lsdException w:name="Grid Table 1 Light" w:uiPriority="46"/>
-    <w:lsdException w:name="Grid Table 2" w:uiPriority="47"/>
-    <w:lsdException w:name="Grid Table 3" w:uiPriority="48"/>
-    <w:lsdException w:name="Grid Table 4" w:uiPriority="49"/>
-    <w:lsdException w:name="Grid Table 5 Dark" w:uiPriority="50"/>
-    <w:lsdException w:name="Grid Table 6 Colorful" w:uiPriority="51"/>
-    <w:lsdException w:name="Grid Table 7 Colorful" w:uiPriority="52"/>
-    <w:lsdException w:name="Grid Table 1 Light Accent 1" w:uiPriority="46"/>
-    <w:lsdException w:name="Grid Table 2 Accent 1" w:uiPriority="47"/>
-    <w:lsdException w:name="Grid Table 3 Accent 1" w:uiPriority="48"/>
-    <w:lsdException w:name="Grid Table 4 Accent 1" w:uiPriority="49"/>
-    <w:lsdException w:name="Grid Table 5 Dark Accent 1" w:uiPriority="50"/>
-    <w:lsdException w:name="Grid Table 6 Colorful Accent 1" w:uiPriority="51"/>
-    <w:lsdException w:name="Grid Table 7 Colorful Accent 1" w:uiPriority="52"/>
-    <w:lsdException w:name="Grid Table 1 Light Accent 2" w:uiPriority="46"/>
-    <w:lsdException w:name="Grid Table 2 Accent 2" w:uiPriority="47"/>
-    <w:lsdException w:name="Grid Table 3 Accent 2" w:uiPriority="48"/>
-    <w:lsdException w:name="Grid Table 4 Accent 2" w:uiPriority="49"/>
-    <w:lsdException w:name="Grid Table 5 Dark Accent 2" w:uiPriority="50"/>
-    <w:lsdException w:name="Grid Table 6 Colorful Accent 2" w:uiPriority="51"/>
-    <w:lsdException w:name="Grid Table 7 Colorful Accent 2" w:uiPriority="52"/>
-    <w:lsdException w:name="Grid Table 1 Light Accent 3" w:uiPriority="46"/>
-    <w:lsdException w:name="Grid Table 2 Accent 3" w:uiPriority="47"/>
-    <w:lsdException w:name="Grid Table 3 Accent 3" w:uiPriority="48"/>
-    <w:lsdException w:name="Grid Table 4 Accent 3" w:uiPriority="49"/>
-    <w:lsdException w:name="Grid Table 5 Dark Accent 3" w:uiPriority="50"/>
-    <w:lsdException w:name="Grid Table 6 Colorful Accent 3" w:uiPriority="51"/>
-    <w:lsdException w:name="Grid Table 7 Colorful Accent 3" w:uiPriority="52"/>
-    <w:lsdException w:name="Grid Table 1 Light Accent 4" w:uiPriority="46"/>
-    <w:lsdException w:name="Grid Table 2 Accent 4" w:uiPriority="47"/>
-    <w:lsdException w:name="Grid Table 3 Accent 4" w:uiPriority="48"/>
-    <w:lsdException w:name="Grid Table 4 Accent 4" w:uiPriority="49"/>
-    <w:lsdException w:name="Grid Table 5 Dark Accent 4" w:uiPriority="50"/>
-    <w:lsdException w:name="Grid Table 6 Colorful Accent 4" w:uiPriority="51"/>
-    <w:lsdException w:name="Grid Table 7 Colorful Accent 4" w:uiPriority="52"/>
-    <w:lsdException w:name="Grid Table 1 Light Accent 5" w:uiPriority="46"/>
-    <w:lsdException w:name="Grid Table 2 Accent 5" w:uiPriority="47"/>
-    <w:lsdException w:name="Grid Table 3 Accent 5" w:uiPriority="48"/>
-    <w:lsdException w:name="Grid Table 4 Accent 5" w:uiPriority="49"/>
-    <w:lsdException w:name="Grid Table 5 Dark Accent 5" w:uiPriority="50"/>
-    <w:lsdException w:name="Grid Table 6 Colorful Accent 5" w:uiPriority="51"/>
-    <w:lsdException w:name="Grid Table 7 Colorful Accent 5" w:uiPriority="52"/>
-    <w:lsdException w:name="Grid Table 1 Light Accent 6" w:uiPriority="46"/>
-    <w:lsdException w:name="Grid Table 2 Accent 6" w:uiPriority="47"/>
-    <w:lsdException w:name="Grid Table 3 Accent 6" w:uiPriority="48"/>
-    <w:lsdException w:name="Grid Table 4 Accent 6" w:uiPriority="49"/>
-    <w:lsdException w:name="Grid Table 5 Dark Accent 6" w:uiPriority="50"/>
-    <w:lsdException w:name="Grid Table 6 Colorful Accent 6" w:uiPriority="51"/>
-    <w:lsdException w:name="Grid Table 7 Colorful Accent 6" w:uiPriority="52"/>
-    <w:lsdException w:name="List Table 1 Light" w:uiPriority="46"/>
-    <w:lsdException w:name="List Table 2" w:uiPriority="47"/>
-    <w:lsdException w:name="List Table 3" w:uiPriority="48"/>
-    <w:lsdException w:name="List Table 4" w:uiPriority="49"/>
-    <w:lsdException w:name="List Table 5 Dark" w:uiPriority="50"/>
-    <w:lsdException w:name="List Table 6 Colorful" w:uiPriority="51"/>
-    <w:lsdException w:name="List Table 7 Colorful" w:uiPriority="52"/>
-    <w:lsdException w:name="List Table 1 Light Accent 1" w:uiPriority="46"/>
-    <w:lsdException w:name="List Table 2 Accent 1" w:uiPriority="47"/>
-    <w:lsdException w:name="List Table 3 Accent 1" w:uiPriority="48"/>
-    <w:lsdException w:name="List Table 4 Accent 1" w:uiPriority="49"/>
-    <w:lsdException w:name="List Table 5 Dark Accent 1" w:uiPriority="50"/>
-    <w:lsdException w:name="List Table 6 Colorful Accent 1" w:uiPriority="51"/>
-    <w:lsdException w:name="List Table 7 Colorful Accent 1" w:uiPriority="52"/>
-    <w:lsdException w:name="List Table 1 Light Accent 2" w:uiPriority="46"/>
-    <w:lsdException w:name="List Table 2 Accent 2" w:uiPriority="47"/>
-    <w:lsdException w:name="List Table 3 Accent 2" w:uiPriority="48"/>
-    <w:lsdException w:name="List Table 4 Accent 2" w:uiPriority="49"/>
-    <w:lsdException w:name="List Table 5 Dark Accent 2" w:uiPriority="50"/>
-    <w:lsdException w:name="List Table 6 Colorful Accent 2" w:uiPriority="51"/>
-    <w:lsdException w:name="List Table 7 Colorful Accent 2" w:uiPriority="52"/>
-    <w:lsdException w:name="List Table 1 Light Accent 3" w:uiPriority="46"/>
-    <w:lsdException w:name="List Table 2 Accent 3" w:uiPriority="47"/>
-    <w:lsdException w:name="List Table 3 Accent 3" w:uiPriority="48"/>
-    <w:lsdException w:name="List Table 4 Accent 3" w:uiPriority="49"/>
-    <w:lsdException w:name="List Table 5 Dark Accent 3" w:uiPriority="50"/>
-    <w:lsdException w:name="List Table 6 Colorful Accent 3" w:uiPriority="51"/>
-    <w:lsdException w:name="List Table 7 Colorful Accent 3" w:uiPriority="52"/>
-    <w:lsdException w:name="List Table 1 Light Accent 4" w:uiPriority="46"/>
-    <w:lsdException w:name="List Table 2 Accent 4" w:uiPriority="47"/>
-    <w:lsdException w:name="List Table 3 Accent 4" w:uiPriority="48"/>
-    <w:lsdException w:name="List Table 4 Accent 4" w:uiPriority="49"/>
-    <w:lsdException w:name="List Table 5 Dark Accent 4" w:uiPriority="50"/>
-    <w:lsdException w:name="List Table 6 Colorful Accent 4" w:uiPriority="51"/>
-    <w:lsdException w:name="List Table 7 Colorful Accent 4" w:uiPriority="52"/>
-    <w:lsdException w:name="List Table 1 Light Accent 5" w:uiPriority="46"/>
-    <w:lsdException w:name="List Table 2 Accent 5" w:uiPriority="47"/>
-    <w:lsdException w:name="List Table 3 Accent 5" w:uiPriority="48"/>
-    <w:lsdException w:name="List Table 4 Accent 5" w:uiPriority="49"/>
-    <w:lsdException w:name="List Table 5 Dark Accent 5" w:uiPriority="50"/>
-    <w:lsdException w:name="List Table 6 Colorful Accent 5" w:uiPriority="51"/>
-    <w:lsdException w:name="List Table 7 Colorful Accent 5" w:uiPriority="52"/>
-    <w:lsdException w:name="List Table 1 Light Accent 6" w:uiPriority="46"/>
-    <w:lsdException w:name="List Table 2 Accent 6" w:uiPriority="47"/>
-    <w:lsdException w:name="List Table 3 Accent 6" w:uiPriority="48"/>
-    <w:lsdException w:name="List Table 4 Accent 6" w:uiPriority="49"/>
-    <w:lsdException w:name="List Table 5 Dark Accent 6" w:uiPriority="50"/>
-    <w:lsdException w:name="List Table 6 Colorful Accent 6" w:uiPriority="51"/>
-    <w:lsdException w:name="List Table 7 Colorful Accent 6" w:uiPriority="52"/>
+  <w:latentStyles w:defLockedState="0" w:defUIPriority="99" w:defSemiHidden="1" w:defUnhideWhenUsed="1" w:defQFormat="0" w:count="276">
+    <w:lsdException w:name="Normal" w:semiHidden="0" w:uiPriority="0" w:unhideWhenUsed="0" w:qFormat="1"/>
+    <w:lsdException w:name="heading 1" w:semiHidden="0" w:uiPriority="9" w:unhideWhenUsed="0" w:qFormat="1"/>
+    <w:lsdException w:name="heading 2" w:uiPriority="9" w:qFormat="1"/>
+    <w:lsdException w:name="heading 3" w:uiPriority="9" w:qFormat="1"/>
+    <w:lsdException w:name="heading 4" w:uiPriority="9" w:qFormat="1"/>
+    <w:lsdException w:name="heading 5" w:uiPriority="9" w:qFormat="1"/>
+    <w:lsdException w:name="heading 6" w:uiPriority="9" w:qFormat="1"/>
+    <w:lsdException w:name="heading 7" w:uiPriority="9" w:qFormat="1"/>
+    <w:lsdException w:name="heading 8" w:uiPriority="9" w:qFormat="1"/>
+    <w:lsdException w:name="heading 9" w:uiPriority="9" w:qFormat="1"/>
+    <w:lsdException w:name="toc 1" w:uiPriority="39"/>
+    <w:lsdException w:name="toc 2" w:uiPriority="39"/>
+    <w:lsdException w:name="toc 3" w:uiPriority="39"/>
+    <w:lsdException w:name="toc 4" w:uiPriority="39"/>
+    <w:lsdException w:name="toc 5" w:uiPriority="39"/>
+    <w:lsdException w:name="toc 6" w:uiPriority="39"/>
+    <w:lsdException w:name="toc 7" w:uiPriority="39"/>
+    <w:lsdException w:name="toc 8" w:uiPriority="39"/>
+    <w:lsdException w:name="toc 9" w:uiPriority="39"/>
+    <w:lsdException w:name="caption" w:uiPriority="35" w:qFormat="1"/>
+    <w:lsdException w:name="Title" w:semiHidden="0" w:uiPriority="10" w:unhideWhenUsed="0" w:qFormat="1"/>
+    <w:lsdException w:name="Default Paragraph Font" w:uiPriority="1"/>
+    <w:lsdException w:name="Subtitle" w:semiHidden="0" w:uiPriority="11" w:unhideWhenUsed="0" w:qFormat="1"/>
+    <w:lsdException w:name="Strong" w:semiHidden="0" w:uiPriority="22" w:unhideWhenUsed="0" w:qFormat="1"/>
+    <w:lsdException w:name="Emphasis" w:semiHidden="0" w:uiPriority="20" w:unhideWhenUsed="0" w:qFormat="1"/>
+    <w:lsdException w:name="Table Grid" w:semiHidden="0" w:uiPriority="39" w:unhideWhenUsed="0"/>
+    <w:lsdException w:name="Note Level 1" w:semiHidden="0" w:unhideWhenUsed="0"/>
+    <w:lsdException w:name="Note Level 2" w:semiHidden="0" w:unhideWhenUsed="0"/>
+    <w:lsdException w:name="Note Level 3" w:semiHidden="0" w:unhideWhenUsed="0"/>
+    <w:lsdException w:name="Note Level 4" w:semiHidden="0" w:unhideWhenUsed="0"/>
+    <w:lsdException w:name="Note Level 5" w:semiHidden="0" w:unhideWhenUsed="0"/>
+    <w:lsdException w:name="Note Level 6" w:semiHidden="0" w:unhideWhenUsed="0"/>
+    <w:lsdException w:name="Note Level 7" w:semiHidden="0" w:unhideWhenUsed="0"/>
+    <w:lsdException w:name="Note Level 8" w:semiHidden="0" w:unhideWhenUsed="0"/>
+    <w:lsdException w:name="Note Level 9" w:semiHidden="0" w:unhideWhenUsed="0"/>
+    <w:lsdException w:name="Placeholder Text" w:unhideWhenUsed="0"/>
+    <w:lsdException w:name="No Spacing" w:semiHidden="0" w:uiPriority="1" w:unhideWhenUsed="0" w:qFormat="1"/>
+    <w:lsdException w:name="Light Shading" w:semiHidden="0" w:uiPriority="60" w:unhideWhenUsed="0"/>
+    <w:lsdException w:name="Light List" w:semiHidden="0" w:uiPriority="61" w:unhideWhenUsed="0"/>
+    <w:lsdException w:name="Light Grid" w:semiHidden="0" w:uiPriority="62" w:unhideWhenUsed="0"/>
+    <w:lsdException w:name="Medium Shading 1" w:semiHidden="0" w:uiPriority="63" w:unhideWhenUsed="0"/>
+    <w:lsdException w:name="Medium Shading 2" w:semiHidden="0" w:uiPriority="64" w:unhideWhenUsed="0"/>
+    <w:lsdException w:name="Medium List 1" w:semiHidden="0" w:uiPriority="65" w:unhideWhenUsed="0"/>
+    <w:lsdException w:name="Medium List 2" w:semiHidden="0" w:uiPriority="66" w:unhideWhenUsed="0"/>
+    <w:lsdException w:name="Medium Grid 1" w:semiHidden="0" w:uiPriority="67" w:unhideWhenUsed="0"/>
+    <w:lsdException w:name="Medium Grid 2" w:semiHidden="0" w:uiPriority="68" w:unhideWhenUsed="0"/>
+    <w:lsdException w:name="Medium Grid 3" w:semiHidden="0" w:uiPriority="69" w:unhideWhenUsed="0"/>
+    <w:lsdException w:name="Dark List" w:semiHidden="0" w:uiPriority="70" w:unhideWhenUsed="0"/>
+    <w:lsdException w:name="Colorful Shading" w:semiHidden="0" w:uiPriority="71" w:unhideWhenUsed="0"/>
+    <w:lsdException w:name="Colorful List" w:semiHidden="0" w:uiPriority="72" w:unhideWhenUsed="0"/>
+    <w:lsdException w:name="Colorful Grid" w:semiHidden="0" w:uiPriority="73" w:unhideWhenUsed="0"/>
+    <w:lsdException w:name="Light Shading Accent 1" w:semiHidden="0" w:uiPriority="60" w:unhideWhenUsed="0"/>
+    <w:lsdException w:name="Light List Accent 1" w:semiHidden="0" w:uiPriority="61" w:unhideWhenUsed="0"/>
+    <w:lsdException w:name="Light Grid Accent 1" w:semiHidden="0" w:uiPriority="62" w:unhideWhenUsed="0"/>
+    <w:lsdException w:name="Medium Shading 1 Accent 1" w:semiHidden="0" w:uiPriority="63" w:unhideWhenUsed="0"/>
+    <w:lsdException w:name="Medium Shading 2 Accent 1" w:semiHidden="0" w:uiPriority="64" w:unhideWhenUsed="0"/>
+    <w:lsdException w:name="Medium List 1 Accent 1" w:semiHidden="0" w:uiPriority="65" w:unhideWhenUsed="0"/>
+    <w:lsdException w:name="Revision" w:unhideWhenUsed="0"/>
+    <w:lsdException w:name="List Paragraph" w:semiHidden="0" w:uiPriority="34" w:unhideWhenUsed="0" w:qFormat="1"/>
+    <w:lsdException w:name="Quote" w:semiHidden="0" w:uiPriority="29" w:unhideWhenUsed="0" w:qFormat="1"/>
+    <w:lsdException w:name="Intense Quote" w:semiHidden="0" w:uiPriority="30" w:unhideWhenUsed="0" w:qFormat="1"/>
+    <w:lsdException w:name="Medium List 2 Accent 1" w:semiHidden="0" w:uiPriority="66" w:unhideWhenUsed="0"/>
+    <w:lsdException w:name="Medium Grid 1 Accent 1" w:semiHidden="0" w:uiPriority="67" w:unhideWhenUsed="0"/>
+    <w:lsdException w:name="Medium Grid 2 Accent 1" w:semiHidden="0" w:uiPriority="68" w:unhideWhenUsed="0"/>
+    <w:lsdException w:name="Medium Grid 3 Accent 1" w:semiHidden="0" w:uiPriority="69" w:unhideWhenUsed="0"/>
+    <w:lsdException w:name="Dark List Accent 1" w:semiHidden="0" w:uiPriority="70" w:unhideWhenUsed="0"/>
+    <w:lsdException w:name="Colorful Shading Accent 1" w:semiHidden="0" w:uiPriority="71" w:unhideWhenUsed="0"/>
+    <w:lsdException w:name="Colorful List Accent 1" w:semiHidden="0" w:uiPriority="72" w:unhideWhenUsed="0"/>
+    <w:lsdException w:name="Colorful Grid Accent 1" w:semiHidden="0" w:uiPriority="73" w:unhideWhenUsed="0"/>
+    <w:lsdException w:name="Light Shading Accent 2" w:semiHidden="0" w:uiPriority="60" w:unhideWhenUsed="0"/>
+    <w:lsdException w:name="Light List Accent 2" w:semiHidden="0" w:uiPriority="61" w:unhideWhenUsed="0"/>
+    <w:lsdException w:name="Light Grid Accent 2" w:semiHidden="0" w:uiPriority="62" w:unhideWhenUsed="0"/>
+    <w:lsdException w:name="Medium Shading 1 Accent 2" w:semiHidden="0" w:uiPriority="63" w:unhideWhenUsed="0"/>
+    <w:lsdException w:name="Medium Shading 2 Accent 2" w:semiHidden="0" w:uiPriority="64" w:unhideWhenUsed="0"/>
+    <w:lsdException w:name="Medium List 1 Accent 2" w:semiHidden="0" w:uiPriority="65" w:unhideWhenUsed="0"/>
+    <w:lsdException w:name="Medium List 2 Accent 2" w:semiHidden="0" w:uiPriority="66" w:unhideWhenUsed="0"/>
+    <w:lsdException w:name="Medium Grid 1 Accent 2" w:semiHidden="0" w:uiPriority="67" w:unhideWhenUsed="0"/>
+    <w:lsdException w:name="Medium Grid 2 Accent 2" w:semiHidden="0" w:uiPriority="68" w:unhideWhenUsed="0"/>
+    <w:lsdException w:name="Medium Grid 3 Accent 2" w:semiHidden="0" w:uiPriority="69" w:unhideWhenUsed="0"/>
+    <w:lsdException w:name="Dark List Accent 2" w:semiHidden="0" w:uiPriority="70" w:unhideWhenUsed="0"/>
+    <w:lsdException w:name="Colorful Shading Accent 2" w:semiHidden="0" w:uiPriority="71" w:unhideWhenUsed="0"/>
+    <w:lsdException w:name="Colorful List Accent 2" w:semiHidden="0" w:uiPriority="72" w:unhideWhenUsed="0"/>
+    <w:lsdException w:name="Colorful Grid Accent 2" w:semiHidden="0" w:uiPriority="73" w:unhideWhenUsed="0"/>
+    <w:lsdException w:name="Light Shading Accent 3" w:semiHidden="0" w:uiPriority="60" w:unhideWhenUsed="0"/>
+    <w:lsdException w:name="Light List Accent 3" w:semiHidden="0" w:uiPriority="61" w:unhideWhenUsed="0"/>
+    <w:lsdException w:name="Light Grid Accent 3" w:semiHidden="0" w:uiPriority="62" w:unhideWhenUsed="0"/>
+    <w:lsdException w:name="Medium Shading 1 Accent 3" w:semiHidden="0" w:uiPriority="63" w:unhideWhenUsed="0"/>
+    <w:lsdException w:name="Medium Shading 2 Accent 3" w:semiHidden="0" w:uiPriority="64" w:unhideWhenUsed="0"/>
+    <w:lsdException w:name="Medium List 1 Accent 3" w:semiHidden="0" w:uiPriority="65" w:unhideWhenUsed="0"/>
+    <w:lsdException w:name="Medium List 2 Accent 3" w:semiHidden="0" w:uiPriority="66" w:unhideWhenUsed="0"/>
+    <w:lsdException w:name="Medium Grid 1 Accent 3" w:semiHidden="0" w:uiPriority="67" w:unhideWhenUsed="0"/>
+    <w:lsdException w:name="Medium Grid 2 Accent 3" w:semiHidden="0" w:uiPriority="68" w:unhideWhenUsed="0"/>
+    <w:lsdException w:name="Medium Grid 3 Accent 3" w:semiHidden="0" w:uiPriority="69" w:unhideWhenUsed="0"/>
+    <w:lsdException w:name="Dark List Accent 3" w:semiHidden="0" w:uiPriority="70" w:unhideWhenUsed="0"/>
+    <w:lsdException w:name="Colorful Shading Accent 3" w:semiHidden="0" w:uiPriority="71" w:unhideWhenUsed="0"/>
+    <w:lsdException w:name="Colorful List Accent 3" w:semiHidden="0" w:uiPriority="72" w:unhideWhenUsed="0"/>
+    <w:lsdException w:name="Colorful Grid Accent 3" w:semiHidden="0" w:uiPriority="73" w:unhideWhenUsed="0"/>
+    <w:lsdException w:name="Light Shading Accent 4" w:semiHidden="0" w:uiPriority="60" w:unhideWhenUsed="0"/>
+    <w:lsdException w:name="Light List Accent 4" w:semiHidden="0" w:uiPriority="61" w:unhideWhenUsed="0"/>
+    <w:lsdException w:name="Light Grid Accent 4" w:semiHidden="0" w:uiPriority="62" w:unhideWhenUsed="0"/>
+    <w:lsdException w:name="Medium Shading 1 Accent 4" w:semiHidden="0" w:uiPriority="63" w:unhideWhenUsed="0"/>
+    <w:lsdException w:name="Medium Shading 2 Accent 4" w:semiHidden="0" w:uiPriority="64" w:unhideWhenUsed="0"/>
+    <w:lsdException w:name="Medium List 1 Accent 4" w:semiHidden="0" w:uiPriority="65" w:unhideWhenUsed="0"/>
+    <w:lsdException w:name="Medium List 2 Accent 4" w:semiHidden="0" w:uiPriority="66" w:unhideWhenUsed="0"/>
+    <w:lsdException w:name="Medium Grid 1 Accent 4" w:semiHidden="0" w:uiPriority="67" w:unhideWhenUsed="0"/>
+    <w:lsdException w:name="Medium Grid 2 Accent 4" w:semiHidden="0" w:uiPriority="68" w:unhideWhenUsed="0"/>
+    <w:lsdException w:name="Medium Grid 3 Accent 4" w:semiHidden="0" w:uiPriority="69" w:unhideWhenUsed="0"/>
+    <w:lsdException w:name="Dark List Accent 4" w:semiHidden="0" w:uiPriority="70" w:unhideWhenUsed="0"/>
+    <w:lsdException w:name="Colorful Shading Accent 4" w:semiHidden="0" w:uiPriority="71" w:unhideWhenUsed="0"/>
+    <w:lsdException w:name="Colorful List Accent 4" w:semiHidden="0" w:uiPriority="72" w:unhideWhenUsed="0"/>
+    <w:lsdException w:name="Colorful Grid Accent 4" w:semiHidden="0" w:uiPriority="73" w:unhideWhenUsed="0"/>
+    <w:lsdException w:name="Light Shading Accent 5" w:semiHidden="0" w:uiPriority="60" w:unhideWhenUsed="0"/>
+    <w:lsdException w:name="Light List Accent 5" w:semiHidden="0" w:uiPriority="61" w:unhideWhenUsed="0"/>
+    <w:lsdException w:name="Light Grid Accent 5" w:semiHidden="0" w:uiPriority="62" w:unhideWhenUsed="0"/>
+    <w:lsdException w:name="Medium Shading 1 Accent 5" w:semiHidden="0" w:uiPriority="63" w:unhideWhenUsed="0"/>
+    <w:lsdException w:name="Medium Shading 2 Accent 5" w:semiHidden="0" w:uiPriority="64" w:unhideWhenUsed="0"/>
+    <w:lsdException w:name="Medium List 1 Accent 5" w:semiHidden="0" w:uiPriority="65" w:unhideWhenUsed="0"/>
+    <w:lsdException w:name="Medium List 2 Accent 5" w:semiHidden="0" w:uiPriority="66" w:unhideWhenUsed="0"/>
+    <w:lsdException w:name="Medium Grid 1 Accent 5" w:semiHidden="0" w:uiPriority="67" w:unhideWhenUsed="0"/>
+    <w:lsdException w:name="Medium Grid 2 Accent 5" w:semiHidden="0" w:uiPriority="68" w:unhideWhenUsed="0"/>
+    <w:lsdException w:name="Medium Grid 3 Accent 5" w:semiHidden="0" w:uiPriority="69" w:unhideWhenUsed="0"/>
+    <w:lsdException w:name="Dark List Accent 5" w:semiHidden="0" w:uiPriority="70" w:unhideWhenUsed="0"/>
+    <w:lsdException w:name="Colorful Shading Accent 5" w:semiHidden="0" w:uiPriority="71" w:unhideWhenUsed="0"/>
+    <w:lsdException w:name="Colorful List Accent 5" w:semiHidden="0" w:uiPriority="72" w:unhideWhenUsed="0"/>
+    <w:lsdException w:name="Colorful Grid Accent 5" w:semiHidden="0" w:uiPriority="73" w:unhideWhenUsed="0"/>
+    <w:lsdException w:name="Light Shading Accent 6" w:semiHidden="0" w:uiPriority="60" w:unhideWhenUsed="0"/>
+    <w:lsdException w:name="Light List Accent 6" w:semiHidden="0" w:uiPriority="61" w:unhideWhenUsed="0"/>
+    <w:lsdException w:name="Light Grid Accent 6" w:semiHidden="0" w:uiPriority="62" w:unhideWhenUsed="0"/>
+    <w:lsdException w:name="Medium Shading 1 Accent 6" w:semiHidden="0" w:uiPriority="63" w:unhideWhenUsed="0"/>
+    <w:lsdException w:name="Medium Shading 2 Accent 6" w:semiHidden="0" w:uiPriority="64" w:unhideWhenUsed="0"/>
+    <w:lsdException w:name="Medium List 1 Accent 6" w:semiHidden="0" w:uiPriority="65" w:unhideWhenUsed="0"/>
+    <w:lsdException w:name="Medium List 2 Accent 6" w:semiHidden="0" w:uiPriority="66" w:unhideWhenUsed="0"/>
+    <w:lsdException w:name="Medium Grid 1 Accent 6" w:semiHidden="0" w:uiPriority="67" w:unhideWhenUsed="0"/>
+    <w:lsdException w:name="Medium Grid 2 Accent 6" w:semiHidden="0" w:uiPriority="68" w:unhideWhenUsed="0"/>
+    <w:lsdException w:name="Medium Grid 3 Accent 6" w:semiHidden="0" w:uiPriority="69" w:unhideWhenUsed="0"/>
+    <w:lsdException w:name="Dark List Accent 6" w:semiHidden="0" w:uiPriority="70" w:unhideWhenUsed="0"/>
+    <w:lsdException w:name="Colorful Shading Accent 6" w:semiHidden="0" w:uiPriority="71" w:unhideWhenUsed="0"/>
+    <w:lsdException w:name="Colorful List Accent 6" w:semiHidden="0" w:uiPriority="72" w:unhideWhenUsed="0"/>
+    <w:lsdException w:name="Colorful Grid Accent 6" w:semiHidden="0" w:uiPriority="73" w:unhideWhenUsed="0"/>
+    <w:lsdException w:name="Subtle Emphasis" w:semiHidden="0" w:uiPriority="19" w:unhideWhenUsed="0" w:qFormat="1"/>
+    <w:lsdException w:name="Intense Emphasis" w:semiHidden="0" w:uiPriority="21" w:unhideWhenUsed="0" w:qFormat="1"/>
+    <w:lsdException w:name="Subtle Reference" w:semiHidden="0" w:uiPriority="31" w:unhideWhenUsed="0" w:qFormat="1"/>
+    <w:lsdException w:name="Intense Reference" w:semiHidden="0" w:uiPriority="32" w:unhideWhenUsed="0" w:qFormat="1"/>
+    <w:lsdException w:name="Book Title" w:semiHidden="0" w:uiPriority="33" w:unhideWhenUsed="0" w:qFormat="1"/>
+    <w:lsdException w:name="Bibliography" w:uiPriority="37"/>
+    <w:lsdException w:name="TOC Heading" w:uiPriority="39" w:qFormat="1"/>
   </w:latentStyles>
   <w:style w:type="paragraph" w:default="1" w:styleId="a">
     <w:name w:val="Normal"/>
@@ -5449,7 +5130,7 @@
     <w:name w:val="heading 1"/>
     <w:basedOn w:val="a"/>
     <w:next w:val="a"/>
-    <w:link w:val="1Char"/>
+    <w:link w:val="10"/>
     <w:uiPriority w:val="9"/>
     <w:qFormat/>
     <w:rsid w:val="00F32029"/>
@@ -5472,7 +5153,7 @@
     <w:name w:val="heading 2"/>
     <w:basedOn w:val="a"/>
     <w:next w:val="a"/>
-    <w:link w:val="2Char"/>
+    <w:link w:val="20"/>
     <w:uiPriority w:val="9"/>
     <w:unhideWhenUsed/>
     <w:qFormat/>
@@ -5495,7 +5176,7 @@
     <w:name w:val="heading 3"/>
     <w:basedOn w:val="a"/>
     <w:next w:val="a"/>
-    <w:link w:val="3Char"/>
+    <w:link w:val="30"/>
     <w:uiPriority w:val="9"/>
     <w:unhideWhenUsed/>
     <w:qFormat/>
@@ -5517,7 +5198,7 @@
     <w:name w:val="heading 4"/>
     <w:basedOn w:val="a"/>
     <w:next w:val="a"/>
-    <w:link w:val="4Char"/>
+    <w:link w:val="40"/>
     <w:uiPriority w:val="9"/>
     <w:unhideWhenUsed/>
     <w:qFormat/>
@@ -5567,7 +5248,7 @@
     <w:name w:val="Title"/>
     <w:basedOn w:val="a"/>
     <w:next w:val="a"/>
-    <w:link w:val="Char"/>
+    <w:link w:val="a4"/>
     <w:uiPriority w:val="10"/>
     <w:qFormat/>
     <w:rsid w:val="00F32029"/>
@@ -5586,8 +5267,8 @@
       <w:szCs w:val="32"/>
     </w:rPr>
   </w:style>
-  <w:style w:type="character" w:customStyle="1" w:styleId="Char">
-    <w:name w:val="标题 Char"/>
+  <w:style w:type="character" w:customStyle="1" w:styleId="a4">
+    <w:name w:val="标题字符"/>
     <w:basedOn w:val="a0"/>
     <w:link w:val="a3"/>
     <w:uiPriority w:val="10"/>
@@ -5600,8 +5281,8 @@
       <w:szCs w:val="32"/>
     </w:rPr>
   </w:style>
-  <w:style w:type="character" w:customStyle="1" w:styleId="1Char">
-    <w:name w:val="标题 1 Char"/>
+  <w:style w:type="character" w:customStyle="1" w:styleId="10">
+    <w:name w:val="标题 1字符"/>
     <w:basedOn w:val="a0"/>
     <w:link w:val="1"/>
     <w:uiPriority w:val="9"/>
@@ -5615,8 +5296,8 @@
       <w:szCs w:val="44"/>
     </w:rPr>
   </w:style>
-  <w:style w:type="character" w:customStyle="1" w:styleId="2Char">
-    <w:name w:val="标题 2 Char"/>
+  <w:style w:type="character" w:customStyle="1" w:styleId="20">
+    <w:name w:val="标题 2字符"/>
     <w:basedOn w:val="a0"/>
     <w:link w:val="2"/>
     <w:uiPriority w:val="9"/>
@@ -5656,7 +5337,7 @@
       <w:szCs w:val="32"/>
     </w:rPr>
   </w:style>
-  <w:style w:type="paragraph" w:styleId="10">
+  <w:style w:type="paragraph" w:styleId="11">
     <w:name w:val="toc 1"/>
     <w:basedOn w:val="a"/>
     <w:next w:val="a"/>
@@ -5665,7 +5346,7 @@
     <w:unhideWhenUsed/>
     <w:rsid w:val="005743F2"/>
   </w:style>
-  <w:style w:type="paragraph" w:styleId="20">
+  <w:style w:type="paragraph" w:styleId="21">
     <w:name w:val="toc 2"/>
     <w:basedOn w:val="a"/>
     <w:next w:val="a"/>
@@ -5677,7 +5358,7 @@
       <w:ind w:leftChars="200" w:left="420"/>
     </w:pPr>
   </w:style>
-  <w:style w:type="character" w:styleId="a4">
+  <w:style w:type="character" w:styleId="a5">
     <w:name w:val="Hyperlink"/>
     <w:basedOn w:val="a0"/>
     <w:uiPriority w:val="99"/>
@@ -5688,8 +5369,8 @@
       <w:u w:val="single"/>
     </w:rPr>
   </w:style>
-  <w:style w:type="character" w:customStyle="1" w:styleId="3Char">
-    <w:name w:val="标题 3 Char"/>
+  <w:style w:type="character" w:customStyle="1" w:styleId="30">
+    <w:name w:val="标题 3字符"/>
     <w:basedOn w:val="a0"/>
     <w:link w:val="3"/>
     <w:uiPriority w:val="9"/>
@@ -5702,7 +5383,7 @@
       <w:szCs w:val="32"/>
     </w:rPr>
   </w:style>
-  <w:style w:type="paragraph" w:styleId="a5">
+  <w:style w:type="paragraph" w:styleId="a6">
     <w:name w:val="List Paragraph"/>
     <w:basedOn w:val="a"/>
     <w:uiPriority w:val="34"/>
@@ -5712,7 +5393,7 @@
       <w:ind w:firstLineChars="200" w:firstLine="420"/>
     </w:pPr>
   </w:style>
-  <w:style w:type="table" w:styleId="a6">
+  <w:style w:type="table" w:styleId="a7">
     <w:name w:val="Table Grid"/>
     <w:basedOn w:val="a1"/>
     <w:uiPriority w:val="39"/>
@@ -5735,8 +5416,8 @@
       </w:tblCellMar>
     </w:tblPr>
   </w:style>
-  <w:style w:type="character" w:customStyle="1" w:styleId="4Char">
-    <w:name w:val="标题 4 Char"/>
+  <w:style w:type="character" w:customStyle="1" w:styleId="40">
+    <w:name w:val="标题 4字符"/>
     <w:basedOn w:val="a0"/>
     <w:link w:val="4"/>
     <w:uiPriority w:val="9"/>
@@ -5747,6 +5428,543 @@
       <w:bCs/>
       <w:sz w:val="28"/>
       <w:szCs w:val="28"/>
+    </w:rPr>
+  </w:style>
+  <w:style w:type="paragraph" w:styleId="a8">
+    <w:name w:val="Document Map"/>
+    <w:basedOn w:val="a"/>
+    <w:link w:val="a9"/>
+    <w:uiPriority w:val="99"/>
+    <w:semiHidden/>
+    <w:unhideWhenUsed/>
+    <w:rsid w:val="00F16FFE"/>
+    <w:rPr>
+      <w:rFonts w:ascii="Heiti SC Light" w:eastAsia="Heiti SC Light"/>
+      <w:sz w:val="24"/>
+      <w:szCs w:val="24"/>
+    </w:rPr>
+  </w:style>
+  <w:style w:type="character" w:customStyle="1" w:styleId="a9">
+    <w:name w:val="文档结构图 字符"/>
+    <w:basedOn w:val="a0"/>
+    <w:link w:val="a8"/>
+    <w:uiPriority w:val="99"/>
+    <w:semiHidden/>
+    <w:rsid w:val="00F16FFE"/>
+    <w:rPr>
+      <w:rFonts w:ascii="Heiti SC Light" w:eastAsia="Heiti SC Light" w:hAnsi="Consolas"/>
+      <w:sz w:val="24"/>
+      <w:szCs w:val="24"/>
+    </w:rPr>
+  </w:style>
+</w:styles>
+</file>
+
+<file path=word/stylesWithEffects.xml><?xml version="1.0" encoding="utf-8"?>
+<w:styles xmlns:wpc="http://schemas.microsoft.com/office/word/2010/wordprocessingCanvas" xmlns:mo="http://schemas.microsoft.com/office/mac/office/2008/main" xmlns:mc="http://schemas.openxmlformats.org/markup-compatibility/2006" xmlns:mv="urn:schemas-microsoft-com:mac:vml" xmlns:o="urn:schemas-microsoft-com:office:office" xmlns:r="http://schemas.openxmlformats.org/officeDocument/2006/relationships" xmlns:m="http://schemas.openxmlformats.org/officeDocument/2006/math" xmlns:v="urn:schemas-microsoft-com:vml" xmlns:wp14="http://schemas.microsoft.com/office/word/2010/wordprocessingDrawing" xmlns:wp="http://schemas.openxmlformats.org/drawingml/2006/wordprocessingDrawing" xmlns:w10="urn:schemas-microsoft-com:office:word" xmlns:w="http://schemas.openxmlformats.org/wordprocessingml/2006/main" xmlns:w14="http://schemas.microsoft.com/office/word/2010/wordml" xmlns:wpg="http://schemas.microsoft.com/office/word/2010/wordprocessingGroup" xmlns:wpi="http://schemas.microsoft.com/office/word/2010/wordprocessingInk" xmlns:wne="http://schemas.microsoft.com/office/word/2006/wordml" xmlns:wps="http://schemas.microsoft.com/office/word/2010/wordprocessingShape" mc:Ignorable="w14 wp14">
+  <w:docDefaults>
+    <w:rPrDefault>
+      <w:rPr>
+        <w:rFonts w:asciiTheme="minorHAnsi" w:eastAsiaTheme="minorEastAsia" w:hAnsiTheme="minorHAnsi" w:cstheme="minorBidi"/>
+        <w:kern w:val="2"/>
+        <w:sz w:val="21"/>
+        <w:szCs w:val="22"/>
+        <w:lang w:val="en-US" w:eastAsia="zh-CN" w:bidi="ar-SA"/>
+      </w:rPr>
+    </w:rPrDefault>
+    <w:pPrDefault/>
+  </w:docDefaults>
+  <w:latentStyles w:defLockedState="0" w:defUIPriority="99" w:defSemiHidden="1" w:defUnhideWhenUsed="1" w:defQFormat="0" w:count="276">
+    <w:lsdException w:name="Normal" w:semiHidden="0" w:uiPriority="0" w:unhideWhenUsed="0" w:qFormat="1"/>
+    <w:lsdException w:name="heading 1" w:semiHidden="0" w:uiPriority="9" w:unhideWhenUsed="0" w:qFormat="1"/>
+    <w:lsdException w:name="heading 2" w:uiPriority="9" w:qFormat="1"/>
+    <w:lsdException w:name="heading 3" w:uiPriority="9" w:qFormat="1"/>
+    <w:lsdException w:name="heading 4" w:uiPriority="9" w:qFormat="1"/>
+    <w:lsdException w:name="heading 5" w:uiPriority="9" w:qFormat="1"/>
+    <w:lsdException w:name="heading 6" w:uiPriority="9" w:qFormat="1"/>
+    <w:lsdException w:name="heading 7" w:uiPriority="9" w:qFormat="1"/>
+    <w:lsdException w:name="heading 8" w:uiPriority="9" w:qFormat="1"/>
+    <w:lsdException w:name="heading 9" w:uiPriority="9" w:qFormat="1"/>
+    <w:lsdException w:name="toc 1" w:uiPriority="39"/>
+    <w:lsdException w:name="toc 2" w:uiPriority="39"/>
+    <w:lsdException w:name="toc 3" w:uiPriority="39"/>
+    <w:lsdException w:name="toc 4" w:uiPriority="39"/>
+    <w:lsdException w:name="toc 5" w:uiPriority="39"/>
+    <w:lsdException w:name="toc 6" w:uiPriority="39"/>
+    <w:lsdException w:name="toc 7" w:uiPriority="39"/>
+    <w:lsdException w:name="toc 8" w:uiPriority="39"/>
+    <w:lsdException w:name="toc 9" w:uiPriority="39"/>
+    <w:lsdException w:name="caption" w:uiPriority="35" w:qFormat="1"/>
+    <w:lsdException w:name="Title" w:semiHidden="0" w:uiPriority="10" w:unhideWhenUsed="0" w:qFormat="1"/>
+    <w:lsdException w:name="Default Paragraph Font" w:uiPriority="1"/>
+    <w:lsdException w:name="Subtitle" w:semiHidden="0" w:uiPriority="11" w:unhideWhenUsed="0" w:qFormat="1"/>
+    <w:lsdException w:name="Strong" w:semiHidden="0" w:uiPriority="22" w:unhideWhenUsed="0" w:qFormat="1"/>
+    <w:lsdException w:name="Emphasis" w:semiHidden="0" w:uiPriority="20" w:unhideWhenUsed="0" w:qFormat="1"/>
+    <w:lsdException w:name="Table Grid" w:semiHidden="0" w:uiPriority="39" w:unhideWhenUsed="0"/>
+    <w:lsdException w:name="Note Level 1" w:semiHidden="0" w:unhideWhenUsed="0"/>
+    <w:lsdException w:name="Note Level 2" w:semiHidden="0" w:unhideWhenUsed="0"/>
+    <w:lsdException w:name="Note Level 3" w:semiHidden="0" w:unhideWhenUsed="0"/>
+    <w:lsdException w:name="Note Level 4" w:semiHidden="0" w:unhideWhenUsed="0"/>
+    <w:lsdException w:name="Note Level 5" w:semiHidden="0" w:unhideWhenUsed="0"/>
+    <w:lsdException w:name="Note Level 6" w:semiHidden="0" w:unhideWhenUsed="0"/>
+    <w:lsdException w:name="Note Level 7" w:semiHidden="0" w:unhideWhenUsed="0"/>
+    <w:lsdException w:name="Note Level 8" w:semiHidden="0" w:unhideWhenUsed="0"/>
+    <w:lsdException w:name="Note Level 9" w:semiHidden="0" w:unhideWhenUsed="0"/>
+    <w:lsdException w:name="Placeholder Text" w:unhideWhenUsed="0"/>
+    <w:lsdException w:name="No Spacing" w:semiHidden="0" w:uiPriority="1" w:unhideWhenUsed="0" w:qFormat="1"/>
+    <w:lsdException w:name="Light Shading" w:semiHidden="0" w:uiPriority="60" w:unhideWhenUsed="0"/>
+    <w:lsdException w:name="Light List" w:semiHidden="0" w:uiPriority="61" w:unhideWhenUsed="0"/>
+    <w:lsdException w:name="Light Grid" w:semiHidden="0" w:uiPriority="62" w:unhideWhenUsed="0"/>
+    <w:lsdException w:name="Medium Shading 1" w:semiHidden="0" w:uiPriority="63" w:unhideWhenUsed="0"/>
+    <w:lsdException w:name="Medium Shading 2" w:semiHidden="0" w:uiPriority="64" w:unhideWhenUsed="0"/>
+    <w:lsdException w:name="Medium List 1" w:semiHidden="0" w:uiPriority="65" w:unhideWhenUsed="0"/>
+    <w:lsdException w:name="Medium List 2" w:semiHidden="0" w:uiPriority="66" w:unhideWhenUsed="0"/>
+    <w:lsdException w:name="Medium Grid 1" w:semiHidden="0" w:uiPriority="67" w:unhideWhenUsed="0"/>
+    <w:lsdException w:name="Medium Grid 2" w:semiHidden="0" w:uiPriority="68" w:unhideWhenUsed="0"/>
+    <w:lsdException w:name="Medium Grid 3" w:semiHidden="0" w:uiPriority="69" w:unhideWhenUsed="0"/>
+    <w:lsdException w:name="Dark List" w:semiHidden="0" w:uiPriority="70" w:unhideWhenUsed="0"/>
+    <w:lsdException w:name="Colorful Shading" w:semiHidden="0" w:uiPriority="71" w:unhideWhenUsed="0"/>
+    <w:lsdException w:name="Colorful List" w:semiHidden="0" w:uiPriority="72" w:unhideWhenUsed="0"/>
+    <w:lsdException w:name="Colorful Grid" w:semiHidden="0" w:uiPriority="73" w:unhideWhenUsed="0"/>
+    <w:lsdException w:name="Light Shading Accent 1" w:semiHidden="0" w:uiPriority="60" w:unhideWhenUsed="0"/>
+    <w:lsdException w:name="Light List Accent 1" w:semiHidden="0" w:uiPriority="61" w:unhideWhenUsed="0"/>
+    <w:lsdException w:name="Light Grid Accent 1" w:semiHidden="0" w:uiPriority="62" w:unhideWhenUsed="0"/>
+    <w:lsdException w:name="Medium Shading 1 Accent 1" w:semiHidden="0" w:uiPriority="63" w:unhideWhenUsed="0"/>
+    <w:lsdException w:name="Medium Shading 2 Accent 1" w:semiHidden="0" w:uiPriority="64" w:unhideWhenUsed="0"/>
+    <w:lsdException w:name="Medium List 1 Accent 1" w:semiHidden="0" w:uiPriority="65" w:unhideWhenUsed="0"/>
+    <w:lsdException w:name="Revision" w:unhideWhenUsed="0"/>
+    <w:lsdException w:name="List Paragraph" w:semiHidden="0" w:uiPriority="34" w:unhideWhenUsed="0" w:qFormat="1"/>
+    <w:lsdException w:name="Quote" w:semiHidden="0" w:uiPriority="29" w:unhideWhenUsed="0" w:qFormat="1"/>
+    <w:lsdException w:name="Intense Quote" w:semiHidden="0" w:uiPriority="30" w:unhideWhenUsed="0" w:qFormat="1"/>
+    <w:lsdException w:name="Medium List 2 Accent 1" w:semiHidden="0" w:uiPriority="66" w:unhideWhenUsed="0"/>
+    <w:lsdException w:name="Medium Grid 1 Accent 1" w:semiHidden="0" w:uiPriority="67" w:unhideWhenUsed="0"/>
+    <w:lsdException w:name="Medium Grid 2 Accent 1" w:semiHidden="0" w:uiPriority="68" w:unhideWhenUsed="0"/>
+    <w:lsdException w:name="Medium Grid 3 Accent 1" w:semiHidden="0" w:uiPriority="69" w:unhideWhenUsed="0"/>
+    <w:lsdException w:name="Dark List Accent 1" w:semiHidden="0" w:uiPriority="70" w:unhideWhenUsed="0"/>
+    <w:lsdException w:name="Colorful Shading Accent 1" w:semiHidden="0" w:uiPriority="71" w:unhideWhenUsed="0"/>
+    <w:lsdException w:name="Colorful List Accent 1" w:semiHidden="0" w:uiPriority="72" w:unhideWhenUsed="0"/>
+    <w:lsdException w:name="Colorful Grid Accent 1" w:semiHidden="0" w:uiPriority="73" w:unhideWhenUsed="0"/>
+    <w:lsdException w:name="Light Shading Accent 2" w:semiHidden="0" w:uiPriority="60" w:unhideWhenUsed="0"/>
+    <w:lsdException w:name="Light List Accent 2" w:semiHidden="0" w:uiPriority="61" w:unhideWhenUsed="0"/>
+    <w:lsdException w:name="Light Grid Accent 2" w:semiHidden="0" w:uiPriority="62" w:unhideWhenUsed="0"/>
+    <w:lsdException w:name="Medium Shading 1 Accent 2" w:semiHidden="0" w:uiPriority="63" w:unhideWhenUsed="0"/>
+    <w:lsdException w:name="Medium Shading 2 Accent 2" w:semiHidden="0" w:uiPriority="64" w:unhideWhenUsed="0"/>
+    <w:lsdException w:name="Medium List 1 Accent 2" w:semiHidden="0" w:uiPriority="65" w:unhideWhenUsed="0"/>
+    <w:lsdException w:name="Medium List 2 Accent 2" w:semiHidden="0" w:uiPriority="66" w:unhideWhenUsed="0"/>
+    <w:lsdException w:name="Medium Grid 1 Accent 2" w:semiHidden="0" w:uiPriority="67" w:unhideWhenUsed="0"/>
+    <w:lsdException w:name="Medium Grid 2 Accent 2" w:semiHidden="0" w:uiPriority="68" w:unhideWhenUsed="0"/>
+    <w:lsdException w:name="Medium Grid 3 Accent 2" w:semiHidden="0" w:uiPriority="69" w:unhideWhenUsed="0"/>
+    <w:lsdException w:name="Dark List Accent 2" w:semiHidden="0" w:uiPriority="70" w:unhideWhenUsed="0"/>
+    <w:lsdException w:name="Colorful Shading Accent 2" w:semiHidden="0" w:uiPriority="71" w:unhideWhenUsed="0"/>
+    <w:lsdException w:name="Colorful List Accent 2" w:semiHidden="0" w:uiPriority="72" w:unhideWhenUsed="0"/>
+    <w:lsdException w:name="Colorful Grid Accent 2" w:semiHidden="0" w:uiPriority="73" w:unhideWhenUsed="0"/>
+    <w:lsdException w:name="Light Shading Accent 3" w:semiHidden="0" w:uiPriority="60" w:unhideWhenUsed="0"/>
+    <w:lsdException w:name="Light List Accent 3" w:semiHidden="0" w:uiPriority="61" w:unhideWhenUsed="0"/>
+    <w:lsdException w:name="Light Grid Accent 3" w:semiHidden="0" w:uiPriority="62" w:unhideWhenUsed="0"/>
+    <w:lsdException w:name="Medium Shading 1 Accent 3" w:semiHidden="0" w:uiPriority="63" w:unhideWhenUsed="0"/>
+    <w:lsdException w:name="Medium Shading 2 Accent 3" w:semiHidden="0" w:uiPriority="64" w:unhideWhenUsed="0"/>
+    <w:lsdException w:name="Medium List 1 Accent 3" w:semiHidden="0" w:uiPriority="65" w:unhideWhenUsed="0"/>
+    <w:lsdException w:name="Medium List 2 Accent 3" w:semiHidden="0" w:uiPriority="66" w:unhideWhenUsed="0"/>
+    <w:lsdException w:name="Medium Grid 1 Accent 3" w:semiHidden="0" w:uiPriority="67" w:unhideWhenUsed="0"/>
+    <w:lsdException w:name="Medium Grid 2 Accent 3" w:semiHidden="0" w:uiPriority="68" w:unhideWhenUsed="0"/>
+    <w:lsdException w:name="Medium Grid 3 Accent 3" w:semiHidden="0" w:uiPriority="69" w:unhideWhenUsed="0"/>
+    <w:lsdException w:name="Dark List Accent 3" w:semiHidden="0" w:uiPriority="70" w:unhideWhenUsed="0"/>
+    <w:lsdException w:name="Colorful Shading Accent 3" w:semiHidden="0" w:uiPriority="71" w:unhideWhenUsed="0"/>
+    <w:lsdException w:name="Colorful List Accent 3" w:semiHidden="0" w:uiPriority="72" w:unhideWhenUsed="0"/>
+    <w:lsdException w:name="Colorful Grid Accent 3" w:semiHidden="0" w:uiPriority="73" w:unhideWhenUsed="0"/>
+    <w:lsdException w:name="Light Shading Accent 4" w:semiHidden="0" w:uiPriority="60" w:unhideWhenUsed="0"/>
+    <w:lsdException w:name="Light List Accent 4" w:semiHidden="0" w:uiPriority="61" w:unhideWhenUsed="0"/>
+    <w:lsdException w:name="Light Grid Accent 4" w:semiHidden="0" w:uiPriority="62" w:unhideWhenUsed="0"/>
+    <w:lsdException w:name="Medium Shading 1 Accent 4" w:semiHidden="0" w:uiPriority="63" w:unhideWhenUsed="0"/>
+    <w:lsdException w:name="Medium Shading 2 Accent 4" w:semiHidden="0" w:uiPriority="64" w:unhideWhenUsed="0"/>
+    <w:lsdException w:name="Medium List 1 Accent 4" w:semiHidden="0" w:uiPriority="65" w:unhideWhenUsed="0"/>
+    <w:lsdException w:name="Medium List 2 Accent 4" w:semiHidden="0" w:uiPriority="66" w:unhideWhenUsed="0"/>
+    <w:lsdException w:name="Medium Grid 1 Accent 4" w:semiHidden="0" w:uiPriority="67" w:unhideWhenUsed="0"/>
+    <w:lsdException w:name="Medium Grid 2 Accent 4" w:semiHidden="0" w:uiPriority="68" w:unhideWhenUsed="0"/>
+    <w:lsdException w:name="Medium Grid 3 Accent 4" w:semiHidden="0" w:uiPriority="69" w:unhideWhenUsed="0"/>
+    <w:lsdException w:name="Dark List Accent 4" w:semiHidden="0" w:uiPriority="70" w:unhideWhenUsed="0"/>
+    <w:lsdException w:name="Colorful Shading Accent 4" w:semiHidden="0" w:uiPriority="71" w:unhideWhenUsed="0"/>
+    <w:lsdException w:name="Colorful List Accent 4" w:semiHidden="0" w:uiPriority="72" w:unhideWhenUsed="0"/>
+    <w:lsdException w:name="Colorful Grid Accent 4" w:semiHidden="0" w:uiPriority="73" w:unhideWhenUsed="0"/>
+    <w:lsdException w:name="Light Shading Accent 5" w:semiHidden="0" w:uiPriority="60" w:unhideWhenUsed="0"/>
+    <w:lsdException w:name="Light List Accent 5" w:semiHidden="0" w:uiPriority="61" w:unhideWhenUsed="0"/>
+    <w:lsdException w:name="Light Grid Accent 5" w:semiHidden="0" w:uiPriority="62" w:unhideWhenUsed="0"/>
+    <w:lsdException w:name="Medium Shading 1 Accent 5" w:semiHidden="0" w:uiPriority="63" w:unhideWhenUsed="0"/>
+    <w:lsdException w:name="Medium Shading 2 Accent 5" w:semiHidden="0" w:uiPriority="64" w:unhideWhenUsed="0"/>
+    <w:lsdException w:name="Medium List 1 Accent 5" w:semiHidden="0" w:uiPriority="65" w:unhideWhenUsed="0"/>
+    <w:lsdException w:name="Medium List 2 Accent 5" w:semiHidden="0" w:uiPriority="66" w:unhideWhenUsed="0"/>
+    <w:lsdException w:name="Medium Grid 1 Accent 5" w:semiHidden="0" w:uiPriority="67" w:unhideWhenUsed="0"/>
+    <w:lsdException w:name="Medium Grid 2 Accent 5" w:semiHidden="0" w:uiPriority="68" w:unhideWhenUsed="0"/>
+    <w:lsdException w:name="Medium Grid 3 Accent 5" w:semiHidden="0" w:uiPriority="69" w:unhideWhenUsed="0"/>
+    <w:lsdException w:name="Dark List Accent 5" w:semiHidden="0" w:uiPriority="70" w:unhideWhenUsed="0"/>
+    <w:lsdException w:name="Colorful Shading Accent 5" w:semiHidden="0" w:uiPriority="71" w:unhideWhenUsed="0"/>
+    <w:lsdException w:name="Colorful List Accent 5" w:semiHidden="0" w:uiPriority="72" w:unhideWhenUsed="0"/>
+    <w:lsdException w:name="Colorful Grid Accent 5" w:semiHidden="0" w:uiPriority="73" w:unhideWhenUsed="0"/>
+    <w:lsdException w:name="Light Shading Accent 6" w:semiHidden="0" w:uiPriority="60" w:unhideWhenUsed="0"/>
+    <w:lsdException w:name="Light List Accent 6" w:semiHidden="0" w:uiPriority="61" w:unhideWhenUsed="0"/>
+    <w:lsdException w:name="Light Grid Accent 6" w:semiHidden="0" w:uiPriority="62" w:unhideWhenUsed="0"/>
+    <w:lsdException w:name="Medium Shading 1 Accent 6" w:semiHidden="0" w:uiPriority="63" w:unhideWhenUsed="0"/>
+    <w:lsdException w:name="Medium Shading 2 Accent 6" w:semiHidden="0" w:uiPriority="64" w:unhideWhenUsed="0"/>
+    <w:lsdException w:name="Medium List 1 Accent 6" w:semiHidden="0" w:uiPriority="65" w:unhideWhenUsed="0"/>
+    <w:lsdException w:name="Medium List 2 Accent 6" w:semiHidden="0" w:uiPriority="66" w:unhideWhenUsed="0"/>
+    <w:lsdException w:name="Medium Grid 1 Accent 6" w:semiHidden="0" w:uiPriority="67" w:unhideWhenUsed="0"/>
+    <w:lsdException w:name="Medium Grid 2 Accent 6" w:semiHidden="0" w:uiPriority="68" w:unhideWhenUsed="0"/>
+    <w:lsdException w:name="Medium Grid 3 Accent 6" w:semiHidden="0" w:uiPriority="69" w:unhideWhenUsed="0"/>
+    <w:lsdException w:name="Dark List Accent 6" w:semiHidden="0" w:uiPriority="70" w:unhideWhenUsed="0"/>
+    <w:lsdException w:name="Colorful Shading Accent 6" w:semiHidden="0" w:uiPriority="71" w:unhideWhenUsed="0"/>
+    <w:lsdException w:name="Colorful List Accent 6" w:semiHidden="0" w:uiPriority="72" w:unhideWhenUsed="0"/>
+    <w:lsdException w:name="Colorful Grid Accent 6" w:semiHidden="0" w:uiPriority="73" w:unhideWhenUsed="0"/>
+    <w:lsdException w:name="Subtle Emphasis" w:semiHidden="0" w:uiPriority="19" w:unhideWhenUsed="0" w:qFormat="1"/>
+    <w:lsdException w:name="Intense Emphasis" w:semiHidden="0" w:uiPriority="21" w:unhideWhenUsed="0" w:qFormat="1"/>
+    <w:lsdException w:name="Subtle Reference" w:semiHidden="0" w:uiPriority="31" w:unhideWhenUsed="0" w:qFormat="1"/>
+    <w:lsdException w:name="Intense Reference" w:semiHidden="0" w:uiPriority="32" w:unhideWhenUsed="0" w:qFormat="1"/>
+    <w:lsdException w:name="Book Title" w:semiHidden="0" w:uiPriority="33" w:unhideWhenUsed="0" w:qFormat="1"/>
+    <w:lsdException w:name="Bibliography" w:uiPriority="37"/>
+    <w:lsdException w:name="TOC Heading" w:uiPriority="39" w:qFormat="1"/>
+  </w:latentStyles>
+  <w:style w:type="paragraph" w:default="1" w:styleId="a">
+    <w:name w:val="Normal"/>
+    <w:qFormat/>
+    <w:rsid w:val="00F32029"/>
+    <w:pPr>
+      <w:widowControl w:val="0"/>
+      <w:adjustRightInd w:val="0"/>
+      <w:snapToGrid w:val="0"/>
+      <w:jc w:val="both"/>
+    </w:pPr>
+    <w:rPr>
+      <w:rFonts w:ascii="Consolas" w:eastAsia="微软雅黑" w:hAnsi="Consolas"/>
+    </w:rPr>
+  </w:style>
+  <w:style w:type="paragraph" w:styleId="1">
+    <w:name w:val="heading 1"/>
+    <w:basedOn w:val="a"/>
+    <w:next w:val="a"/>
+    <w:link w:val="10"/>
+    <w:uiPriority w:val="9"/>
+    <w:qFormat/>
+    <w:rsid w:val="00F32029"/>
+    <w:pPr>
+      <w:keepNext/>
+      <w:keepLines/>
+      <w:pageBreakBefore/>
+      <w:spacing w:before="340" w:after="330" w:line="578" w:lineRule="auto"/>
+      <w:outlineLvl w:val="0"/>
+    </w:pPr>
+    <w:rPr>
+      <w:b/>
+      <w:bCs/>
+      <w:kern w:val="44"/>
+      <w:sz w:val="44"/>
+      <w:szCs w:val="44"/>
+    </w:rPr>
+  </w:style>
+  <w:style w:type="paragraph" w:styleId="2">
+    <w:name w:val="heading 2"/>
+    <w:basedOn w:val="a"/>
+    <w:next w:val="a"/>
+    <w:link w:val="20"/>
+    <w:uiPriority w:val="9"/>
+    <w:unhideWhenUsed/>
+    <w:qFormat/>
+    <w:rsid w:val="005743F2"/>
+    <w:pPr>
+      <w:keepNext/>
+      <w:keepLines/>
+      <w:spacing w:before="260" w:after="260" w:line="416" w:lineRule="auto"/>
+      <w:outlineLvl w:val="1"/>
+    </w:pPr>
+    <w:rPr>
+      <w:rFonts w:asciiTheme="majorHAnsi" w:eastAsiaTheme="majorEastAsia" w:hAnsiTheme="majorHAnsi" w:cstheme="majorBidi"/>
+      <w:b/>
+      <w:bCs/>
+      <w:sz w:val="32"/>
+      <w:szCs w:val="32"/>
+    </w:rPr>
+  </w:style>
+  <w:style w:type="paragraph" w:styleId="3">
+    <w:name w:val="heading 3"/>
+    <w:basedOn w:val="a"/>
+    <w:next w:val="a"/>
+    <w:link w:val="30"/>
+    <w:uiPriority w:val="9"/>
+    <w:unhideWhenUsed/>
+    <w:qFormat/>
+    <w:rsid w:val="00D4463E"/>
+    <w:pPr>
+      <w:keepNext/>
+      <w:keepLines/>
+      <w:spacing w:before="260" w:after="260" w:line="416" w:lineRule="auto"/>
+      <w:outlineLvl w:val="2"/>
+    </w:pPr>
+    <w:rPr>
+      <w:b/>
+      <w:bCs/>
+      <w:sz w:val="32"/>
+      <w:szCs w:val="32"/>
+    </w:rPr>
+  </w:style>
+  <w:style w:type="paragraph" w:styleId="4">
+    <w:name w:val="heading 4"/>
+    <w:basedOn w:val="a"/>
+    <w:next w:val="a"/>
+    <w:link w:val="40"/>
+    <w:uiPriority w:val="9"/>
+    <w:unhideWhenUsed/>
+    <w:qFormat/>
+    <w:rsid w:val="00D20603"/>
+    <w:pPr>
+      <w:keepNext/>
+      <w:keepLines/>
+      <w:spacing w:before="280" w:after="290" w:line="376" w:lineRule="auto"/>
+      <w:outlineLvl w:val="3"/>
+    </w:pPr>
+    <w:rPr>
+      <w:rFonts w:asciiTheme="majorHAnsi" w:eastAsiaTheme="majorEastAsia" w:hAnsiTheme="majorHAnsi" w:cstheme="majorBidi"/>
+      <w:b/>
+      <w:bCs/>
+      <w:sz w:val="28"/>
+      <w:szCs w:val="28"/>
+    </w:rPr>
+  </w:style>
+  <w:style w:type="character" w:default="1" w:styleId="a0">
+    <w:name w:val="Default Paragraph Font"/>
+    <w:uiPriority w:val="1"/>
+    <w:semiHidden/>
+    <w:unhideWhenUsed/>
+  </w:style>
+  <w:style w:type="table" w:default="1" w:styleId="a1">
+    <w:name w:val="Normal Table"/>
+    <w:uiPriority w:val="99"/>
+    <w:semiHidden/>
+    <w:unhideWhenUsed/>
+    <w:tblPr>
+      <w:tblInd w:w="0" w:type="dxa"/>
+      <w:tblCellMar>
+        <w:top w:w="0" w:type="dxa"/>
+        <w:left w:w="108" w:type="dxa"/>
+        <w:bottom w:w="0" w:type="dxa"/>
+        <w:right w:w="108" w:type="dxa"/>
+      </w:tblCellMar>
+    </w:tblPr>
+  </w:style>
+  <w:style w:type="numbering" w:default="1" w:styleId="a2">
+    <w:name w:val="No List"/>
+    <w:uiPriority w:val="99"/>
+    <w:semiHidden/>
+    <w:unhideWhenUsed/>
+  </w:style>
+  <w:style w:type="paragraph" w:styleId="a3">
+    <w:name w:val="Title"/>
+    <w:basedOn w:val="a"/>
+    <w:next w:val="a"/>
+    <w:link w:val="a4"/>
+    <w:uiPriority w:val="10"/>
+    <w:qFormat/>
+    <w:rsid w:val="00F32029"/>
+    <w:pPr>
+      <w:suppressLineNumbers/>
+      <w:suppressAutoHyphens/>
+      <w:spacing w:before="240" w:after="60"/>
+      <w:jc w:val="center"/>
+      <w:outlineLvl w:val="0"/>
+    </w:pPr>
+    <w:rPr>
+      <w:rFonts w:asciiTheme="majorHAnsi" w:eastAsia="楷体" w:hAnsiTheme="majorHAnsi" w:cstheme="majorBidi"/>
+      <w:b/>
+      <w:bCs/>
+      <w:sz w:val="44"/>
+      <w:szCs w:val="32"/>
+    </w:rPr>
+  </w:style>
+  <w:style w:type="character" w:customStyle="1" w:styleId="a4">
+    <w:name w:val="标题字符"/>
+    <w:basedOn w:val="a0"/>
+    <w:link w:val="a3"/>
+    <w:uiPriority w:val="10"/>
+    <w:rsid w:val="00F32029"/>
+    <w:rPr>
+      <w:rFonts w:asciiTheme="majorHAnsi" w:eastAsia="楷体" w:hAnsiTheme="majorHAnsi" w:cstheme="majorBidi"/>
+      <w:b/>
+      <w:bCs/>
+      <w:sz w:val="44"/>
+      <w:szCs w:val="32"/>
+    </w:rPr>
+  </w:style>
+  <w:style w:type="character" w:customStyle="1" w:styleId="10">
+    <w:name w:val="标题 1字符"/>
+    <w:basedOn w:val="a0"/>
+    <w:link w:val="1"/>
+    <w:uiPriority w:val="9"/>
+    <w:rsid w:val="00F32029"/>
+    <w:rPr>
+      <w:rFonts w:ascii="Consolas" w:eastAsia="微软雅黑" w:hAnsi="Consolas"/>
+      <w:b/>
+      <w:bCs/>
+      <w:kern w:val="44"/>
+      <w:sz w:val="44"/>
+      <w:szCs w:val="44"/>
+    </w:rPr>
+  </w:style>
+  <w:style w:type="character" w:customStyle="1" w:styleId="20">
+    <w:name w:val="标题 2字符"/>
+    <w:basedOn w:val="a0"/>
+    <w:link w:val="2"/>
+    <w:uiPriority w:val="9"/>
+    <w:rsid w:val="005743F2"/>
+    <w:rPr>
+      <w:rFonts w:asciiTheme="majorHAnsi" w:eastAsiaTheme="majorEastAsia" w:hAnsiTheme="majorHAnsi" w:cstheme="majorBidi"/>
+      <w:b/>
+      <w:bCs/>
+      <w:sz w:val="32"/>
+      <w:szCs w:val="32"/>
+    </w:rPr>
+  </w:style>
+  <w:style w:type="paragraph" w:styleId="TOC">
+    <w:name w:val="TOC Heading"/>
+    <w:basedOn w:val="1"/>
+    <w:next w:val="a"/>
+    <w:uiPriority w:val="39"/>
+    <w:unhideWhenUsed/>
+    <w:qFormat/>
+    <w:rsid w:val="005743F2"/>
+    <w:pPr>
+      <w:pageBreakBefore w:val="0"/>
+      <w:widowControl/>
+      <w:adjustRightInd/>
+      <w:snapToGrid/>
+      <w:spacing w:before="240" w:after="0" w:line="259" w:lineRule="auto"/>
+      <w:jc w:val="left"/>
+      <w:outlineLvl w:val="9"/>
+    </w:pPr>
+    <w:rPr>
+      <w:rFonts w:asciiTheme="majorHAnsi" w:eastAsiaTheme="majorEastAsia" w:hAnsiTheme="majorHAnsi" w:cstheme="majorBidi"/>
+      <w:b w:val="0"/>
+      <w:bCs w:val="0"/>
+      <w:color w:val="2E74B5" w:themeColor="accent1" w:themeShade="BF"/>
+      <w:kern w:val="0"/>
+      <w:sz w:val="32"/>
+      <w:szCs w:val="32"/>
+    </w:rPr>
+  </w:style>
+  <w:style w:type="paragraph" w:styleId="11">
+    <w:name w:val="toc 1"/>
+    <w:basedOn w:val="a"/>
+    <w:next w:val="a"/>
+    <w:autoRedefine/>
+    <w:uiPriority w:val="39"/>
+    <w:unhideWhenUsed/>
+    <w:rsid w:val="005743F2"/>
+  </w:style>
+  <w:style w:type="paragraph" w:styleId="21">
+    <w:name w:val="toc 2"/>
+    <w:basedOn w:val="a"/>
+    <w:next w:val="a"/>
+    <w:autoRedefine/>
+    <w:uiPriority w:val="39"/>
+    <w:unhideWhenUsed/>
+    <w:rsid w:val="005743F2"/>
+    <w:pPr>
+      <w:ind w:leftChars="200" w:left="420"/>
+    </w:pPr>
+  </w:style>
+  <w:style w:type="character" w:styleId="a5">
+    <w:name w:val="Hyperlink"/>
+    <w:basedOn w:val="a0"/>
+    <w:uiPriority w:val="99"/>
+    <w:unhideWhenUsed/>
+    <w:rsid w:val="005743F2"/>
+    <w:rPr>
+      <w:color w:val="0563C1" w:themeColor="hyperlink"/>
+      <w:u w:val="single"/>
+    </w:rPr>
+  </w:style>
+  <w:style w:type="character" w:customStyle="1" w:styleId="30">
+    <w:name w:val="标题 3字符"/>
+    <w:basedOn w:val="a0"/>
+    <w:link w:val="3"/>
+    <w:uiPriority w:val="9"/>
+    <w:rsid w:val="00D4463E"/>
+    <w:rPr>
+      <w:rFonts w:ascii="Consolas" w:eastAsia="微软雅黑" w:hAnsi="Consolas"/>
+      <w:b/>
+      <w:bCs/>
+      <w:sz w:val="32"/>
+      <w:szCs w:val="32"/>
+    </w:rPr>
+  </w:style>
+  <w:style w:type="paragraph" w:styleId="a6">
+    <w:name w:val="List Paragraph"/>
+    <w:basedOn w:val="a"/>
+    <w:uiPriority w:val="34"/>
+    <w:qFormat/>
+    <w:rsid w:val="005B3105"/>
+    <w:pPr>
+      <w:ind w:firstLineChars="200" w:firstLine="420"/>
+    </w:pPr>
+  </w:style>
+  <w:style w:type="table" w:styleId="a7">
+    <w:name w:val="Table Grid"/>
+    <w:basedOn w:val="a1"/>
+    <w:uiPriority w:val="39"/>
+    <w:rsid w:val="0078042F"/>
+    <w:tblPr>
+      <w:tblInd w:w="0" w:type="dxa"/>
+      <w:tblBorders>
+        <w:top w:val="single" w:sz="4" w:space="0" w:color="auto"/>
+        <w:left w:val="single" w:sz="4" w:space="0" w:color="auto"/>
+        <w:bottom w:val="single" w:sz="4" w:space="0" w:color="auto"/>
+        <w:right w:val="single" w:sz="4" w:space="0" w:color="auto"/>
+        <w:insideH w:val="single" w:sz="4" w:space="0" w:color="auto"/>
+        <w:insideV w:val="single" w:sz="4" w:space="0" w:color="auto"/>
+      </w:tblBorders>
+      <w:tblCellMar>
+        <w:top w:w="0" w:type="dxa"/>
+        <w:left w:w="108" w:type="dxa"/>
+        <w:bottom w:w="0" w:type="dxa"/>
+        <w:right w:w="108" w:type="dxa"/>
+      </w:tblCellMar>
+    </w:tblPr>
+  </w:style>
+  <w:style w:type="character" w:customStyle="1" w:styleId="40">
+    <w:name w:val="标题 4字符"/>
+    <w:basedOn w:val="a0"/>
+    <w:link w:val="4"/>
+    <w:uiPriority w:val="9"/>
+    <w:rsid w:val="00D20603"/>
+    <w:rPr>
+      <w:rFonts w:asciiTheme="majorHAnsi" w:eastAsiaTheme="majorEastAsia" w:hAnsiTheme="majorHAnsi" w:cstheme="majorBidi"/>
+      <w:b/>
+      <w:bCs/>
+      <w:sz w:val="28"/>
+      <w:szCs w:val="28"/>
+    </w:rPr>
+  </w:style>
+  <w:style w:type="paragraph" w:styleId="a8">
+    <w:name w:val="Document Map"/>
+    <w:basedOn w:val="a"/>
+    <w:link w:val="a9"/>
+    <w:uiPriority w:val="99"/>
+    <w:semiHidden/>
+    <w:unhideWhenUsed/>
+    <w:rsid w:val="00F16FFE"/>
+    <w:rPr>
+      <w:rFonts w:ascii="Heiti SC Light" w:eastAsia="Heiti SC Light"/>
+      <w:sz w:val="24"/>
+      <w:szCs w:val="24"/>
+    </w:rPr>
+  </w:style>
+  <w:style w:type="character" w:customStyle="1" w:styleId="a9">
+    <w:name w:val="文档结构图 字符"/>
+    <w:basedOn w:val="a0"/>
+    <w:link w:val="a8"/>
+    <w:uiPriority w:val="99"/>
+    <w:semiHidden/>
+    <w:rsid w:val="00F16FFE"/>
+    <w:rPr>
+      <w:rFonts w:ascii="Heiti SC Light" w:eastAsia="Heiti SC Light" w:hAnsi="Consolas"/>
+      <w:sz w:val="24"/>
+      <w:szCs w:val="24"/>
     </w:rPr>
   </w:style>
 </w:styles>
@@ -5795,7 +6013,7 @@
     </a:clrScheme>
     <a:fontScheme name="Office">
       <a:majorFont>
-        <a:latin typeface="Calibri Light" panose="020F0302020204030204"/>
+        <a:latin typeface="Calibri Light"/>
         <a:ea typeface=""/>
         <a:cs typeface=""/>
         <a:font script="Jpan" typeface="ＭＳ ゴシック"/>
@@ -5830,7 +6048,7 @@
         <a:font script="Geor" typeface="Sylfaen"/>
       </a:majorFont>
       <a:minorFont>
-        <a:latin typeface="Calibri" panose="020F0502020204030204"/>
+        <a:latin typeface="Calibri"/>
         <a:ea typeface=""/>
         <a:cs typeface=""/>
         <a:font script="Jpan" typeface="ＭＳ 明朝"/>
@@ -6007,7 +6225,7 @@
   <a:extraClrSchemeLst/>
   <a:extLst>
     <a:ext uri="{05A4C25C-085E-4340-85A3-A5531E510DB2}">
-      <thm15:themeFamily xmlns:thm15="http://schemas.microsoft.com/office/thememl/2012/main" name="Office Theme" id="{62F939B6-93AF-4DB8-9C6B-D6C7DFDC589F}" vid="{4A3C46E8-61CC-4603-A589-7422A47A8E4A}"/>
+      <thm15:themeFamily xmlns:thm15="http://schemas.microsoft.com/office/thememl/2012/main" xmlns="" name="Office Theme" id="{62F939B6-93AF-4DB8-9C6B-D6C7DFDC589F}" vid="{4A3C46E8-61CC-4603-A589-7422A47A8E4A}"/>
     </a:ext>
   </a:extLst>
 </a:theme>
@@ -6018,7 +6236,7 @@
 </file>
 
 <file path=customXml/itemProps1.xml><?xml version="1.0" encoding="utf-8"?>
-<ds:datastoreItem xmlns:ds="http://schemas.openxmlformats.org/officeDocument/2006/customXml" ds:itemID="{643CD5A2-13DD-47F7-94CC-026984BFA451}">
+<ds:datastoreItem xmlns:ds="http://schemas.openxmlformats.org/officeDocument/2006/customXml" ds:itemID="{5237341C-F21B-E343-B9A2-930381269055}">
   <ds:schemaRefs>
     <ds:schemaRef ds:uri="http://schemas.openxmlformats.org/officeDocument/2006/bibliography"/>
   </ds:schemaRefs>

</xml_diff>